<commit_message>
increased anchors on charts
</commit_message>
<xml_diff>
--- a/ConferencePaper.docx
+++ b/ConferencePaper.docx
@@ -430,47 +430,7 @@
           <w:sz w:val="18"/>
           <w:szCs w:val="18"/>
         </w:rPr>
-        <w:t xml:space="preserve"> with an application on the user’s phone to provide feedback and reminders. The feedback </w:t>
-      </w:r>
-      <w:r>
-        <w:rPr>
-          <w:rFonts w:ascii="Times New Roman" w:hAnsi="Times New Roman" w:cs="Times New Roman"/>
-          <w:b/>
-          <w:bCs/>
-          <w:sz w:val="18"/>
-          <w:szCs w:val="18"/>
-        </w:rPr>
-        <w:t>c</w:t>
-      </w:r>
-      <w:r>
-        <w:rPr>
-          <w:rFonts w:ascii="Times New Roman" w:hAnsi="Times New Roman" w:cs="Times New Roman"/>
-          <w:b/>
-          <w:bCs/>
-          <w:sz w:val="18"/>
-          <w:szCs w:val="18"/>
-        </w:rPr>
-        <w:t>ome</w:t>
-      </w:r>
-      <w:r>
-        <w:rPr>
-          <w:rFonts w:ascii="Times New Roman" w:hAnsi="Times New Roman" w:cs="Times New Roman"/>
-          <w:b/>
-          <w:bCs/>
-          <w:sz w:val="18"/>
-          <w:szCs w:val="18"/>
-        </w:rPr>
-        <w:t>s</w:t>
-      </w:r>
-      <w:r>
-        <w:rPr>
-          <w:rFonts w:ascii="Times New Roman" w:hAnsi="Times New Roman" w:cs="Times New Roman"/>
-          <w:b/>
-          <w:bCs/>
-          <w:sz w:val="18"/>
-          <w:szCs w:val="18"/>
-        </w:rPr>
-        <w:t xml:space="preserve"> from research related to common spine issues and simple techniques to provide relief.</w:t>
+        <w:t xml:space="preserve"> with an application on the user’s phone to provide feedback and reminders. </w:t>
       </w:r>
     </w:p>
     <w:p>
@@ -523,17 +483,61 @@
           <w:sz w:val="18"/>
           <w:szCs w:val="18"/>
         </w:rPr>
-        <w:t xml:space="preserve">  </w:t>
-      </w:r>
-      <w:r>
-        <w:rPr>
-          <w:rFonts w:ascii="Times New Roman" w:hAnsi="Times New Roman" w:cs="Times New Roman"/>
-          <w:b/>
-          <w:bCs/>
-          <w:sz w:val="18"/>
-          <w:szCs w:val="18"/>
-        </w:rPr>
-        <w:t>Important terms will go here</w:t>
+        <w:t xml:space="preserve"> </w:t>
+      </w:r>
+      <w:r>
+        <w:rPr>
+          <w:rFonts w:ascii="Times New Roman" w:hAnsi="Times New Roman" w:cs="Times New Roman"/>
+          <w:b/>
+          <w:bCs/>
+          <w:i/>
+          <w:iCs/>
+          <w:sz w:val="18"/>
+          <w:szCs w:val="18"/>
+        </w:rPr>
+        <w:t xml:space="preserve"> </w:t>
+      </w:r>
+      <w:r>
+        <w:rPr>
+          <w:rFonts w:ascii="Times New Roman" w:hAnsi="Times New Roman" w:cs="Times New Roman"/>
+          <w:b/>
+          <w:bCs/>
+          <w:i/>
+          <w:iCs/>
+          <w:sz w:val="18"/>
+          <w:szCs w:val="18"/>
+        </w:rPr>
+        <w:t xml:space="preserve"> </w:t>
+      </w:r>
+      <w:r>
+        <w:rPr>
+          <w:rFonts w:ascii="Times New Roman" w:hAnsi="Times New Roman" w:cs="Times New Roman"/>
+          <w:b/>
+          <w:bCs/>
+          <w:sz w:val="18"/>
+          <w:szCs w:val="18"/>
+        </w:rPr>
+        <w:t>Diseases, Internet of</w:t>
+      </w:r>
+      <w:r>
+        <w:rPr>
+          <w:rFonts w:ascii="Times New Roman" w:hAnsi="Times New Roman" w:cs="Times New Roman"/>
+          <w:b/>
+          <w:bCs/>
+          <w:sz w:val="18"/>
+          <w:szCs w:val="18"/>
+        </w:rPr>
+        <w:t xml:space="preserve"> </w:t>
+      </w:r>
+      <w:r>
+        <w:rPr>
+          <w:rFonts w:ascii="Times New Roman" w:hAnsi="Times New Roman" w:cs="Times New Roman"/>
+          <w:b/>
+          <w:bCs/>
+          <w:sz w:val="18"/>
+          <w:szCs w:val="18"/>
+        </w:rPr>
+        <w:t>Things, Mobile Applications, Pressure Sensors, Web Services</w:t>
       </w:r>
     </w:p>
     <w:p>
@@ -594,14 +598,365 @@
     </w:p>
     <w:p>
       <w:pPr>
-        <w:rPr>
-          <w:rFonts w:ascii="Times New Roman" w:hAnsi="Times New Roman" w:cs="Times New Roman"/>
-          <w:sz w:val="20"/>
-          <w:szCs w:val="20"/>
-        </w:rPr>
-      </w:pPr>
+        <w:spacing w:after="0" w:line="240" w:lineRule="exact"/>
+        <w:ind w:firstLine="180"/>
+        <w:jc w:val="both"/>
+        <w:rPr>
+          <w:rFonts w:ascii="Times New Roman" w:hAnsi="Times New Roman" w:cs="Times New Roman"/>
+          <w:sz w:val="20"/>
+          <w:szCs w:val="20"/>
+        </w:rPr>
+      </w:pPr>
+      <w:r>
+        <w:rPr>
+          <w:rFonts w:ascii="Times New Roman" w:hAnsi="Times New Roman" w:cs="Times New Roman"/>
+          <w:sz w:val="20"/>
+          <w:szCs w:val="20"/>
+        </w:rPr>
+        <w:t>The National Institute of Neurological Disorders and Stroke claims that back pain is the most common job-related disability. Around 80% of adults will experience back pain during their lifetime and 25% of adults have experienced back pain recently.</w:t>
+      </w:r>
+    </w:p>
+    <w:p>
+      <w:pPr>
+        <w:spacing w:after="0" w:line="240" w:lineRule="exact"/>
+        <w:ind w:firstLine="180"/>
+        <w:jc w:val="both"/>
+        <w:rPr>
+          <w:rFonts w:ascii="Times New Roman" w:hAnsi="Times New Roman" w:cs="Times New Roman"/>
+          <w:sz w:val="20"/>
+          <w:szCs w:val="20"/>
+        </w:rPr>
+      </w:pPr>
+      <w:r>
+        <w:rPr>
+          <w:rFonts w:ascii="Times New Roman" w:hAnsi="Times New Roman" w:cs="Times New Roman"/>
+          <w:sz w:val="20"/>
+          <w:szCs w:val="20"/>
+        </w:rPr>
+        <w:t>According to Spine-health’s website, sitting in office chairs involves a ‘static posture’ that can cause or worsen back pain. The increase in back pain is caused by over-stretching the spinal ligaments due to posture used when sitting in an office chair (slouching). A prolonged slouch posture can cause damage to the spine. It is advisable to maintain proper posture when sitting in an office chair to reduce the cause of this pain. Ergonomic chairs can assist in improving back support, but will not stop back pain unless the proper posture is used [1].</w:t>
+      </w:r>
+    </w:p>
+    <w:p>
+      <w:pPr>
+        <w:spacing w:after="0" w:line="240" w:lineRule="exact"/>
+        <w:ind w:firstLine="180"/>
+        <w:jc w:val="both"/>
+        <w:rPr>
+          <w:rFonts w:ascii="Times New Roman" w:hAnsi="Times New Roman" w:cs="Times New Roman"/>
+          <w:sz w:val="20"/>
+          <w:szCs w:val="20"/>
+        </w:rPr>
+      </w:pPr>
+      <w:r>
+        <w:rPr>
+          <w:rFonts w:ascii="Times New Roman" w:hAnsi="Times New Roman" w:cs="Times New Roman"/>
+          <w:sz w:val="20"/>
+          <w:szCs w:val="20"/>
+        </w:rPr>
+        <w:t xml:space="preserve">According to Spine-health, proper posture includes making sure your office chair is adjusted appropriately as well as your sitting posture. </w:t>
+      </w:r>
+    </w:p>
+    <w:p>
+      <w:pPr>
+        <w:spacing w:after="0" w:line="240" w:lineRule="exact"/>
+        <w:ind w:firstLine="180"/>
+        <w:jc w:val="both"/>
+        <w:rPr>
+          <w:rFonts w:ascii="Times New Roman" w:hAnsi="Times New Roman" w:cs="Times New Roman"/>
+          <w:sz w:val="20"/>
+          <w:szCs w:val="20"/>
+        </w:rPr>
+      </w:pPr>
+      <w:r>
+        <w:rPr>
+          <w:rFonts w:ascii="Times New Roman" w:hAnsi="Times New Roman" w:cs="Times New Roman"/>
+          <w:sz w:val="20"/>
+          <w:szCs w:val="20"/>
+        </w:rPr>
+        <w:t>How to determine if the office chair is adjusted correctly:</w:t>
+      </w:r>
+    </w:p>
+    <w:p>
+      <w:pPr>
+        <w:spacing w:after="0" w:line="240" w:lineRule="exact"/>
+        <w:jc w:val="both"/>
+        <w:rPr>
+          <w:rFonts w:ascii="Times New Roman" w:hAnsi="Times New Roman" w:cs="Times New Roman"/>
+          <w:sz w:val="20"/>
+          <w:szCs w:val="20"/>
+        </w:rPr>
+      </w:pPr>
+    </w:p>
+    <w:p>
+      <w:pPr>
+        <w:spacing w:after="0" w:line="240" w:lineRule="exact"/>
+        <w:jc w:val="both"/>
+        <w:rPr>
+          <w:rFonts w:ascii="Times New Roman" w:hAnsi="Times New Roman" w:cs="Times New Roman"/>
+          <w:sz w:val="20"/>
+          <w:szCs w:val="20"/>
+        </w:rPr>
+      </w:pPr>
+      <w:r>
+        <w:rPr>
+          <w:rFonts w:ascii="Times New Roman" w:hAnsi="Times New Roman" w:cs="Times New Roman"/>
+          <w:sz w:val="20"/>
+          <w:szCs w:val="20"/>
+        </w:rPr>
+        <w:t>•</w:t>
+      </w:r>
+      <w:r>
+        <w:rPr>
+          <w:rFonts w:ascii="Times New Roman" w:hAnsi="Times New Roman" w:cs="Times New Roman"/>
+          <w:sz w:val="20"/>
+          <w:szCs w:val="20"/>
+        </w:rPr>
+        <w:tab/>
+        <w:t>User’s elbows should be able to reach the keyboard and mouse while maintaining a 90-degree angle with the spine.</w:t>
+      </w:r>
+    </w:p>
+    <w:p>
+      <w:pPr>
+        <w:spacing w:after="0" w:line="240" w:lineRule="exact"/>
+        <w:jc w:val="both"/>
+        <w:rPr>
+          <w:rFonts w:ascii="Times New Roman" w:hAnsi="Times New Roman" w:cs="Times New Roman"/>
+          <w:sz w:val="20"/>
+          <w:szCs w:val="20"/>
+        </w:rPr>
+      </w:pPr>
+      <w:r>
+        <w:rPr>
+          <w:rFonts w:ascii="Times New Roman" w:hAnsi="Times New Roman" w:cs="Times New Roman"/>
+          <w:sz w:val="20"/>
+          <w:szCs w:val="20"/>
+        </w:rPr>
+        <w:t>•</w:t>
+      </w:r>
+      <w:r>
+        <w:rPr>
+          <w:rFonts w:ascii="Times New Roman" w:hAnsi="Times New Roman" w:cs="Times New Roman"/>
+          <w:sz w:val="20"/>
+          <w:szCs w:val="20"/>
+        </w:rPr>
+        <w:tab/>
+        <w:t xml:space="preserve">Ensure that there is not too much pressure on the lower thigh by fitting two fingers between the seat and </w:t>
+      </w:r>
+      <w:r>
+        <w:rPr>
+          <w:rFonts w:ascii="Times New Roman" w:hAnsi="Times New Roman" w:cs="Times New Roman"/>
+          <w:sz w:val="20"/>
+          <w:szCs w:val="20"/>
+        </w:rPr>
+        <w:t>the user’s thighs. If there is too much pressure on the thigh, correct with a footrest or raise the chair height.</w:t>
+      </w:r>
+    </w:p>
+    <w:p>
+      <w:pPr>
+        <w:spacing w:after="0" w:line="240" w:lineRule="exact"/>
+        <w:jc w:val="both"/>
+        <w:rPr>
+          <w:rFonts w:ascii="Times New Roman" w:hAnsi="Times New Roman" w:cs="Times New Roman"/>
+          <w:sz w:val="20"/>
+          <w:szCs w:val="20"/>
+        </w:rPr>
+      </w:pPr>
+      <w:r>
+        <w:rPr>
+          <w:rFonts w:ascii="Times New Roman" w:hAnsi="Times New Roman" w:cs="Times New Roman"/>
+          <w:sz w:val="20"/>
+          <w:szCs w:val="20"/>
+        </w:rPr>
+        <w:t>•</w:t>
+      </w:r>
+      <w:r>
+        <w:rPr>
+          <w:rFonts w:ascii="Times New Roman" w:hAnsi="Times New Roman" w:cs="Times New Roman"/>
+          <w:sz w:val="20"/>
+          <w:szCs w:val="20"/>
+        </w:rPr>
+        <w:tab/>
+        <w:t>Check the chair back by ensuring a fist can fit between the end of the chair and the user’s calf. If there is not sufficient room, adjust the back of the chair.</w:t>
+      </w:r>
+    </w:p>
+    <w:p>
+      <w:pPr>
+        <w:spacing w:after="0" w:line="240" w:lineRule="exact"/>
+        <w:jc w:val="both"/>
+        <w:rPr>
+          <w:rFonts w:ascii="Times New Roman" w:hAnsi="Times New Roman" w:cs="Times New Roman"/>
+          <w:sz w:val="20"/>
+          <w:szCs w:val="20"/>
+        </w:rPr>
+      </w:pPr>
+      <w:r>
+        <w:rPr>
+          <w:rFonts w:ascii="Times New Roman" w:hAnsi="Times New Roman" w:cs="Times New Roman"/>
+          <w:sz w:val="20"/>
+          <w:szCs w:val="20"/>
+        </w:rPr>
+        <w:t>•</w:t>
+      </w:r>
+      <w:r>
+        <w:rPr>
+          <w:rFonts w:ascii="Times New Roman" w:hAnsi="Times New Roman" w:cs="Times New Roman"/>
+          <w:sz w:val="20"/>
+          <w:szCs w:val="20"/>
+        </w:rPr>
+        <w:tab/>
+        <w:t>The user’s back should be pressed to the back of the chair such that the lower back support built-in to the chair pushes the lower back slightly outward. This will protect against back pain and will encourage better posture.</w:t>
+      </w:r>
+    </w:p>
+    <w:p>
+      <w:pPr>
+        <w:spacing w:after="0" w:line="240" w:lineRule="exact"/>
+        <w:jc w:val="both"/>
+        <w:rPr>
+          <w:rFonts w:ascii="Times New Roman" w:hAnsi="Times New Roman" w:cs="Times New Roman"/>
+          <w:sz w:val="20"/>
+          <w:szCs w:val="20"/>
+        </w:rPr>
+      </w:pPr>
+      <w:r>
+        <w:rPr>
+          <w:rFonts w:ascii="Times New Roman" w:hAnsi="Times New Roman" w:cs="Times New Roman"/>
+          <w:sz w:val="20"/>
+          <w:szCs w:val="20"/>
+        </w:rPr>
+        <w:t>•</w:t>
+      </w:r>
+      <w:r>
+        <w:rPr>
+          <w:rFonts w:ascii="Times New Roman" w:hAnsi="Times New Roman" w:cs="Times New Roman"/>
+          <w:sz w:val="20"/>
+          <w:szCs w:val="20"/>
+        </w:rPr>
+        <w:tab/>
+        <w:t>User’s eye level should be level with the center of the monitor. Adjust monitor as necessary.</w:t>
+      </w:r>
+    </w:p>
+    <w:p>
+      <w:pPr>
+        <w:spacing w:after="0" w:line="240" w:lineRule="exact"/>
+        <w:jc w:val="both"/>
+        <w:rPr>
+          <w:rFonts w:ascii="Times New Roman" w:hAnsi="Times New Roman" w:cs="Times New Roman"/>
+          <w:sz w:val="20"/>
+          <w:szCs w:val="20"/>
+        </w:rPr>
+      </w:pPr>
+      <w:r>
+        <w:rPr>
+          <w:rFonts w:ascii="Times New Roman" w:hAnsi="Times New Roman" w:cs="Times New Roman"/>
+          <w:sz w:val="20"/>
+          <w:szCs w:val="20"/>
+        </w:rPr>
+        <w:t>•</w:t>
+      </w:r>
+      <w:r>
+        <w:rPr>
+          <w:rFonts w:ascii="Times New Roman" w:hAnsi="Times New Roman" w:cs="Times New Roman"/>
+          <w:sz w:val="20"/>
+          <w:szCs w:val="20"/>
+        </w:rPr>
+        <w:tab/>
+        <w:t>Arm rests should be high enough to slightly lift user’s shoulders. This will reduce pressure on spine.</w:t>
+      </w:r>
+    </w:p>
+    <w:p>
+      <w:pPr>
+        <w:spacing w:after="0" w:line="240" w:lineRule="exact"/>
+        <w:jc w:val="both"/>
+        <w:rPr>
+          <w:rFonts w:ascii="Times New Roman" w:hAnsi="Times New Roman" w:cs="Times New Roman"/>
+          <w:sz w:val="20"/>
+          <w:szCs w:val="20"/>
+        </w:rPr>
+      </w:pPr>
+    </w:p>
+    <w:p>
+      <w:pPr>
+        <w:spacing w:after="0" w:line="240" w:lineRule="exact"/>
+        <w:ind w:firstLine="180"/>
+        <w:jc w:val="both"/>
+        <w:rPr>
+          <w:rFonts w:ascii="Times New Roman" w:hAnsi="Times New Roman" w:cs="Times New Roman"/>
+          <w:sz w:val="20"/>
+          <w:szCs w:val="20"/>
+        </w:rPr>
+      </w:pPr>
+      <w:r>
+        <w:rPr>
+          <w:rFonts w:ascii="Times New Roman" w:hAnsi="Times New Roman" w:cs="Times New Roman"/>
+          <w:sz w:val="20"/>
+          <w:szCs w:val="20"/>
+        </w:rPr>
+        <w:t>Regular standing breaks can aid in reducing back pain induced by office chairs. Spine-health recommends getting up from an office chair at least once every half hour for at least one to two minutes.</w:t>
+      </w:r>
+    </w:p>
+    <w:p>
+      <w:pPr>
+        <w:spacing w:after="0" w:line="240" w:lineRule="exact"/>
+        <w:ind w:firstLine="180"/>
+        <w:jc w:val="both"/>
+        <w:rPr>
+          <w:rFonts w:ascii="Times New Roman" w:hAnsi="Times New Roman" w:cs="Times New Roman"/>
+          <w:sz w:val="20"/>
+          <w:szCs w:val="20"/>
+        </w:rPr>
+      </w:pPr>
+    </w:p>
+    <w:p>
+      <w:pPr>
+        <w:pStyle w:val="Heading3"/>
+        <w:spacing w:before="360" w:after="120" w:line="240" w:lineRule="exact"/>
+        <w:rPr>
+          <w:rFonts w:ascii="Times" w:hAnsi="Times"/>
+          <w:b w:val="0"/>
+          <w:caps w:val="0"/>
+          <w:smallCaps/>
+          <w:sz w:val="20"/>
+        </w:rPr>
+      </w:pPr>
+      <w:r>
+        <w:rPr>
+          <w:rFonts w:ascii="Times" w:hAnsi="Times"/>
+          <w:b w:val="0"/>
+          <w:caps w:val="0"/>
+          <w:smallCaps/>
+          <w:sz w:val="20"/>
+        </w:rPr>
+        <w:t>I.</w:t>
+      </w:r>
+      <w:r>
+        <w:rPr>
+          <w:rFonts w:ascii="Times" w:hAnsi="Times"/>
+          <w:b w:val="0"/>
+          <w:caps w:val="0"/>
+          <w:smallCaps/>
+          <w:sz w:val="20"/>
+        </w:rPr>
+        <w:t xml:space="preserve"> Intro</w:t>
+      </w:r>
       <w:bookmarkStart w:id="0" w:name="_GoBack"/>
       <w:bookmarkEnd w:id="0"/>
+      <w:r>
+        <w:rPr>
+          <w:rFonts w:ascii="Times" w:hAnsi="Times"/>
+          <w:b w:val="0"/>
+          <w:caps w:val="0"/>
+          <w:smallCaps/>
+          <w:sz w:val="20"/>
+        </w:rPr>
+        <w:t>duction</w:t>
+      </w:r>
+    </w:p>
+    <w:p>
+      <w:pPr>
+        <w:spacing w:after="0" w:line="240" w:lineRule="exact"/>
+        <w:ind w:firstLine="180"/>
+        <w:jc w:val="both"/>
+      </w:pPr>
     </w:p>
     <w:p>
       <w:pPr>

</xml_diff>

<commit_message>
added intro and overview to conference paper
</commit_message>
<xml_diff>
--- a/ConferencePaper.docx
+++ b/ConferencePaper.docx
@@ -210,7 +210,7 @@
           <w:sz w:val="18"/>
           <w:szCs w:val="18"/>
         </w:rPr>
-        <w:t xml:space="preserve">The project </w:t>
+        <w:t xml:space="preserve">The project is a smart chair that encourages healthy habits in an office job. One of the many issues facing office workers is back pain caused by long periods of time sitting coupled with poor posture. The product includes an array of sensor that are located on the seat of the office chair and gather data on the user’s sitting trends. The smart chair monitors how long the </w:t>
       </w:r>
       <w:r>
         <w:rPr>
@@ -220,7 +220,7 @@
           <w:sz w:val="18"/>
           <w:szCs w:val="18"/>
         </w:rPr>
-        <w:t>is</w:t>
+        <w:t>user</w:t>
       </w:r>
       <w:r>
         <w:rPr>
@@ -230,207 +230,7 @@
           <w:sz w:val="18"/>
           <w:szCs w:val="18"/>
         </w:rPr>
-        <w:t xml:space="preserve"> a smart chair </w:t>
-      </w:r>
-      <w:r>
-        <w:rPr>
-          <w:rFonts w:ascii="Times New Roman" w:hAnsi="Times New Roman" w:cs="Times New Roman"/>
-          <w:b/>
-          <w:bCs/>
-          <w:sz w:val="18"/>
-          <w:szCs w:val="18"/>
-        </w:rPr>
-        <w:t>that</w:t>
-      </w:r>
-      <w:r>
-        <w:rPr>
-          <w:rFonts w:ascii="Times New Roman" w:hAnsi="Times New Roman" w:cs="Times New Roman"/>
-          <w:b/>
-          <w:bCs/>
-          <w:sz w:val="18"/>
-          <w:szCs w:val="18"/>
-        </w:rPr>
-        <w:t xml:space="preserve"> encourage</w:t>
-      </w:r>
-      <w:r>
-        <w:rPr>
-          <w:rFonts w:ascii="Times New Roman" w:hAnsi="Times New Roman" w:cs="Times New Roman"/>
-          <w:b/>
-          <w:bCs/>
-          <w:sz w:val="18"/>
-          <w:szCs w:val="18"/>
-        </w:rPr>
-        <w:t>s</w:t>
-      </w:r>
-      <w:r>
-        <w:rPr>
-          <w:rFonts w:ascii="Times New Roman" w:hAnsi="Times New Roman" w:cs="Times New Roman"/>
-          <w:b/>
-          <w:bCs/>
-          <w:sz w:val="18"/>
-          <w:szCs w:val="18"/>
-        </w:rPr>
-        <w:t xml:space="preserve"> healthy habits in an office job. One of the many issues facing office workers is back pain caused by long periods of time sitting coupled with poor posture. The product include</w:t>
-      </w:r>
-      <w:r>
-        <w:rPr>
-          <w:rFonts w:ascii="Times New Roman" w:hAnsi="Times New Roman" w:cs="Times New Roman"/>
-          <w:b/>
-          <w:bCs/>
-          <w:sz w:val="18"/>
-          <w:szCs w:val="18"/>
-        </w:rPr>
-        <w:t>s</w:t>
-      </w:r>
-      <w:r>
-        <w:rPr>
-          <w:rFonts w:ascii="Times New Roman" w:hAnsi="Times New Roman" w:cs="Times New Roman"/>
-          <w:b/>
-          <w:bCs/>
-          <w:sz w:val="18"/>
-          <w:szCs w:val="18"/>
-        </w:rPr>
-        <w:t xml:space="preserve"> </w:t>
-      </w:r>
-      <w:r>
-        <w:rPr>
-          <w:rFonts w:ascii="Times New Roman" w:hAnsi="Times New Roman" w:cs="Times New Roman"/>
-          <w:b/>
-          <w:bCs/>
-          <w:sz w:val="18"/>
-          <w:szCs w:val="18"/>
-        </w:rPr>
-        <w:t>an array of sensor</w:t>
-      </w:r>
-      <w:r>
-        <w:rPr>
-          <w:rFonts w:ascii="Times New Roman" w:hAnsi="Times New Roman" w:cs="Times New Roman"/>
-          <w:b/>
-          <w:bCs/>
-          <w:sz w:val="18"/>
-          <w:szCs w:val="18"/>
-        </w:rPr>
-        <w:t xml:space="preserve"> that </w:t>
-      </w:r>
-      <w:r>
-        <w:rPr>
-          <w:rFonts w:ascii="Times New Roman" w:hAnsi="Times New Roman" w:cs="Times New Roman"/>
-          <w:b/>
-          <w:bCs/>
-          <w:sz w:val="18"/>
-          <w:szCs w:val="18"/>
-        </w:rPr>
-        <w:t>are located on the seat of the office chair</w:t>
-      </w:r>
-      <w:r>
-        <w:rPr>
-          <w:rFonts w:ascii="Times New Roman" w:hAnsi="Times New Roman" w:cs="Times New Roman"/>
-          <w:b/>
-          <w:bCs/>
-          <w:sz w:val="18"/>
-          <w:szCs w:val="18"/>
-        </w:rPr>
-        <w:t xml:space="preserve"> and gather data on the user’s sitting trends. The smart chair monitor</w:t>
-      </w:r>
-      <w:r>
-        <w:rPr>
-          <w:rFonts w:ascii="Times New Roman" w:hAnsi="Times New Roman" w:cs="Times New Roman"/>
-          <w:b/>
-          <w:bCs/>
-          <w:sz w:val="18"/>
-          <w:szCs w:val="18"/>
-        </w:rPr>
-        <w:t>s</w:t>
-      </w:r>
-      <w:r>
-        <w:rPr>
-          <w:rFonts w:ascii="Times New Roman" w:hAnsi="Times New Roman" w:cs="Times New Roman"/>
-          <w:b/>
-          <w:bCs/>
-          <w:sz w:val="18"/>
-          <w:szCs w:val="18"/>
-        </w:rPr>
-        <w:t xml:space="preserve"> how long the </w:t>
-      </w:r>
-      <w:r>
-        <w:rPr>
-          <w:rFonts w:ascii="Times New Roman" w:hAnsi="Times New Roman" w:cs="Times New Roman"/>
-          <w:b/>
-          <w:bCs/>
-          <w:sz w:val="18"/>
-          <w:szCs w:val="18"/>
-        </w:rPr>
-        <w:t>user</w:t>
-      </w:r>
-      <w:r>
-        <w:rPr>
-          <w:rFonts w:ascii="Times New Roman" w:hAnsi="Times New Roman" w:cs="Times New Roman"/>
-          <w:b/>
-          <w:bCs/>
-          <w:sz w:val="18"/>
-          <w:szCs w:val="18"/>
-        </w:rPr>
-        <w:t xml:space="preserve"> sits and remind</w:t>
-      </w:r>
-      <w:r>
-        <w:rPr>
-          <w:rFonts w:ascii="Times New Roman" w:hAnsi="Times New Roman" w:cs="Times New Roman"/>
-          <w:b/>
-          <w:bCs/>
-          <w:sz w:val="18"/>
-          <w:szCs w:val="18"/>
-        </w:rPr>
-        <w:t>s</w:t>
-      </w:r>
-      <w:r>
-        <w:rPr>
-          <w:rFonts w:ascii="Times New Roman" w:hAnsi="Times New Roman" w:cs="Times New Roman"/>
-          <w:b/>
-          <w:bCs/>
-          <w:sz w:val="18"/>
-          <w:szCs w:val="18"/>
-        </w:rPr>
-        <w:t xml:space="preserve"> them to get up at a regular interval. The device also monitor</w:t>
-      </w:r>
-      <w:r>
-        <w:rPr>
-          <w:rFonts w:ascii="Times New Roman" w:hAnsi="Times New Roman" w:cs="Times New Roman"/>
-          <w:b/>
-          <w:bCs/>
-          <w:sz w:val="18"/>
-          <w:szCs w:val="18"/>
-        </w:rPr>
-        <w:t>s</w:t>
-      </w:r>
-      <w:r>
-        <w:rPr>
-          <w:rFonts w:ascii="Times New Roman" w:hAnsi="Times New Roman" w:cs="Times New Roman"/>
-          <w:b/>
-          <w:bCs/>
-          <w:sz w:val="18"/>
-          <w:szCs w:val="18"/>
-        </w:rPr>
-        <w:t xml:space="preserve"> the user’s posture and provide feedback. The smart chair pair</w:t>
-      </w:r>
-      <w:r>
-        <w:rPr>
-          <w:rFonts w:ascii="Times New Roman" w:hAnsi="Times New Roman" w:cs="Times New Roman"/>
-          <w:b/>
-          <w:bCs/>
-          <w:sz w:val="18"/>
-          <w:szCs w:val="18"/>
-        </w:rPr>
-        <w:t>s</w:t>
-      </w:r>
-      <w:r>
-        <w:rPr>
-          <w:rFonts w:ascii="Times New Roman" w:hAnsi="Times New Roman" w:cs="Times New Roman"/>
-          <w:b/>
-          <w:bCs/>
-          <w:sz w:val="18"/>
-          <w:szCs w:val="18"/>
-        </w:rPr>
-        <w:t xml:space="preserve"> with an application on the user’s phone to provide feedback and reminders. </w:t>
+        <w:t xml:space="preserve"> sits and reminds them to get up at a regular interval. The device also monitors the user’s posture and provide feedback. The smart chair pairs with an application on the user’s phone to provide feedback and reminders. </w:t>
       </w:r>
     </w:p>
     <w:p>
@@ -583,9 +383,133 @@
           <w:smallCaps/>
           <w:sz w:val="20"/>
         </w:rPr>
-        <w:t xml:space="preserve"> </w:t>
-      </w:r>
-      <w:r>
+        <w:t xml:space="preserve"> Introduction</w:t>
+      </w:r>
+    </w:p>
+    <w:p>
+      <w:pPr>
+        <w:spacing w:after="0" w:line="240" w:lineRule="exact"/>
+        <w:ind w:firstLine="180"/>
+        <w:jc w:val="both"/>
+        <w:rPr>
+          <w:rFonts w:ascii="Times New Roman" w:hAnsi="Times New Roman" w:cs="Times New Roman"/>
+          <w:sz w:val="20"/>
+          <w:szCs w:val="20"/>
+        </w:rPr>
+      </w:pPr>
+      <w:r>
+        <w:rPr>
+          <w:rFonts w:ascii="Times New Roman" w:hAnsi="Times New Roman" w:cs="Times New Roman"/>
+          <w:sz w:val="20"/>
+          <w:szCs w:val="20"/>
+        </w:rPr>
+        <w:t>The National Institute of Neurological Disorders and Stroke claims that back pain is the most common job-related disability. Around 80% of adults will experience back pain during their lifetime and 25% of adults have experienced back pain recently.</w:t>
+      </w:r>
+    </w:p>
+    <w:p>
+      <w:pPr>
+        <w:spacing w:after="0" w:line="240" w:lineRule="exact"/>
+        <w:ind w:firstLine="180"/>
+        <w:jc w:val="both"/>
+        <w:rPr>
+          <w:rFonts w:ascii="Times New Roman" w:hAnsi="Times New Roman" w:cs="Times New Roman"/>
+          <w:sz w:val="20"/>
+          <w:szCs w:val="20"/>
+        </w:rPr>
+      </w:pPr>
+      <w:r>
+        <w:rPr>
+          <w:rFonts w:ascii="Times New Roman" w:hAnsi="Times New Roman" w:cs="Times New Roman"/>
+          <w:sz w:val="20"/>
+          <w:szCs w:val="20"/>
+        </w:rPr>
+        <w:t>According to Spine-health’s website, sitting in office chairs involves a ‘static posture’ that can cause or worsen back pain. The increase in back pain is caused by over-stretching the spinal ligaments due to posture used when sitting in an office chair (slouching). A prolonged slouch posture can cause damage to the spine. It is advisable to maintain proper posture when sitting in an office chair to reduce the cause of this pain. Ergonomic chairs can assist in improving back support, but will not stop back pain unless the proper posture is used [1].</w:t>
+      </w:r>
+    </w:p>
+    <w:p>
+      <w:pPr>
+        <w:spacing w:after="0" w:line="240" w:lineRule="exact"/>
+        <w:ind w:firstLine="180"/>
+        <w:jc w:val="both"/>
+        <w:rPr>
+          <w:rFonts w:ascii="Times New Roman" w:hAnsi="Times New Roman" w:cs="Times New Roman"/>
+          <w:sz w:val="20"/>
+          <w:szCs w:val="20"/>
+        </w:rPr>
+      </w:pPr>
+      <w:r>
+        <w:rPr>
+          <w:rFonts w:ascii="Times New Roman" w:hAnsi="Times New Roman" w:cs="Times New Roman"/>
+          <w:sz w:val="20"/>
+          <w:szCs w:val="20"/>
+        </w:rPr>
+        <w:t xml:space="preserve">According to Spine-health, proper posture includes making sure your office chair is adjusted appropriately as well as your sitting posture. </w:t>
+      </w:r>
+    </w:p>
+    <w:p>
+      <w:pPr>
+        <w:spacing w:after="0" w:line="240" w:lineRule="exact"/>
+        <w:ind w:firstLine="180"/>
+        <w:jc w:val="both"/>
+        <w:rPr>
+          <w:rFonts w:ascii="Times New Roman" w:hAnsi="Times New Roman" w:cs="Times New Roman"/>
+          <w:sz w:val="20"/>
+          <w:szCs w:val="20"/>
+        </w:rPr>
+      </w:pPr>
+      <w:r>
+        <w:rPr>
+          <w:rFonts w:ascii="Times New Roman" w:hAnsi="Times New Roman" w:cs="Times New Roman"/>
+          <w:sz w:val="20"/>
+          <w:szCs w:val="20"/>
+        </w:rPr>
+        <w:t>Regular standing breaks can aid in reducing back pain induced by office chairs. Spine-health recommends getting up from an office chair at least once every half hour for at least one to two minutes.</w:t>
+      </w:r>
+    </w:p>
+    <w:p>
+      <w:pPr>
+        <w:spacing w:after="0" w:line="240" w:lineRule="exact"/>
+        <w:ind w:firstLine="180"/>
+        <w:jc w:val="both"/>
+        <w:rPr>
+          <w:rFonts w:ascii="Times New Roman" w:hAnsi="Times New Roman" w:cs="Times New Roman"/>
+          <w:sz w:val="20"/>
+          <w:szCs w:val="20"/>
+        </w:rPr>
+      </w:pPr>
+      <w:r>
+        <w:rPr>
+          <w:rFonts w:ascii="Times New Roman" w:hAnsi="Times New Roman" w:cs="Times New Roman"/>
+          <w:sz w:val="20"/>
+          <w:szCs w:val="20"/>
+        </w:rPr>
+        <w:t xml:space="preserve">While the market does offer products to aid in improving posture, those options are very limited and difficult to employ. The design team’s goal was to develop a product that allowed the user to improve </w:t>
+      </w:r>
+      <w:r>
+        <w:rPr>
+          <w:rFonts w:ascii="Times New Roman" w:hAnsi="Times New Roman" w:cs="Times New Roman"/>
+          <w:sz w:val="20"/>
+          <w:szCs w:val="20"/>
+        </w:rPr>
+        <w:t xml:space="preserve">their posture without requiring an apparatus to be attached to their body. Our product offers a more-discrete and more comfortable option for users who want to improve their posture. </w:t>
+      </w:r>
+    </w:p>
+    <w:p>
+      <w:pPr>
+        <w:spacing w:after="0" w:line="240" w:lineRule="exact"/>
+        <w:ind w:firstLine="180"/>
+        <w:jc w:val="both"/>
+        <w:rPr>
+          <w:rFonts w:ascii="Times New Roman" w:hAnsi="Times New Roman" w:cs="Times New Roman"/>
+          <w:sz w:val="20"/>
+          <w:szCs w:val="20"/>
+        </w:rPr>
+      </w:pPr>
+    </w:p>
+    <w:p>
+      <w:pPr>
+        <w:pStyle w:val="Heading3"/>
+        <w:spacing w:before="360" w:after="120" w:line="240" w:lineRule="exact"/>
         <w:rPr>
           <w:rFonts w:ascii="Times" w:hAnsi="Times"/>
           <w:b w:val="0"/>
@@ -593,323 +517,8 @@
           <w:smallCaps/>
           <w:sz w:val="20"/>
         </w:rPr>
-        <w:t>Introduction</w:t>
-      </w:r>
-    </w:p>
-    <w:p>
-      <w:pPr>
-        <w:spacing w:after="0" w:line="240" w:lineRule="exact"/>
-        <w:ind w:firstLine="180"/>
-        <w:jc w:val="both"/>
-        <w:rPr>
-          <w:rFonts w:ascii="Times New Roman" w:hAnsi="Times New Roman" w:cs="Times New Roman"/>
-          <w:sz w:val="20"/>
-          <w:szCs w:val="20"/>
-        </w:rPr>
-      </w:pPr>
-      <w:r>
-        <w:rPr>
-          <w:rFonts w:ascii="Times New Roman" w:hAnsi="Times New Roman" w:cs="Times New Roman"/>
-          <w:sz w:val="20"/>
-          <w:szCs w:val="20"/>
-        </w:rPr>
-        <w:t>The National Institute of Neurological Disorders and Stroke claims that back pain is the most common job-related disability. Around 80% of adults will experience back pain during their lifetime and 25% of adults have experienced back pain recently.</w:t>
-      </w:r>
-    </w:p>
-    <w:p>
-      <w:pPr>
-        <w:spacing w:after="0" w:line="240" w:lineRule="exact"/>
-        <w:ind w:firstLine="180"/>
-        <w:jc w:val="both"/>
-        <w:rPr>
-          <w:rFonts w:ascii="Times New Roman" w:hAnsi="Times New Roman" w:cs="Times New Roman"/>
-          <w:sz w:val="20"/>
-          <w:szCs w:val="20"/>
-        </w:rPr>
-      </w:pPr>
-      <w:r>
-        <w:rPr>
-          <w:rFonts w:ascii="Times New Roman" w:hAnsi="Times New Roman" w:cs="Times New Roman"/>
-          <w:sz w:val="20"/>
-          <w:szCs w:val="20"/>
-        </w:rPr>
-        <w:t>According to Spine-health’s website, sitting in office chairs involves a ‘static posture’ that can cause or worsen back pain. The increase in back pain is caused by over-stretching the spinal ligaments due to posture used when sitting in an office chair (slouching). A prolonged slouch posture can cause damage to the spine. It is advisable to maintain proper posture when sitting in an office chair to reduce the cause of this pain. Ergonomic chairs can assist in improving back support, but will not stop back pain unless the proper posture is used [1].</w:t>
-      </w:r>
-    </w:p>
-    <w:p>
-      <w:pPr>
-        <w:spacing w:after="0" w:line="240" w:lineRule="exact"/>
-        <w:ind w:firstLine="180"/>
-        <w:jc w:val="both"/>
-        <w:rPr>
-          <w:rFonts w:ascii="Times New Roman" w:hAnsi="Times New Roman" w:cs="Times New Roman"/>
-          <w:sz w:val="20"/>
-          <w:szCs w:val="20"/>
-        </w:rPr>
-      </w:pPr>
-      <w:r>
-        <w:rPr>
-          <w:rFonts w:ascii="Times New Roman" w:hAnsi="Times New Roman" w:cs="Times New Roman"/>
-          <w:sz w:val="20"/>
-          <w:szCs w:val="20"/>
-        </w:rPr>
-        <w:t xml:space="preserve">According to Spine-health, proper posture includes making sure your office chair is adjusted appropriately as well as your sitting posture. </w:t>
-      </w:r>
-    </w:p>
-    <w:p>
-      <w:pPr>
-        <w:spacing w:after="0" w:line="240" w:lineRule="exact"/>
-        <w:ind w:firstLine="180"/>
-        <w:jc w:val="both"/>
-        <w:rPr>
-          <w:rFonts w:ascii="Times New Roman" w:hAnsi="Times New Roman" w:cs="Times New Roman"/>
-          <w:sz w:val="20"/>
-          <w:szCs w:val="20"/>
-        </w:rPr>
-      </w:pPr>
-      <w:r>
-        <w:rPr>
-          <w:rFonts w:ascii="Times New Roman" w:hAnsi="Times New Roman" w:cs="Times New Roman"/>
-          <w:sz w:val="20"/>
-          <w:szCs w:val="20"/>
-        </w:rPr>
-        <w:t>How to determine if the office chair is adjusted correctly:</w:t>
-      </w:r>
-    </w:p>
-    <w:p>
-      <w:pPr>
-        <w:spacing w:after="0" w:line="240" w:lineRule="exact"/>
-        <w:jc w:val="both"/>
-        <w:rPr>
-          <w:rFonts w:ascii="Times New Roman" w:hAnsi="Times New Roman" w:cs="Times New Roman"/>
-          <w:sz w:val="20"/>
-          <w:szCs w:val="20"/>
-        </w:rPr>
-      </w:pPr>
-    </w:p>
-    <w:p>
-      <w:pPr>
-        <w:spacing w:after="0" w:line="240" w:lineRule="exact"/>
-        <w:jc w:val="both"/>
-        <w:rPr>
-          <w:rFonts w:ascii="Times New Roman" w:hAnsi="Times New Roman" w:cs="Times New Roman"/>
-          <w:sz w:val="20"/>
-          <w:szCs w:val="20"/>
-        </w:rPr>
-      </w:pPr>
-      <w:r>
-        <w:rPr>
-          <w:rFonts w:ascii="Times New Roman" w:hAnsi="Times New Roman" w:cs="Times New Roman"/>
-          <w:sz w:val="20"/>
-          <w:szCs w:val="20"/>
-        </w:rPr>
-        <w:t>•</w:t>
-      </w:r>
-      <w:r>
-        <w:rPr>
-          <w:rFonts w:ascii="Times New Roman" w:hAnsi="Times New Roman" w:cs="Times New Roman"/>
-          <w:sz w:val="20"/>
-          <w:szCs w:val="20"/>
-        </w:rPr>
-        <w:tab/>
-        <w:t>User’s elbows should be able to reach the keyboard and mouse while maintaining a 90-degree angle with the spine.</w:t>
-      </w:r>
-    </w:p>
-    <w:p>
-      <w:pPr>
-        <w:spacing w:after="0" w:line="240" w:lineRule="exact"/>
-        <w:jc w:val="both"/>
-        <w:rPr>
-          <w:rFonts w:ascii="Times New Roman" w:hAnsi="Times New Roman" w:cs="Times New Roman"/>
-          <w:sz w:val="20"/>
-          <w:szCs w:val="20"/>
-        </w:rPr>
-      </w:pPr>
-      <w:r>
-        <w:rPr>
-          <w:rFonts w:ascii="Times New Roman" w:hAnsi="Times New Roman" w:cs="Times New Roman"/>
-          <w:sz w:val="20"/>
-          <w:szCs w:val="20"/>
-        </w:rPr>
-        <w:t>•</w:t>
-      </w:r>
-      <w:r>
-        <w:rPr>
-          <w:rFonts w:ascii="Times New Roman" w:hAnsi="Times New Roman" w:cs="Times New Roman"/>
-          <w:sz w:val="20"/>
-          <w:szCs w:val="20"/>
-        </w:rPr>
-        <w:tab/>
-        <w:t xml:space="preserve">Ensure that there is not too much pressure on the lower thigh by fitting two fingers between the seat and </w:t>
-      </w:r>
-      <w:r>
-        <w:rPr>
-          <w:rFonts w:ascii="Times New Roman" w:hAnsi="Times New Roman" w:cs="Times New Roman"/>
-          <w:sz w:val="20"/>
-          <w:szCs w:val="20"/>
-        </w:rPr>
-        <w:t>the user’s thighs. If there is too much pressure on the thigh, correct with a footrest or raise the chair height.</w:t>
-      </w:r>
-    </w:p>
-    <w:p>
-      <w:pPr>
-        <w:spacing w:after="0" w:line="240" w:lineRule="exact"/>
-        <w:jc w:val="both"/>
-        <w:rPr>
-          <w:rFonts w:ascii="Times New Roman" w:hAnsi="Times New Roman" w:cs="Times New Roman"/>
-          <w:sz w:val="20"/>
-          <w:szCs w:val="20"/>
-        </w:rPr>
-      </w:pPr>
-      <w:r>
-        <w:rPr>
-          <w:rFonts w:ascii="Times New Roman" w:hAnsi="Times New Roman" w:cs="Times New Roman"/>
-          <w:sz w:val="20"/>
-          <w:szCs w:val="20"/>
-        </w:rPr>
-        <w:t>•</w:t>
-      </w:r>
-      <w:r>
-        <w:rPr>
-          <w:rFonts w:ascii="Times New Roman" w:hAnsi="Times New Roman" w:cs="Times New Roman"/>
-          <w:sz w:val="20"/>
-          <w:szCs w:val="20"/>
-        </w:rPr>
-        <w:tab/>
-        <w:t>Check the chair back by ensuring a fist can fit between the end of the chair and the user’s calf. If there is not sufficient room, adjust the back of the chair.</w:t>
-      </w:r>
-    </w:p>
-    <w:p>
-      <w:pPr>
-        <w:spacing w:after="0" w:line="240" w:lineRule="exact"/>
-        <w:jc w:val="both"/>
-        <w:rPr>
-          <w:rFonts w:ascii="Times New Roman" w:hAnsi="Times New Roman" w:cs="Times New Roman"/>
-          <w:sz w:val="20"/>
-          <w:szCs w:val="20"/>
-        </w:rPr>
-      </w:pPr>
-      <w:r>
-        <w:rPr>
-          <w:rFonts w:ascii="Times New Roman" w:hAnsi="Times New Roman" w:cs="Times New Roman"/>
-          <w:sz w:val="20"/>
-          <w:szCs w:val="20"/>
-        </w:rPr>
-        <w:t>•</w:t>
-      </w:r>
-      <w:r>
-        <w:rPr>
-          <w:rFonts w:ascii="Times New Roman" w:hAnsi="Times New Roman" w:cs="Times New Roman"/>
-          <w:sz w:val="20"/>
-          <w:szCs w:val="20"/>
-        </w:rPr>
-        <w:tab/>
-        <w:t>The user’s back should be pressed to the back of the chair such that the lower back support built-in to the chair pushes the lower back slightly outward. This will protect against back pain and will encourage better posture.</w:t>
-      </w:r>
-    </w:p>
-    <w:p>
-      <w:pPr>
-        <w:spacing w:after="0" w:line="240" w:lineRule="exact"/>
-        <w:jc w:val="both"/>
-        <w:rPr>
-          <w:rFonts w:ascii="Times New Roman" w:hAnsi="Times New Roman" w:cs="Times New Roman"/>
-          <w:sz w:val="20"/>
-          <w:szCs w:val="20"/>
-        </w:rPr>
-      </w:pPr>
-      <w:r>
-        <w:rPr>
-          <w:rFonts w:ascii="Times New Roman" w:hAnsi="Times New Roman" w:cs="Times New Roman"/>
-          <w:sz w:val="20"/>
-          <w:szCs w:val="20"/>
-        </w:rPr>
-        <w:t>•</w:t>
-      </w:r>
-      <w:r>
-        <w:rPr>
-          <w:rFonts w:ascii="Times New Roman" w:hAnsi="Times New Roman" w:cs="Times New Roman"/>
-          <w:sz w:val="20"/>
-          <w:szCs w:val="20"/>
-        </w:rPr>
-        <w:tab/>
-        <w:t>User’s eye level should be level with the center of the monitor. Adjust monitor as necessary.</w:t>
-      </w:r>
-    </w:p>
-    <w:p>
-      <w:pPr>
-        <w:spacing w:after="0" w:line="240" w:lineRule="exact"/>
-        <w:jc w:val="both"/>
-        <w:rPr>
-          <w:rFonts w:ascii="Times New Roman" w:hAnsi="Times New Roman" w:cs="Times New Roman"/>
-          <w:sz w:val="20"/>
-          <w:szCs w:val="20"/>
-        </w:rPr>
-      </w:pPr>
-      <w:r>
-        <w:rPr>
-          <w:rFonts w:ascii="Times New Roman" w:hAnsi="Times New Roman" w:cs="Times New Roman"/>
-          <w:sz w:val="20"/>
-          <w:szCs w:val="20"/>
-        </w:rPr>
-        <w:t>•</w:t>
-      </w:r>
-      <w:r>
-        <w:rPr>
-          <w:rFonts w:ascii="Times New Roman" w:hAnsi="Times New Roman" w:cs="Times New Roman"/>
-          <w:sz w:val="20"/>
-          <w:szCs w:val="20"/>
-        </w:rPr>
-        <w:tab/>
-        <w:t>Arm rests should be high enough to slightly lift user’s shoulders. This will reduce pressure on spine.</w:t>
-      </w:r>
-    </w:p>
-    <w:p>
-      <w:pPr>
-        <w:spacing w:after="0" w:line="240" w:lineRule="exact"/>
-        <w:jc w:val="both"/>
-        <w:rPr>
-          <w:rFonts w:ascii="Times New Roman" w:hAnsi="Times New Roman" w:cs="Times New Roman"/>
-          <w:sz w:val="20"/>
-          <w:szCs w:val="20"/>
-        </w:rPr>
-      </w:pPr>
-    </w:p>
-    <w:p>
-      <w:pPr>
-        <w:spacing w:after="0" w:line="240" w:lineRule="exact"/>
-        <w:ind w:firstLine="180"/>
-        <w:jc w:val="both"/>
-        <w:rPr>
-          <w:rFonts w:ascii="Times New Roman" w:hAnsi="Times New Roman" w:cs="Times New Roman"/>
-          <w:sz w:val="20"/>
-          <w:szCs w:val="20"/>
-        </w:rPr>
-      </w:pPr>
-      <w:r>
-        <w:rPr>
-          <w:rFonts w:ascii="Times New Roman" w:hAnsi="Times New Roman" w:cs="Times New Roman"/>
-          <w:sz w:val="20"/>
-          <w:szCs w:val="20"/>
-        </w:rPr>
-        <w:t>Regular standing breaks can aid in reducing back pain induced by office chairs. Spine-health recommends getting up from an office chair at least once every half hour for at least one to two minutes.</w:t>
-      </w:r>
-    </w:p>
-    <w:p>
-      <w:pPr>
-        <w:spacing w:after="0" w:line="240" w:lineRule="exact"/>
-        <w:ind w:firstLine="180"/>
-        <w:jc w:val="both"/>
-        <w:rPr>
-          <w:rFonts w:ascii="Times New Roman" w:hAnsi="Times New Roman" w:cs="Times New Roman"/>
-          <w:sz w:val="20"/>
-          <w:szCs w:val="20"/>
-        </w:rPr>
-      </w:pPr>
-    </w:p>
-    <w:p>
-      <w:pPr>
-        <w:pStyle w:val="Heading3"/>
-        <w:spacing w:before="360" w:after="120" w:line="240" w:lineRule="exact"/>
+      </w:pPr>
+      <w:r>
         <w:rPr>
           <w:rFonts w:ascii="Times" w:hAnsi="Times"/>
           <w:b w:val="0"/>
@@ -917,7 +526,8 @@
           <w:smallCaps/>
           <w:sz w:val="20"/>
         </w:rPr>
-      </w:pPr>
+        <w:t>I.</w:t>
+      </w:r>
       <w:r>
         <w:rPr>
           <w:rFonts w:ascii="Times" w:hAnsi="Times"/>
@@ -926,7 +536,7 @@
           <w:smallCaps/>
           <w:sz w:val="20"/>
         </w:rPr>
-        <w:t>I.</w:t>
+        <w:t xml:space="preserve"> </w:t>
       </w:r>
       <w:r>
         <w:rPr>
@@ -936,19 +546,164 @@
           <w:smallCaps/>
           <w:sz w:val="20"/>
         </w:rPr>
-        <w:t xml:space="preserve"> Intro</w:t>
+        <w:t>Overview</w:t>
+      </w:r>
+    </w:p>
+    <w:p>
+      <w:pPr>
+        <w:spacing w:after="0" w:line="240" w:lineRule="exact"/>
+        <w:ind w:firstLine="180"/>
+        <w:jc w:val="both"/>
+        <w:rPr>
+          <w:rFonts w:ascii="Times New Roman" w:hAnsi="Times New Roman" w:cs="Times New Roman"/>
+          <w:sz w:val="20"/>
+          <w:szCs w:val="20"/>
+        </w:rPr>
+      </w:pPr>
+      <w:r>
+        <w:rPr>
+          <w:rFonts w:ascii="Times New Roman" w:hAnsi="Times New Roman" w:cs="Times New Roman"/>
+          <w:sz w:val="20"/>
+          <w:szCs w:val="20"/>
+        </w:rPr>
+        <w:t>The main goal of the project was to use pressure sensors to gather data on weight distribution and to analyze that data to help the user track trends and present the data to the user in a graphical format. In order to meet this objective, the design team elected to use pressure sensors and a modified center-of-gravity equation (with distance averaging)</w:t>
+      </w:r>
+      <w:r>
+        <w:rPr>
+          <w:rFonts w:ascii="Times New Roman" w:hAnsi="Times New Roman" w:cs="Times New Roman"/>
+          <w:sz w:val="20"/>
+          <w:szCs w:val="20"/>
+        </w:rPr>
+        <w:t xml:space="preserve"> to determine if and in what direction the user was leaning. Once that value is calculated, the data is transmitted to storage in Firebase in the form of a Cartesian coordinate. The user can view this data in the form of a scatter plot whose quadrants correspond to quadrants of the chair (front-left, front-right, rear-left, rear-right). In order to provide more immediate feedback for the user, a vibration feature was added to cause the chair to buzz if the user holds poor posture for a significant period of time. </w:t>
+      </w:r>
+    </w:p>
+    <w:p>
+      <w:pPr>
+        <w:spacing w:after="0" w:line="240" w:lineRule="exact"/>
+        <w:ind w:firstLine="180"/>
+        <w:jc w:val="both"/>
+        <w:rPr>
+          <w:rFonts w:ascii="Times New Roman" w:hAnsi="Times New Roman" w:cs="Times New Roman"/>
+          <w:sz w:val="20"/>
+          <w:szCs w:val="20"/>
+        </w:rPr>
+      </w:pPr>
+      <w:r>
+        <w:rPr>
+          <w:rFonts w:ascii="Times New Roman" w:hAnsi="Times New Roman" w:cs="Times New Roman"/>
+          <w:sz w:val="20"/>
+          <w:szCs w:val="20"/>
+        </w:rPr>
+        <w:t xml:space="preserve">The posture data is generated by an array of pressure sensors placed on the seat of the chair beneath the foam padding. The placement of these sensors was decided by determining the center of the chair and then identifying where the user’s legs would rest relative to the center. </w:t>
+      </w:r>
+    </w:p>
+    <w:p>
+      <w:pPr>
+        <w:spacing w:after="0" w:line="240" w:lineRule="exact"/>
+        <w:ind w:firstLine="180"/>
+        <w:jc w:val="both"/>
+        <w:rPr>
+          <w:rFonts w:ascii="Times New Roman" w:hAnsi="Times New Roman" w:cs="Times New Roman"/>
+          <w:sz w:val="20"/>
+          <w:szCs w:val="20"/>
+        </w:rPr>
+      </w:pPr>
+      <w:r>
+        <w:rPr>
+          <w:rFonts w:ascii="Times New Roman" w:hAnsi="Times New Roman" w:cs="Times New Roman"/>
+          <w:sz w:val="20"/>
+          <w:szCs w:val="20"/>
+        </w:rPr>
+        <w:t xml:space="preserve">Storing the user’s posture data is performed by visualizing the chair as a Cartesian grid and determining a variation on center of gravity from the center of the grid. If the user is leaning forward and left, the coordinate will have a negative horizontal (left-to-right) value and a positive vertical (front-to-back) value. Since it is very rare for an individual to sit perfectly dead-center on the chair, a tolerance threshold was introduced to increase the usability of the data. </w:t>
+      </w:r>
+    </w:p>
+    <w:p>
+      <w:pPr>
+        <w:spacing w:after="0" w:line="240" w:lineRule="exact"/>
+        <w:ind w:firstLine="180"/>
+        <w:jc w:val="both"/>
+        <w:rPr>
+          <w:rFonts w:ascii="Times New Roman" w:hAnsi="Times New Roman" w:cs="Times New Roman"/>
+          <w:sz w:val="20"/>
+          <w:szCs w:val="20"/>
+        </w:rPr>
+      </w:pPr>
+      <w:r>
+        <w:rPr>
+          <w:rFonts w:ascii="Times New Roman" w:hAnsi="Times New Roman" w:cs="Times New Roman"/>
+          <w:sz w:val="20"/>
+          <w:szCs w:val="20"/>
+        </w:rPr>
+        <w:t xml:space="preserve">The vibration feature reminds the user to correct posture by vibrating if the user has held poor posture for a set amount of time. If the user meets this condition, the vibrate modules will vibrate. As some users may find this feature undesirable, the developers added a toggle control to the mobile application to permit the user to turn off the feature. </w:t>
+      </w:r>
+    </w:p>
+    <w:p>
+      <w:pPr>
+        <w:spacing w:after="0" w:line="240" w:lineRule="exact"/>
+        <w:ind w:firstLine="180"/>
+        <w:jc w:val="both"/>
+        <w:rPr>
+          <w:rFonts w:ascii="Times New Roman" w:hAnsi="Times New Roman" w:cs="Times New Roman"/>
+          <w:sz w:val="20"/>
+          <w:szCs w:val="20"/>
+        </w:rPr>
+      </w:pPr>
+      <w:r>
+        <w:rPr>
+          <w:rFonts w:ascii="Times New Roman" w:hAnsi="Times New Roman" w:cs="Times New Roman"/>
+          <w:sz w:val="20"/>
+          <w:szCs w:val="20"/>
+        </w:rPr>
+        <w:t xml:space="preserve">Storage of the user’s data was performed by way of Google’s Firebase Realtime Database. The embedded software on the </w:t>
+      </w:r>
+      <w:proofErr w:type="spellStart"/>
+      <w:r>
+        <w:rPr>
+          <w:rFonts w:ascii="Times New Roman" w:hAnsi="Times New Roman" w:cs="Times New Roman"/>
+          <w:sz w:val="20"/>
+          <w:szCs w:val="20"/>
+        </w:rPr>
+        <w:t>Wi</w:t>
       </w:r>
       <w:bookmarkStart w:id="0" w:name="_GoBack"/>
       <w:bookmarkEnd w:id="0"/>
       <w:r>
         <w:rPr>
-          <w:rFonts w:ascii="Times" w:hAnsi="Times"/>
-          <w:b w:val="0"/>
-          <w:caps w:val="0"/>
-          <w:smallCaps/>
-          <w:sz w:val="20"/>
-        </w:rPr>
-        <w:t>duction</w:t>
+          <w:rFonts w:ascii="Times New Roman" w:hAnsi="Times New Roman" w:cs="Times New Roman"/>
+          <w:sz w:val="20"/>
+          <w:szCs w:val="20"/>
+        </w:rPr>
+        <w:t>Fi</w:t>
+      </w:r>
+      <w:proofErr w:type="spellEnd"/>
+      <w:r>
+        <w:rPr>
+          <w:rFonts w:ascii="Times New Roman" w:hAnsi="Times New Roman" w:cs="Times New Roman"/>
+          <w:sz w:val="20"/>
+          <w:szCs w:val="20"/>
+        </w:rPr>
+        <w:t xml:space="preserve"> module uploads the Cartesian coordinates to the Firebase database. This data can be accessed via the mobile application.</w:t>
+      </w:r>
+    </w:p>
+    <w:p>
+      <w:pPr>
+        <w:spacing w:after="0" w:line="240" w:lineRule="exact"/>
+        <w:ind w:firstLine="180"/>
+        <w:jc w:val="both"/>
+        <w:rPr>
+          <w:rFonts w:ascii="Times New Roman" w:hAnsi="Times New Roman" w:cs="Times New Roman"/>
+          <w:sz w:val="20"/>
+          <w:szCs w:val="20"/>
+        </w:rPr>
+      </w:pPr>
+      <w:r>
+        <w:rPr>
+          <w:rFonts w:ascii="Times New Roman" w:hAnsi="Times New Roman" w:cs="Times New Roman"/>
+          <w:sz w:val="20"/>
+          <w:szCs w:val="20"/>
+        </w:rPr>
+        <w:lastRenderedPageBreak/>
+        <w:t>The mobile application pulls the user’s sensor data from Firebase and displays the coordinate points on a scatter plot. This allows the user to see their sitting trends referenced against the quadrants of the chair.</w:t>
       </w:r>
     </w:p>
     <w:p>
@@ -1481,6 +1236,7 @@
     <w:lsdException w:name="HTML Sample" w:semiHidden="1" w:unhideWhenUsed="1"/>
     <w:lsdException w:name="HTML Typewriter" w:semiHidden="1" w:unhideWhenUsed="1"/>
     <w:lsdException w:name="HTML Variable" w:semiHidden="1" w:unhideWhenUsed="1"/>
+    <w:lsdException w:name="Normal Table" w:semiHidden="1" w:unhideWhenUsed="1"/>
     <w:lsdException w:name="annotation subject" w:semiHidden="1" w:unhideWhenUsed="1"/>
     <w:lsdException w:name="No List" w:semiHidden="1" w:unhideWhenUsed="1"/>
     <w:lsdException w:name="Outline List 1" w:semiHidden="1" w:unhideWhenUsed="1"/>
@@ -1527,8 +1283,10 @@
     <w:lsdException w:name="Table Subtle 2" w:semiHidden="1" w:unhideWhenUsed="1"/>
     <w:lsdException w:name="Table Web 1" w:semiHidden="1" w:unhideWhenUsed="1"/>
     <w:lsdException w:name="Table Web 2" w:semiHidden="1" w:unhideWhenUsed="1"/>
+    <w:lsdException w:name="Table Web 3" w:semiHidden="1" w:unhideWhenUsed="1"/>
     <w:lsdException w:name="Balloon Text" w:semiHidden="1" w:unhideWhenUsed="1"/>
     <w:lsdException w:name="Table Grid" w:uiPriority="39"/>
+    <w:lsdException w:name="Table Theme" w:semiHidden="1" w:unhideWhenUsed="1"/>
     <w:lsdException w:name="Placeholder Text" w:semiHidden="1"/>
     <w:lsdException w:name="No Spacing" w:uiPriority="1" w:qFormat="1"/>
     <w:lsdException w:name="Light Shading" w:uiPriority="60"/>

</xml_diff>

<commit_message>
added A's pic, updated references
</commit_message>
<xml_diff>
--- a/ConferencePaper.docx
+++ b/ConferencePaper.docx
@@ -31,77 +31,13 @@
           <w:szCs w:val="24"/>
         </w:rPr>
       </w:pPr>
-      <w:proofErr w:type="spellStart"/>
       <w:r>
         <w:rPr>
           <w:rFonts w:ascii="Times New Roman" w:hAnsi="Times New Roman" w:cs="Times New Roman"/>
           <w:sz w:val="24"/>
           <w:szCs w:val="24"/>
         </w:rPr>
-        <w:t>Mackenson</w:t>
-      </w:r>
-      <w:proofErr w:type="spellEnd"/>
-      <w:r>
-        <w:rPr>
-          <w:rFonts w:ascii="Times New Roman" w:hAnsi="Times New Roman" w:cs="Times New Roman"/>
-          <w:sz w:val="24"/>
-          <w:szCs w:val="24"/>
-        </w:rPr>
-        <w:t xml:space="preserve"> Jean, </w:t>
-      </w:r>
-      <w:proofErr w:type="spellStart"/>
-      <w:r>
-        <w:rPr>
-          <w:rFonts w:ascii="Times New Roman" w:hAnsi="Times New Roman" w:cs="Times New Roman"/>
-          <w:sz w:val="24"/>
-          <w:szCs w:val="24"/>
-        </w:rPr>
-        <w:t>Annavay</w:t>
-      </w:r>
-      <w:proofErr w:type="spellEnd"/>
-      <w:r>
-        <w:rPr>
-          <w:rFonts w:ascii="Times New Roman" w:hAnsi="Times New Roman" w:cs="Times New Roman"/>
-          <w:sz w:val="24"/>
-          <w:szCs w:val="24"/>
-        </w:rPr>
-        <w:t xml:space="preserve"> Kean, </w:t>
-      </w:r>
-      <w:proofErr w:type="spellStart"/>
-      <w:r>
-        <w:rPr>
-          <w:rFonts w:ascii="Times New Roman" w:hAnsi="Times New Roman" w:cs="Times New Roman"/>
-          <w:sz w:val="24"/>
-          <w:szCs w:val="24"/>
-        </w:rPr>
-        <w:t>Bonarine</w:t>
-      </w:r>
-      <w:proofErr w:type="spellEnd"/>
-      <w:r>
-        <w:rPr>
-          <w:rFonts w:ascii="Times New Roman" w:hAnsi="Times New Roman" w:cs="Times New Roman"/>
-          <w:sz w:val="24"/>
-          <w:szCs w:val="24"/>
-        </w:rPr>
-        <w:t xml:space="preserve"> </w:t>
-      </w:r>
-      <w:proofErr w:type="spellStart"/>
-      <w:r>
-        <w:rPr>
-          <w:rFonts w:ascii="Times New Roman" w:hAnsi="Times New Roman" w:cs="Times New Roman"/>
-          <w:sz w:val="24"/>
-          <w:szCs w:val="24"/>
-        </w:rPr>
-        <w:t>Ramjas</w:t>
-      </w:r>
-      <w:proofErr w:type="spellEnd"/>
-      <w:r>
-        <w:rPr>
-          <w:rFonts w:ascii="Times New Roman" w:hAnsi="Times New Roman" w:cs="Times New Roman"/>
-          <w:sz w:val="24"/>
-          <w:szCs w:val="24"/>
-        </w:rPr>
-        <w:t>, and Thien Nguyen</w:t>
+        <w:t>Mackenson Jean, Annavay Kean, Bonarine Ramjas, and Thien Nguyen</w:t>
       </w:r>
     </w:p>
     <w:p>
@@ -139,7 +75,7 @@
         <w:spacing w:after="0" w:line="200" w:lineRule="exact"/>
         <w:ind w:left="187"/>
         <w:contextualSpacing/>
-        <w:jc w:val="both"/>
+        <w:jc w:val="center"/>
         <w:rPr>
           <w:rFonts w:ascii="Times New Roman" w:hAnsi="Times New Roman" w:cs="Times New Roman"/>
           <w:b/>
@@ -314,22 +250,8 @@
     </w:p>
     <w:p>
       <w:pPr>
-        <w:spacing w:before="200" w:after="200" w:line="240" w:lineRule="auto"/>
-        <w:ind w:left="187"/>
-        <w:contextualSpacing/>
-        <w:jc w:val="both"/>
-        <w:rPr>
-          <w:rFonts w:ascii="Times New Roman" w:hAnsi="Times New Roman" w:cs="Times New Roman"/>
-          <w:sz w:val="18"/>
-          <w:szCs w:val="18"/>
-        </w:rPr>
-      </w:pPr>
-    </w:p>
-    <w:p>
-      <w:pPr>
         <w:pStyle w:val="Heading3"/>
         <w:spacing w:before="360" w:after="120" w:line="240" w:lineRule="exact"/>
-        <w:jc w:val="both"/>
         <w:rPr>
           <w:rFonts w:ascii="Times" w:hAnsi="Times"/>
           <w:b w:val="0"/>
@@ -456,34 +378,21 @@
           <w:sz w:val="20"/>
           <w:szCs w:val="20"/>
         </w:rPr>
-        <w:t xml:space="preserve">While the market does offer products to aid in improving posture, those options are very limited and difficult to employ. The design team’s goal was to develop a product that allowed the user to improve </w:t>
-      </w:r>
-      <w:r>
-        <w:rPr>
-          <w:rFonts w:ascii="Times New Roman" w:hAnsi="Times New Roman" w:cs="Times New Roman"/>
-          <w:sz w:val="20"/>
-          <w:szCs w:val="20"/>
-        </w:rPr>
-        <w:t xml:space="preserve">their posture without requiring an apparatus to be attached to their body. Our product offers a more-discrete and more comfortable option for users who want to improve their posture. </w:t>
-      </w:r>
-    </w:p>
-    <w:p>
-      <w:pPr>
-        <w:spacing w:after="0" w:line="240" w:lineRule="exact"/>
-        <w:ind w:firstLine="180"/>
-        <w:jc w:val="both"/>
-        <w:rPr>
-          <w:rFonts w:ascii="Times New Roman" w:hAnsi="Times New Roman" w:cs="Times New Roman"/>
-          <w:sz w:val="20"/>
-          <w:szCs w:val="20"/>
-        </w:rPr>
-      </w:pPr>
+        <w:t xml:space="preserve">While the market does offer products to aid in improving posture, those options are very limited and difficult to employ. The design team’s goal was to develop a product that allowed the user to improve their posture without requiring an apparatus to be </w:t>
+      </w:r>
+      <w:r>
+        <w:rPr>
+          <w:rFonts w:ascii="Times New Roman" w:hAnsi="Times New Roman" w:cs="Times New Roman"/>
+          <w:sz w:val="20"/>
+          <w:szCs w:val="20"/>
+        </w:rPr>
+        <w:t xml:space="preserve">attached to their body. Our product offers a more-discrete and more comfortable option for users who want to improve their posture. </w:t>
+      </w:r>
     </w:p>
     <w:p>
       <w:pPr>
         <w:pStyle w:val="Heading3"/>
         <w:spacing w:before="360" w:after="120" w:line="240" w:lineRule="exact"/>
-        <w:jc w:val="both"/>
         <w:rPr>
           <w:rFonts w:ascii="Times" w:hAnsi="Times"/>
           <w:b w:val="0"/>
@@ -648,25 +557,7 @@
           <w:sz w:val="20"/>
           <w:szCs w:val="20"/>
         </w:rPr>
-        <w:t xml:space="preserve">Storage of the user’s data was performed by way of Google’s Firebase Realtime Database. The embedded software on the </w:t>
-      </w:r>
-      <w:proofErr w:type="spellStart"/>
-      <w:r>
-        <w:rPr>
-          <w:rFonts w:ascii="Times New Roman" w:hAnsi="Times New Roman" w:cs="Times New Roman"/>
-          <w:sz w:val="20"/>
-          <w:szCs w:val="20"/>
-        </w:rPr>
-        <w:t>WiFi</w:t>
-      </w:r>
-      <w:proofErr w:type="spellEnd"/>
-      <w:r>
-        <w:rPr>
-          <w:rFonts w:ascii="Times New Roman" w:hAnsi="Times New Roman" w:cs="Times New Roman"/>
-          <w:sz w:val="20"/>
-          <w:szCs w:val="20"/>
-        </w:rPr>
-        <w:t xml:space="preserve"> module uploads the Cartesian coordinates to the Firebase database. This data can be accessed via the mobile application.</w:t>
+        <w:t>Storage of the user’s data was performed by way of Google’s Firebase Realtime Database. The embedded software on the WiFi module uploads the Cartesian coordinates to the Firebase database. This data can be accessed via the mobile application.</w:t>
       </w:r>
     </w:p>
     <w:p>
@@ -686,15 +577,22 @@
           <w:sz w:val="20"/>
           <w:szCs w:val="20"/>
         </w:rPr>
+        <w:t xml:space="preserve">The mobile application pulls the user’s sensor data from Firebase and displays the coordinate points on a </w:t>
+      </w:r>
+      <w:r>
+        <w:rPr>
+          <w:rFonts w:ascii="Times New Roman" w:hAnsi="Times New Roman" w:cs="Times New Roman"/>
+          <w:sz w:val="20"/>
+          <w:szCs w:val="20"/>
+        </w:rPr>
         <w:lastRenderedPageBreak/>
-        <w:t>The mobile application pulls the user’s sensor data from Firebase and displays the coordinate points on a scatter plot. This allows the user to see their sitting trends referenced against the quadrants of the chair.</w:t>
+        <w:t>scatter plot. This allows the user to see their sitting trends referenced against the quadrants of the chair.</w:t>
       </w:r>
     </w:p>
     <w:p>
       <w:pPr>
         <w:pStyle w:val="Heading3"/>
         <w:spacing w:before="360" w:after="120" w:line="240" w:lineRule="exact"/>
-        <w:jc w:val="both"/>
         <w:rPr>
           <w:rFonts w:ascii="Times" w:hAnsi="Times"/>
           <w:b w:val="0"/>
@@ -728,7 +626,6 @@
       <w:pPr>
         <w:spacing w:before="120" w:after="120" w:line="240" w:lineRule="exact"/>
         <w:ind w:firstLine="187"/>
-        <w:jc w:val="both"/>
         <w:rPr>
           <w:rFonts w:ascii="Times New Roman" w:hAnsi="Times New Roman" w:cs="Times New Roman"/>
           <w:i/>
@@ -752,7 +649,6 @@
       <w:pPr>
         <w:spacing w:after="0" w:line="240" w:lineRule="auto"/>
         <w:ind w:firstLine="187"/>
-        <w:jc w:val="both"/>
         <w:rPr>
           <w:rFonts w:ascii="Times New Roman" w:hAnsi="Times New Roman" w:cs="Times New Roman"/>
           <w:i/>
@@ -774,7 +670,6 @@
       <w:pPr>
         <w:spacing w:after="0" w:line="240" w:lineRule="auto"/>
         <w:ind w:firstLine="180"/>
-        <w:jc w:val="both"/>
         <w:rPr>
           <w:rFonts w:ascii="Times New Roman" w:hAnsi="Times New Roman" w:cs="Times New Roman"/>
           <w:sz w:val="20"/>
@@ -794,7 +689,6 @@
       <w:pPr>
         <w:spacing w:after="0" w:line="240" w:lineRule="auto"/>
         <w:ind w:firstLine="180"/>
-        <w:jc w:val="both"/>
         <w:rPr>
           <w:rFonts w:ascii="Times New Roman" w:hAnsi="Times New Roman" w:cs="Times New Roman"/>
           <w:sz w:val="20"/>
@@ -809,6 +703,61 @@
         </w:rPr>
         <w:t>The power supply that we used in this project met the American, European standards to prevent the electric shock such as, fire, explosions, burns, hot wires. We had to do all the calculations necessaries to pick the power supply cords and the adapter systems that needed to use to convert form AC to DC meet the requirements (standards) to prevent against all the shock because smart chair is not only able to only use in the United states and European but around the world. As we know, every project should meet the national and international standards, below are some standards that use around the world for any projects that contain power supply specifically explosive stuff like batteries that can kill and cause some negative effects on humans being and materials.</w:t>
       </w:r>
+    </w:p>
+    <w:p>
+      <w:pPr>
+        <w:spacing w:after="0" w:line="240" w:lineRule="auto"/>
+        <w:ind w:firstLine="180"/>
+        <w:rPr>
+          <w:rFonts w:ascii="Times New Roman" w:hAnsi="Times New Roman" w:cs="Times New Roman"/>
+          <w:sz w:val="20"/>
+          <w:szCs w:val="20"/>
+        </w:rPr>
+      </w:pPr>
+    </w:p>
+    <w:p>
+      <w:pPr>
+        <w:spacing w:after="0" w:line="240" w:lineRule="auto"/>
+        <w:ind w:firstLine="180"/>
+        <w:rPr>
+          <w:rFonts w:ascii="Times New Roman" w:hAnsi="Times New Roman" w:cs="Times New Roman"/>
+          <w:sz w:val="20"/>
+          <w:szCs w:val="20"/>
+        </w:rPr>
+      </w:pPr>
+    </w:p>
+    <w:p>
+      <w:pPr>
+        <w:spacing w:after="0" w:line="240" w:lineRule="auto"/>
+        <w:ind w:firstLine="180"/>
+        <w:rPr>
+          <w:rFonts w:ascii="Times New Roman" w:hAnsi="Times New Roman" w:cs="Times New Roman"/>
+          <w:sz w:val="20"/>
+          <w:szCs w:val="20"/>
+        </w:rPr>
+      </w:pPr>
+    </w:p>
+    <w:p>
+      <w:pPr>
+        <w:spacing w:after="0" w:line="240" w:lineRule="auto"/>
+        <w:ind w:firstLine="180"/>
+        <w:rPr>
+          <w:rFonts w:ascii="Times New Roman" w:hAnsi="Times New Roman" w:cs="Times New Roman"/>
+          <w:sz w:val="20"/>
+          <w:szCs w:val="20"/>
+        </w:rPr>
+      </w:pPr>
+    </w:p>
+    <w:p>
+      <w:pPr>
+        <w:spacing w:after="0" w:line="240" w:lineRule="auto"/>
+        <w:ind w:firstLine="180"/>
+        <w:rPr>
+          <w:rFonts w:ascii="Times New Roman" w:hAnsi="Times New Roman" w:cs="Times New Roman"/>
+          <w:sz w:val="20"/>
+          <w:szCs w:val="20"/>
+        </w:rPr>
+      </w:pPr>
     </w:p>
     <w:tbl>
       <w:tblPr>
@@ -1738,20 +1687,19 @@
       <w:pPr>
         <w:spacing w:after="0" w:line="240" w:lineRule="auto"/>
         <w:ind w:firstLine="187"/>
-        <w:jc w:val="both"/>
-        <w:rPr>
-          <w:rFonts w:ascii="Times New Roman" w:hAnsi="Times New Roman" w:cs="Times New Roman"/>
-          <w:sz w:val="20"/>
-          <w:szCs w:val="20"/>
-        </w:rPr>
-      </w:pPr>
-      <w:r>
-        <w:rPr>
-          <w:rFonts w:ascii="Times New Roman" w:hAnsi="Times New Roman" w:cs="Times New Roman"/>
-          <w:sz w:val="20"/>
-          <w:szCs w:val="20"/>
-        </w:rPr>
-        <w:t xml:space="preserve">Back in the days precisely in the 20th century, electricity was a major problem in the world of technology. Thanks to some scientists in the 21st century that used their brain to beat the challenge by inventing electricity DC to AC and AC to DC, now we can use technology in our products with a low cost. The smart chair used a power AC source of 120V and 60 Hz for the North America which designates that the alternative current alternates 60 times per second in the substation where it comes from. As our project which was Smart Chair had to use DC current, we had to use a wall adapter that convert AC to DC to run power to our board. All the equipment in the smart chair have used from 5 to 3.3 volt direct current DC but the power from the wall is 120V, we had to stepdown the voltage that come from the wall then using a rectifier and a voltage regulator that kept the components running at a constant voltage so that the </w:t>
+        <w:rPr>
+          <w:rFonts w:ascii="Times New Roman" w:hAnsi="Times New Roman" w:cs="Times New Roman"/>
+          <w:sz w:val="20"/>
+          <w:szCs w:val="20"/>
+        </w:rPr>
+      </w:pPr>
+      <w:r>
+        <w:rPr>
+          <w:rFonts w:ascii="Times New Roman" w:hAnsi="Times New Roman" w:cs="Times New Roman"/>
+          <w:sz w:val="20"/>
+          <w:szCs w:val="20"/>
+        </w:rPr>
+        <w:t xml:space="preserve">Back in the days precisely in the 20th century, electricity was a major problem in the world of technology. Thanks to some scientists in the 21st century that used their brain to beat the challenge by inventing electricity DC to AC and AC to DC, now we can use technology in our products with a low cost. The smart chair used a power AC source of 120V and 60 Hz for the North America which designates that the alternative current alternates 60 times per second in the substation where it comes from. As our project which was Smart Chair had to use DC current, we had to use a wall adapter that convert AC to DC to run power to our board. All the equipment in the smart chair have used from 5 to 3.3 volt direct current DC but the power from the wall is </w:t>
       </w:r>
       <w:r>
         <w:rPr>
@@ -1760,14 +1708,13 @@
           <w:szCs w:val="20"/>
         </w:rPr>
         <w:lastRenderedPageBreak/>
-        <w:t xml:space="preserve">components will not be burned and explode due to unstable voltage rate.  </w:t>
+        <w:t xml:space="preserve">120V, we had to stepdown the voltage that come from the wall then using a rectifier and a voltage regulator that kept the components running at a constant voltage so that the components will not be burned and explode due to unstable voltage rate.  </w:t>
       </w:r>
     </w:p>
     <w:p>
       <w:pPr>
         <w:spacing w:after="0" w:line="240" w:lineRule="auto"/>
         <w:ind w:firstLine="180"/>
-        <w:jc w:val="both"/>
         <w:rPr>
           <w:rFonts w:ascii="Times New Roman" w:hAnsi="Times New Roman" w:cs="Times New Roman"/>
           <w:sz w:val="20"/>
@@ -1787,7 +1734,6 @@
       <w:pPr>
         <w:spacing w:after="0" w:line="240" w:lineRule="auto"/>
         <w:ind w:firstLine="180"/>
-        <w:jc w:val="both"/>
         <w:rPr>
           <w:rFonts w:ascii="Times New Roman" w:hAnsi="Times New Roman" w:cs="Times New Roman"/>
           <w:sz w:val="20"/>
@@ -1807,7 +1753,6 @@
       <w:pPr>
         <w:spacing w:after="0" w:line="240" w:lineRule="auto"/>
         <w:ind w:firstLine="180"/>
-        <w:jc w:val="both"/>
         <w:rPr>
           <w:rFonts w:ascii="Times New Roman" w:hAnsi="Times New Roman" w:cs="Times New Roman"/>
           <w:sz w:val="20"/>
@@ -1827,35 +1772,25 @@
       <w:pPr>
         <w:spacing w:after="0" w:line="240" w:lineRule="auto"/>
         <w:ind w:firstLine="180"/>
-        <w:jc w:val="both"/>
-        <w:rPr>
-          <w:rFonts w:ascii="Times New Roman" w:hAnsi="Times New Roman" w:cs="Times New Roman"/>
-          <w:sz w:val="20"/>
-          <w:szCs w:val="20"/>
-        </w:rPr>
-      </w:pPr>
-      <w:r>
-        <w:rPr>
-          <w:rFonts w:ascii="Times New Roman" w:hAnsi="Times New Roman" w:cs="Times New Roman"/>
-          <w:sz w:val="20"/>
-          <w:szCs w:val="20"/>
-        </w:rPr>
-        <w:t xml:space="preserve">Using a full-wave diode connection gave us the opportunity to accomplish the project because it had 4 diodes connection to get the transformation that we need. One of the diode functions is helping to get the </w:t>
-      </w:r>
-      <w:r>
-        <w:rPr>
-          <w:rFonts w:ascii="Times New Roman" w:hAnsi="Times New Roman" w:cs="Times New Roman"/>
-          <w:sz w:val="20"/>
-          <w:szCs w:val="20"/>
-        </w:rPr>
-        <w:t>direct current in the right direction and have two pairs of diodes that conduct the direct current DC in one direction. Having four diodes in the rectifier is divided in two halfwave, one half wave for the positive direction and the other halfwave for the negative direction of the cycle that gave us the possibility to get the positive cycles to go the right direction that we needed to power the load in direct current DC. Through to the full wave, we had a capacitor that place in parallel with the load to regulate the current going to the load which is the straight line that we were needed to have in the direct current DC. The reason that we need the capacitor is to charge and discharge the alternate current AC input when they are switching one to the other by a sinusoidal wave to correct from sine wave to line that we need to get in direct current for the transition from one peak to the other peak. The battery is storing charge in case of a rupture where it provides a backup voltage to the load and prevent the components without any loss of power.</w:t>
+        <w:rPr>
+          <w:rFonts w:ascii="Times New Roman" w:hAnsi="Times New Roman" w:cs="Times New Roman"/>
+          <w:sz w:val="20"/>
+          <w:szCs w:val="20"/>
+        </w:rPr>
+      </w:pPr>
+      <w:r>
+        <w:rPr>
+          <w:rFonts w:ascii="Times New Roman" w:hAnsi="Times New Roman" w:cs="Times New Roman"/>
+          <w:sz w:val="20"/>
+          <w:szCs w:val="20"/>
+        </w:rPr>
+        <w:t>Using a full-wave diode connection gave us the opportunity to accomplish the project because it had 4 diodes connection to get the transformation that we need. One of the diode functions is helping to get the direct current in the right direction and have two pairs of diodes that conduct the direct current DC in one direction. Having four diodes in the rectifier is divided in two halfwave, one half wave for the positive direction and the other halfwave for the negative direction of the cycle that gave us the possibility to get the positive cycles to go the right direction that we needed to power the load in direct current DC. Through to the full wave, we had a capacitor that place in parallel with the load to regulate the current going to the load which is the straight line that we were needed to have in the direct current DC. The reason that we need the capacitor is to charge and discharge the alternate current AC input when they are switching one to the other by a sinusoidal wave to correct from sine wave to line that we need to get in direct current for the transition from one peak to the other peak. The battery is storing charge in case of a rupture where it provides a backup voltage to the load and prevent the components without any loss of power.</w:t>
       </w:r>
     </w:p>
     <w:p>
       <w:pPr>
         <w:spacing w:before="120" w:after="120" w:line="240" w:lineRule="exact"/>
         <w:ind w:firstLine="187"/>
-        <w:jc w:val="both"/>
         <w:rPr>
           <w:rFonts w:ascii="Times New Roman" w:hAnsi="Times New Roman" w:cs="Times New Roman"/>
           <w:i/>
@@ -1879,27 +1814,34 @@
       <w:pPr>
         <w:spacing w:before="120" w:after="120" w:line="240" w:lineRule="exact"/>
         <w:ind w:firstLine="187"/>
-        <w:jc w:val="both"/>
-        <w:rPr>
-          <w:rFonts w:ascii="Times New Roman" w:hAnsi="Times New Roman" w:cs="Times New Roman"/>
-          <w:sz w:val="20"/>
-          <w:szCs w:val="20"/>
-        </w:rPr>
-      </w:pPr>
-      <w:r>
-        <w:rPr>
-          <w:rFonts w:ascii="Times New Roman" w:hAnsi="Times New Roman" w:cs="Times New Roman"/>
-          <w:sz w:val="20"/>
-          <w:szCs w:val="20"/>
-        </w:rPr>
-        <w:t>As we are using a rechargeable battery, it allows the chair’s owner replaces the battery in case it has something wrong without the assistance of a professional that will charge them a lot of money, they will be able to do maintenance on the battery with a free cost. However, the chair by itself will have several dedicated technical services on the software that allows the customers to see all the information related to the battery and the components inside the smart office chair. The software indicated the battery’s life, and when they have to do a quit maintenance on the chair like the battery position and when to change the battery to make the world technology easier and applicable for all situation. The battery has some commands to the board and send signal when it is full of charge and discharge, then it vibrates, and the red LED is lighting to allow the user that it is time to charge. As long as the battery is full the green LED is lighting up. One of our purpose in this project was using the printing circuit board to distribute the power in each electrical component. A 9V battery is powered the PCB and had 2 DC to DC converters because the board required a 5V to run and 3 to 4V to the rest of the component. We were using a step-down autotransformer with a combination of a rectifier to find the amount of voltages that allowed to power the PCB and the electrical component to get the accurate quantity of power at an unchanging rate. Selecting a 9V lithium battery gave the amount of voltage that each component needs at low cost.</w:t>
+        <w:rPr>
+          <w:rFonts w:ascii="Times New Roman" w:hAnsi="Times New Roman" w:cs="Times New Roman"/>
+          <w:sz w:val="20"/>
+          <w:szCs w:val="20"/>
+        </w:rPr>
+      </w:pPr>
+      <w:r>
+        <w:rPr>
+          <w:rFonts w:ascii="Times New Roman" w:hAnsi="Times New Roman" w:cs="Times New Roman"/>
+          <w:sz w:val="20"/>
+          <w:szCs w:val="20"/>
+        </w:rPr>
+        <w:t xml:space="preserve">As we are using a rechargeable battery, it allows the chair’s owner replaces the battery in case it has something wrong without the assistance of a professional that will charge them a lot of money, they will be able to do maintenance on the battery with a free cost. However, the chair by itself will have several dedicated technical services on the software that allows the customers to see all the information related to the battery and the components inside the smart office chair. The software indicated the battery’s life, and when they have to do a quit maintenance on the chair like the battery position and when to change the battery to make the world technology easier and applicable for all situation. The battery has some commands to the board and send signal when it is full of charge and discharge, then it vibrates, and the red LED is lighting to allow the user that it is time to charge. As long as the battery is full the green LED is lighting up. One of our purpose in this project was using the printing circuit board to distribute the power in each electrical component. A 9V battery is powered the PCB and had 2 DC to DC converters because the board required a 5V to run and 3 to 4V to the rest of the component. We were using a step-down autotransformer with a combination of a rectifier to find the amount of voltages that allowed to power the PCB and the electrical component to get the accurate quantity of </w:t>
+      </w:r>
+      <w:r>
+        <w:rPr>
+          <w:rFonts w:ascii="Times New Roman" w:hAnsi="Times New Roman" w:cs="Times New Roman"/>
+          <w:sz w:val="20"/>
+          <w:szCs w:val="20"/>
+        </w:rPr>
+        <w:lastRenderedPageBreak/>
+        <w:t>power at an unchanging rate. Selecting a 9V lithium battery gave the amount of voltage that each component needs at low cost.</w:t>
       </w:r>
     </w:p>
     <w:p>
       <w:pPr>
         <w:spacing w:before="120" w:after="120" w:line="240" w:lineRule="exact"/>
         <w:ind w:firstLine="187"/>
-        <w:jc w:val="both"/>
         <w:rPr>
           <w:rFonts w:ascii="Times New Roman" w:hAnsi="Times New Roman" w:cs="Times New Roman"/>
           <w:i/>
@@ -1923,7 +1865,6 @@
       <w:pPr>
         <w:spacing w:before="120" w:after="120" w:line="240" w:lineRule="exact"/>
         <w:ind w:firstLine="187"/>
-        <w:jc w:val="both"/>
         <w:rPr>
           <w:rFonts w:ascii="Times New Roman" w:hAnsi="Times New Roman" w:cs="Times New Roman"/>
           <w:i/>
@@ -1938,7 +1879,6 @@
           <w:sz w:val="20"/>
           <w:szCs w:val="20"/>
         </w:rPr>
-        <w:lastRenderedPageBreak/>
         <w:t>On every project that used printed circuit Board, we thought first about how it works. The PCB is provided by one of the best ways that almost all material has to deal with is power. Powering the PCB is provided with the electricity which is the flowing of electron in a system. We had contrivance a female pin that linked on the printed circuit board, and it connected to the board so that the PCB can be powered, then we decided to have our source from the wall where it provided us an amount of voltages that was needed to power the microcontroller that is used for the Microchip that is ATMEGA and the amount of power that needed for the part is enough to power all the electrical and electronics components that is used in the printed circuit board PCB.</w:t>
       </w:r>
     </w:p>
@@ -1946,7 +1886,6 @@
       <w:pPr>
         <w:pStyle w:val="Heading3"/>
         <w:spacing w:before="360" w:after="120" w:line="240" w:lineRule="exact"/>
-        <w:jc w:val="both"/>
         <w:rPr>
           <w:rFonts w:ascii="Times" w:hAnsi="Times"/>
           <w:b w:val="0"/>
@@ -1970,7 +1909,6 @@
       <w:pPr>
         <w:spacing w:before="120" w:after="120" w:line="240" w:lineRule="exact"/>
         <w:ind w:firstLine="187"/>
-        <w:jc w:val="both"/>
         <w:rPr>
           <w:rFonts w:ascii="Times New Roman" w:hAnsi="Times New Roman" w:cs="Times New Roman"/>
           <w:i/>
@@ -1993,7 +1931,6 @@
     <w:p>
       <w:pPr>
         <w:ind w:firstLine="180"/>
-        <w:jc w:val="both"/>
         <w:rPr>
           <w:rFonts w:ascii="Times New Roman" w:hAnsi="Times New Roman" w:cs="Times New Roman"/>
           <w:sz w:val="20"/>
@@ -2013,7 +1950,6 @@
       <w:pPr>
         <w:spacing w:before="120" w:after="120" w:line="240" w:lineRule="exact"/>
         <w:ind w:firstLine="187"/>
-        <w:jc w:val="both"/>
         <w:rPr>
           <w:rFonts w:ascii="Times New Roman" w:hAnsi="Times New Roman" w:cs="Times New Roman"/>
           <w:i/>
@@ -2059,7 +1995,6 @@
       <w:pPr>
         <w:spacing w:after="0" w:line="240" w:lineRule="auto"/>
         <w:ind w:firstLine="180"/>
-        <w:jc w:val="both"/>
         <w:rPr>
           <w:rFonts w:ascii="Times New Roman" w:hAnsi="Times New Roman" w:cs="Times New Roman"/>
           <w:sz w:val="20"/>
@@ -2080,160 +2015,65 @@
           <w:sz w:val="20"/>
           <w:szCs w:val="20"/>
         </w:rPr>
-        <w:t xml:space="preserve">n order to have the capability to connect wirelessly, the device that is used is the </w:t>
-      </w:r>
-      <w:proofErr w:type="spellStart"/>
-      <w:r>
-        <w:rPr>
-          <w:rFonts w:ascii="Times New Roman" w:hAnsi="Times New Roman" w:cs="Times New Roman"/>
-          <w:sz w:val="20"/>
-          <w:szCs w:val="20"/>
-        </w:rPr>
-        <w:t>NodeMCU</w:t>
-      </w:r>
-      <w:proofErr w:type="spellEnd"/>
-      <w:r>
-        <w:rPr>
-          <w:rFonts w:ascii="Times New Roman" w:hAnsi="Times New Roman" w:cs="Times New Roman"/>
-          <w:sz w:val="20"/>
-          <w:szCs w:val="20"/>
-        </w:rPr>
-        <w:t xml:space="preserve"> using the Wi-Fi capabilities built into the development board. The </w:t>
-      </w:r>
-      <w:proofErr w:type="spellStart"/>
-      <w:r>
-        <w:rPr>
-          <w:rFonts w:ascii="Times New Roman" w:hAnsi="Times New Roman" w:cs="Times New Roman"/>
-          <w:sz w:val="20"/>
-          <w:szCs w:val="20"/>
-        </w:rPr>
-        <w:t>NodeMCU</w:t>
-      </w:r>
-      <w:proofErr w:type="spellEnd"/>
-      <w:r>
-        <w:rPr>
-          <w:rFonts w:ascii="Times New Roman" w:hAnsi="Times New Roman" w:cs="Times New Roman"/>
-          <w:sz w:val="20"/>
-          <w:szCs w:val="20"/>
-        </w:rPr>
-        <w:t xml:space="preserve"> is a System on Chip (SoC) which is a development board ready to be used along with an MCU to process data and commands, while being simple and easy to work, also inexpensive to acquire with enough pins that comes with analog and digital configurations. This board was impressive due to its capabilities, making the decision to choose it all the more </w:t>
-      </w:r>
-      <w:proofErr w:type="spellStart"/>
-      <w:r>
-        <w:rPr>
-          <w:rFonts w:ascii="Times New Roman" w:hAnsi="Times New Roman" w:cs="Times New Roman"/>
-          <w:sz w:val="20"/>
-          <w:szCs w:val="20"/>
-        </w:rPr>
-        <w:t>worth while</w:t>
-      </w:r>
-      <w:proofErr w:type="spellEnd"/>
-      <w:r>
-        <w:rPr>
-          <w:rFonts w:ascii="Times New Roman" w:hAnsi="Times New Roman" w:cs="Times New Roman"/>
-          <w:sz w:val="20"/>
-          <w:szCs w:val="20"/>
-        </w:rPr>
-        <w:t xml:space="preserve"> to be implemented for the project.</w:t>
+        <w:t xml:space="preserve">n order to have the capability to connect wirelessly, the device that is used is the NodeMCU using the Wi-Fi capabilities built into the development board. The NodeMCU is a System on Chip (SoC) which is a development board ready to be used along with an MCU to process data and commands, while being simple and easy to work, also inexpensive to acquire with enough pins that comes with analog and digital configurations. This board was impressive due to its capabilities, making </w:t>
+      </w:r>
+      <w:r>
+        <w:rPr>
+          <w:rFonts w:ascii="Times New Roman" w:hAnsi="Times New Roman" w:cs="Times New Roman"/>
+          <w:sz w:val="20"/>
+          <w:szCs w:val="20"/>
+        </w:rPr>
+        <w:t>the decision to choose it all the more worth while to be implemented for the project.</w:t>
       </w:r>
     </w:p>
     <w:p>
       <w:pPr>
         <w:spacing w:after="0" w:line="240" w:lineRule="auto"/>
         <w:ind w:firstLine="180"/>
-        <w:jc w:val="both"/>
-        <w:rPr>
-          <w:rFonts w:ascii="Times New Roman" w:hAnsi="Times New Roman" w:cs="Times New Roman"/>
-          <w:sz w:val="20"/>
-          <w:szCs w:val="20"/>
-        </w:rPr>
-      </w:pPr>
-      <w:r>
-        <w:rPr>
-          <w:rFonts w:ascii="Times New Roman" w:hAnsi="Times New Roman" w:cs="Times New Roman"/>
-          <w:sz w:val="20"/>
-          <w:szCs w:val="20"/>
-        </w:rPr>
-        <w:t xml:space="preserve">The </w:t>
-      </w:r>
-      <w:proofErr w:type="spellStart"/>
-      <w:r>
-        <w:rPr>
-          <w:rFonts w:ascii="Times New Roman" w:hAnsi="Times New Roman" w:cs="Times New Roman"/>
-          <w:sz w:val="20"/>
-          <w:szCs w:val="20"/>
-        </w:rPr>
-        <w:t>NodeMCU</w:t>
-      </w:r>
-      <w:proofErr w:type="spellEnd"/>
-      <w:r>
-        <w:rPr>
-          <w:rFonts w:ascii="Times New Roman" w:hAnsi="Times New Roman" w:cs="Times New Roman"/>
-          <w:sz w:val="20"/>
-          <w:szCs w:val="20"/>
-        </w:rPr>
-        <w:t xml:space="preserve"> is a device that allows Internet of Things platform functionality, such as connecting online via Wi-Fi. The specific module of choice from the </w:t>
-      </w:r>
-      <w:proofErr w:type="spellStart"/>
-      <w:r>
-        <w:rPr>
-          <w:rFonts w:ascii="Times New Roman" w:hAnsi="Times New Roman" w:cs="Times New Roman"/>
-          <w:sz w:val="20"/>
-          <w:szCs w:val="20"/>
-        </w:rPr>
-        <w:t>NodeMCU</w:t>
-      </w:r>
-      <w:proofErr w:type="spellEnd"/>
-      <w:r>
-        <w:rPr>
-          <w:rFonts w:ascii="Times New Roman" w:hAnsi="Times New Roman" w:cs="Times New Roman"/>
-          <w:sz w:val="20"/>
-          <w:szCs w:val="20"/>
-        </w:rPr>
-        <w:t xml:space="preserve"> lineup, is the ESP8266 that was developed by </w:t>
-      </w:r>
-      <w:proofErr w:type="spellStart"/>
-      <w:r>
-        <w:rPr>
-          <w:rFonts w:ascii="Times New Roman" w:hAnsi="Times New Roman" w:cs="Times New Roman"/>
-          <w:sz w:val="20"/>
-          <w:szCs w:val="20"/>
-        </w:rPr>
-        <w:t>Espressif</w:t>
-      </w:r>
-      <w:proofErr w:type="spellEnd"/>
-      <w:r>
-        <w:rPr>
-          <w:rFonts w:ascii="Times New Roman" w:hAnsi="Times New Roman" w:cs="Times New Roman"/>
-          <w:sz w:val="20"/>
-          <w:szCs w:val="20"/>
-        </w:rPr>
-        <w:t xml:space="preserve"> Systems that is based in </w:t>
-      </w:r>
-      <w:r>
-        <w:rPr>
-          <w:rFonts w:ascii="Times New Roman" w:hAnsi="Times New Roman" w:cs="Times New Roman"/>
-          <w:sz w:val="20"/>
-          <w:szCs w:val="20"/>
-        </w:rPr>
-        <w:t>Shanghai. The ESP8266 module itself has different types of variations ranging from the ESP-01 and ESP-12, while all the modules from this lineup has the same processor, what differentiates among them are the breakout board. Wi-Fi modules are important to connecting to the internet, although many equipment on its own are not able to connect to the internet, the capabilities to do so requires having a chip that enables that functionality.</w:t>
+        <w:rPr>
+          <w:rFonts w:ascii="Times New Roman" w:hAnsi="Times New Roman" w:cs="Times New Roman"/>
+          <w:sz w:val="20"/>
+          <w:szCs w:val="20"/>
+        </w:rPr>
+      </w:pPr>
+      <w:r>
+        <w:rPr>
+          <w:rFonts w:ascii="Times New Roman" w:hAnsi="Times New Roman" w:cs="Times New Roman"/>
+          <w:sz w:val="20"/>
+          <w:szCs w:val="20"/>
+        </w:rPr>
+        <w:t>The NodeMCU is a device that allows Internet of Things platform functionality, such as connecting online via Wi-Fi. The specific module of choice from the NodeMCU lineup, is the ESP8266 that was developed by Espressif Systems that is based in Shanghai. The ESP8266 module itself has different types of variations ranging from the ESP-01 and ESP-12, while all the modules from this lineup has the same processor, what differentiates among them are the breakout board. Wi-Fi modules are important to connecting to the internet, although many equipment on its own are not able to connect to the internet, the capabilities to do so requires having a chip that enables that functionality</w:t>
+      </w:r>
+      <w:r>
+        <w:rPr>
+          <w:rFonts w:ascii="Times New Roman" w:hAnsi="Times New Roman" w:cs="Times New Roman"/>
+          <w:sz w:val="20"/>
+          <w:szCs w:val="20"/>
+        </w:rPr>
+        <w:t xml:space="preserve"> [5]</w:t>
+      </w:r>
+      <w:r>
+        <w:rPr>
+          <w:rFonts w:ascii="Times New Roman" w:hAnsi="Times New Roman" w:cs="Times New Roman"/>
+          <w:sz w:val="20"/>
+          <w:szCs w:val="20"/>
+        </w:rPr>
+        <w:t>.</w:t>
       </w:r>
     </w:p>
     <w:p>
       <w:pPr>
         <w:spacing w:after="0" w:line="240" w:lineRule="auto"/>
         <w:ind w:firstLine="180"/>
-        <w:jc w:val="both"/>
-        <w:rPr>
-          <w:rFonts w:ascii="Times New Roman" w:hAnsi="Times New Roman" w:cs="Times New Roman"/>
-          <w:sz w:val="20"/>
-          <w:szCs w:val="20"/>
-        </w:rPr>
-      </w:pPr>
-    </w:p>
-    <w:p>
-      <w:pPr>
-        <w:jc w:val="both"/>
+        <w:rPr>
+          <w:rFonts w:ascii="Times New Roman" w:hAnsi="Times New Roman" w:cs="Times New Roman"/>
+          <w:sz w:val="20"/>
+          <w:szCs w:val="20"/>
+        </w:rPr>
+      </w:pPr>
+    </w:p>
+    <w:p>
+      <w:pPr>
         <w:rPr>
           <w:rFonts w:ascii="Times New Roman" w:hAnsi="Times New Roman" w:cs="Times New Roman"/>
           <w:b/>
@@ -2271,7 +2111,6 @@
           <w:numId w:val="6"/>
         </w:numPr>
         <w:spacing w:after="0"/>
-        <w:jc w:val="both"/>
         <w:rPr>
           <w:rFonts w:ascii="Times New Roman" w:hAnsi="Times New Roman" w:cs="Times New Roman"/>
           <w:sz w:val="20"/>
@@ -2305,7 +2144,6 @@
           <w:numId w:val="6"/>
         </w:numPr>
         <w:spacing w:after="0"/>
-        <w:jc w:val="both"/>
         <w:rPr>
           <w:rFonts w:ascii="Times New Roman" w:hAnsi="Times New Roman" w:cs="Times New Roman"/>
           <w:sz w:val="20"/>
@@ -2329,7 +2167,6 @@
           <w:numId w:val="6"/>
         </w:numPr>
         <w:spacing w:after="0"/>
-        <w:jc w:val="both"/>
         <w:rPr>
           <w:rFonts w:ascii="Times New Roman" w:hAnsi="Times New Roman" w:cs="Times New Roman"/>
           <w:sz w:val="20"/>
@@ -2363,7 +2200,6 @@
           <w:numId w:val="6"/>
         </w:numPr>
         <w:spacing w:after="0"/>
-        <w:jc w:val="both"/>
         <w:rPr>
           <w:rFonts w:ascii="Times New Roman" w:hAnsi="Times New Roman" w:cs="Times New Roman"/>
           <w:sz w:val="20"/>
@@ -2397,7 +2233,6 @@
           <w:numId w:val="6"/>
         </w:numPr>
         <w:spacing w:after="0"/>
-        <w:jc w:val="both"/>
         <w:rPr>
           <w:rFonts w:ascii="Times New Roman" w:hAnsi="Times New Roman" w:cs="Times New Roman"/>
           <w:sz w:val="20"/>
@@ -2421,7 +2256,6 @@
           <w:numId w:val="6"/>
         </w:numPr>
         <w:spacing w:after="0"/>
-        <w:jc w:val="both"/>
         <w:rPr>
           <w:rFonts w:ascii="Times New Roman" w:hAnsi="Times New Roman" w:cs="Times New Roman"/>
           <w:sz w:val="20"/>
@@ -2455,7 +2289,6 @@
           <w:numId w:val="6"/>
         </w:numPr>
         <w:spacing w:after="0"/>
-        <w:jc w:val="both"/>
         <w:rPr>
           <w:rFonts w:ascii="Times New Roman" w:hAnsi="Times New Roman" w:cs="Times New Roman"/>
           <w:sz w:val="20"/>
@@ -2479,7 +2312,6 @@
           <w:numId w:val="6"/>
         </w:numPr>
         <w:spacing w:after="0"/>
-        <w:jc w:val="both"/>
         <w:rPr>
           <w:rFonts w:ascii="Times New Roman" w:hAnsi="Times New Roman" w:cs="Times New Roman"/>
           <w:sz w:val="20"/>
@@ -2513,7 +2345,6 @@
           <w:numId w:val="6"/>
         </w:numPr>
         <w:spacing w:after="0"/>
-        <w:jc w:val="both"/>
         <w:rPr>
           <w:rFonts w:ascii="Times New Roman" w:hAnsi="Times New Roman" w:cs="Times New Roman"/>
           <w:sz w:val="20"/>
@@ -2547,7 +2378,6 @@
           <w:numId w:val="6"/>
         </w:numPr>
         <w:spacing w:after="0"/>
-        <w:jc w:val="both"/>
         <w:rPr>
           <w:rFonts w:ascii="Times New Roman" w:hAnsi="Times New Roman" w:cs="Times New Roman"/>
           <w:sz w:val="20"/>
@@ -2576,7 +2406,16 @@
     <w:p>
       <w:pPr>
         <w:spacing w:after="0"/>
-        <w:jc w:val="both"/>
+        <w:rPr>
+          <w:rFonts w:ascii="Times New Roman" w:hAnsi="Times New Roman" w:cs="Times New Roman"/>
+          <w:sz w:val="20"/>
+          <w:szCs w:val="20"/>
+        </w:rPr>
+      </w:pPr>
+    </w:p>
+    <w:p>
+      <w:pPr>
+        <w:spacing w:after="0"/>
         <w:rPr>
           <w:rFonts w:ascii="Times New Roman" w:hAnsi="Times New Roman" w:cs="Times New Roman"/>
           <w:b/>
@@ -2614,7 +2453,6 @@
           <w:numId w:val="7"/>
         </w:numPr>
         <w:spacing w:after="0"/>
-        <w:jc w:val="both"/>
         <w:rPr>
           <w:rFonts w:ascii="Times New Roman" w:hAnsi="Times New Roman" w:cs="Times New Roman"/>
           <w:sz w:val="20"/>
@@ -2648,7 +2486,6 @@
           <w:numId w:val="7"/>
         </w:numPr>
         <w:spacing w:after="0"/>
-        <w:jc w:val="both"/>
         <w:rPr>
           <w:rFonts w:ascii="Times New Roman" w:hAnsi="Times New Roman" w:cs="Times New Roman"/>
           <w:sz w:val="20"/>
@@ -2682,7 +2519,6 @@
           <w:numId w:val="7"/>
         </w:numPr>
         <w:spacing w:after="0"/>
-        <w:jc w:val="both"/>
         <w:rPr>
           <w:rFonts w:ascii="Times New Roman" w:hAnsi="Times New Roman" w:cs="Times New Roman"/>
           <w:sz w:val="20"/>
@@ -2716,7 +2552,6 @@
           <w:numId w:val="7"/>
         </w:numPr>
         <w:spacing w:after="0"/>
-        <w:jc w:val="both"/>
         <w:rPr>
           <w:rFonts w:ascii="Times New Roman" w:hAnsi="Times New Roman" w:cs="Times New Roman"/>
           <w:sz w:val="20"/>
@@ -2750,7 +2585,6 @@
           <w:numId w:val="7"/>
         </w:numPr>
         <w:spacing w:after="0"/>
-        <w:jc w:val="both"/>
         <w:rPr>
           <w:rFonts w:ascii="Times New Roman" w:hAnsi="Times New Roman" w:cs="Times New Roman"/>
           <w:sz w:val="20"/>
@@ -2784,7 +2618,6 @@
           <w:numId w:val="7"/>
         </w:numPr>
         <w:spacing w:after="0"/>
-        <w:jc w:val="both"/>
         <w:rPr>
           <w:rFonts w:ascii="Times New Roman" w:hAnsi="Times New Roman" w:cs="Times New Roman"/>
           <w:sz w:val="20"/>
@@ -2818,7 +2651,6 @@
           <w:numId w:val="7"/>
         </w:numPr>
         <w:spacing w:after="0"/>
-        <w:jc w:val="both"/>
       </w:pPr>
       <w:r>
         <w:rPr>
@@ -2841,77 +2673,8 @@
     </w:p>
     <w:p>
       <w:pPr>
-        <w:spacing w:after="0"/>
-        <w:jc w:val="both"/>
-      </w:pPr>
-      <w:r>
-        <w:rPr>
-          <w:noProof/>
-          <w:color w:val="000000"/>
-        </w:rPr>
-        <w:drawing>
-          <wp:anchor distT="0" distB="0" distL="114300" distR="114300" simplePos="0" relativeHeight="251660288" behindDoc="0" locked="0" layoutInCell="1" allowOverlap="1" wp14:anchorId="554B9DDE" wp14:editId="3937D70A">
-            <wp:simplePos x="0" y="0"/>
-            <wp:positionH relativeFrom="column">
-              <wp:posOffset>106969</wp:posOffset>
-            </wp:positionH>
-            <wp:positionV relativeFrom="paragraph">
-              <wp:posOffset>205938</wp:posOffset>
-            </wp:positionV>
-            <wp:extent cx="2743200" cy="1969770"/>
-            <wp:effectExtent l="0" t="0" r="0" b="0"/>
-            <wp:wrapTopAndBottom/>
-            <wp:docPr id="2" name="Picture 2" descr="https://lh3.googleusercontent.com/Kba4Iape11xW5kgYTeQf5o8V_vuD2lM7fG5frODCu74d6oIyYzV42QwN2mSREf4Ou8XUoWN4JMhSFvhaTz0uAbYQvhxtlqvf6gcU2PjLY5M6z4ordmQH0JwNf9Njft1l1JXodPs"/>
-            <wp:cNvGraphicFramePr>
-              <a:graphicFrameLocks xmlns:a="http://schemas.openxmlformats.org/drawingml/2006/main" noChangeAspect="1"/>
-            </wp:cNvGraphicFramePr>
-            <a:graphic xmlns:a="http://schemas.openxmlformats.org/drawingml/2006/main">
-              <a:graphicData uri="http://schemas.openxmlformats.org/drawingml/2006/picture">
-                <pic:pic xmlns:pic="http://schemas.openxmlformats.org/drawingml/2006/picture">
-                  <pic:nvPicPr>
-                    <pic:cNvPr id="0" name="Picture 3" descr="https://lh3.googleusercontent.com/Kba4Iape11xW5kgYTeQf5o8V_vuD2lM7fG5frODCu74d6oIyYzV42QwN2mSREf4Ou8XUoWN4JMhSFvhaTz0uAbYQvhxtlqvf6gcU2PjLY5M6z4ordmQH0JwNf9Njft1l1JXodPs"/>
-                    <pic:cNvPicPr>
-                      <a:picLocks noChangeAspect="1" noChangeArrowheads="1"/>
-                    </pic:cNvPicPr>
-                  </pic:nvPicPr>
-                  <pic:blipFill>
-                    <a:blip r:embed="rId5" cstate="print">
-                      <a:extLst>
-                        <a:ext uri="{28A0092B-C50C-407E-A947-70E740481C1C}">
-                          <a14:useLocalDpi xmlns:a14="http://schemas.microsoft.com/office/drawing/2010/main" val="0"/>
-                        </a:ext>
-                      </a:extLst>
-                    </a:blip>
-                    <a:srcRect/>
-                    <a:stretch>
-                      <a:fillRect/>
-                    </a:stretch>
-                  </pic:blipFill>
-                  <pic:spPr bwMode="auto">
-                    <a:xfrm>
-                      <a:off x="0" y="0"/>
-                      <a:ext cx="2743200" cy="1969770"/>
-                    </a:xfrm>
-                    <a:prstGeom prst="rect">
-                      <a:avLst/>
-                    </a:prstGeom>
-                    <a:noFill/>
-                    <a:ln>
-                      <a:noFill/>
-                    </a:ln>
-                  </pic:spPr>
-                </pic:pic>
-              </a:graphicData>
-            </a:graphic>
-          </wp:anchor>
-        </w:drawing>
-      </w:r>
-    </w:p>
-    <w:p>
-      <w:pPr>
         <w:spacing w:before="120" w:after="120" w:line="240" w:lineRule="exact"/>
         <w:ind w:firstLine="187"/>
-        <w:jc w:val="center"/>
         <w:rPr>
           <w:rFonts w:ascii="Times New Roman" w:hAnsi="Times New Roman" w:cs="Times New Roman"/>
           <w:b/>
@@ -2932,263 +2695,207 @@
           <w:sz w:val="20"/>
           <w:szCs w:val="20"/>
         </w:rPr>
-        <w:t>Schematic of ESP8266</w:t>
+        <w:t xml:space="preserve"> Schematic of ESP8266</w:t>
       </w:r>
     </w:p>
     <w:p>
       <w:pPr>
         <w:spacing w:before="120" w:after="120" w:line="240" w:lineRule="exact"/>
         <w:ind w:firstLine="187"/>
-        <w:jc w:val="both"/>
-        <w:rPr>
-          <w:rFonts w:ascii="Times New Roman" w:hAnsi="Times New Roman" w:cs="Times New Roman"/>
-          <w:b/>
-          <w:bCs/>
+        <w:rPr>
+          <w:rFonts w:ascii="Times New Roman" w:hAnsi="Times New Roman" w:cs="Times New Roman"/>
+          <w:sz w:val="20"/>
+          <w:szCs w:val="20"/>
+        </w:rPr>
+      </w:pPr>
+      <w:r>
+        <w:rPr>
+          <w:rFonts w:ascii="Times New Roman" w:hAnsi="Times New Roman" w:cs="Times New Roman"/>
+          <w:sz w:val="20"/>
+          <w:szCs w:val="20"/>
+        </w:rPr>
+        <w:t xml:space="preserve">What makes the </w:t>
+      </w:r>
+      <w:r>
+        <w:rPr>
+          <w:rFonts w:ascii="Times New Roman" w:hAnsi="Times New Roman" w:cs="Times New Roman"/>
+          <w:sz w:val="20"/>
+          <w:szCs w:val="20"/>
+        </w:rPr>
+        <w:t>ESP8266</w:t>
+      </w:r>
+      <w:r>
+        <w:rPr>
+          <w:rFonts w:ascii="Times New Roman" w:hAnsi="Times New Roman" w:cs="Times New Roman"/>
+          <w:sz w:val="20"/>
+          <w:szCs w:val="20"/>
+        </w:rPr>
+        <w:t xml:space="preserve"> important for making the project, is that is allows serial communication between the </w:t>
+      </w:r>
+      <w:r>
+        <w:rPr>
+          <w:rFonts w:ascii="Times New Roman" w:hAnsi="Times New Roman" w:cs="Times New Roman"/>
+          <w:sz w:val="20"/>
+          <w:szCs w:val="20"/>
+        </w:rPr>
+        <w:t>ATmega2560</w:t>
+      </w:r>
+      <w:r>
+        <w:rPr>
+          <w:rFonts w:ascii="Times New Roman" w:hAnsi="Times New Roman" w:cs="Times New Roman"/>
+          <w:sz w:val="20"/>
+          <w:szCs w:val="20"/>
+        </w:rPr>
+        <w:t xml:space="preserve"> MCU to transfer and receive data. This method was proved to be beneficial in the progress of the project, because the data transmission allows being transmitted wirelessly to connect to a database. The database of choice used in the project is Firebase, a mobile and web application that was acquired by Google.</w:t>
+      </w:r>
+    </w:p>
+    <w:p>
+      <w:pPr>
+        <w:spacing w:before="120" w:after="120" w:line="240" w:lineRule="exact"/>
+        <w:ind w:firstLine="187"/>
+        <w:rPr>
+          <w:rFonts w:ascii="Times New Roman" w:hAnsi="Times New Roman" w:cs="Times New Roman"/>
           <w:i/>
           <w:iCs/>
           <w:sz w:val="20"/>
           <w:szCs w:val="20"/>
         </w:rPr>
       </w:pPr>
+      <w:r>
+        <w:rPr>
+          <w:rFonts w:ascii="Times New Roman" w:hAnsi="Times New Roman" w:cs="Times New Roman"/>
+          <w:i/>
+          <w:iCs/>
+          <w:sz w:val="20"/>
+          <w:szCs w:val="20"/>
+        </w:rPr>
+        <w:lastRenderedPageBreak/>
+        <w:t xml:space="preserve">B. </w:t>
+      </w:r>
+      <w:r>
+        <w:rPr>
+          <w:rFonts w:ascii="Times New Roman" w:hAnsi="Times New Roman" w:cs="Times New Roman"/>
+          <w:i/>
+          <w:iCs/>
+          <w:sz w:val="20"/>
+          <w:szCs w:val="20"/>
+        </w:rPr>
+        <w:t>Wireless Communication</w:t>
+      </w:r>
+    </w:p>
+    <w:p>
+      <w:pPr>
+        <w:spacing w:after="0" w:line="240" w:lineRule="exact"/>
+        <w:ind w:firstLine="187"/>
+        <w:rPr>
+          <w:rFonts w:ascii="Times New Roman" w:hAnsi="Times New Roman" w:cs="Times New Roman"/>
+          <w:sz w:val="20"/>
+          <w:szCs w:val="20"/>
+        </w:rPr>
+      </w:pPr>
+      <w:r>
+        <w:rPr>
+          <w:rFonts w:ascii="Times New Roman" w:hAnsi="Times New Roman" w:cs="Times New Roman"/>
+          <w:sz w:val="20"/>
+          <w:szCs w:val="20"/>
+        </w:rPr>
+        <w:t xml:space="preserve">In order to access to the database online, the ESP8266 with its Wi-Fi capabilities has made this possible to have connection to the Firebase database. This makes the process of receiving the data from the </w:t>
+      </w:r>
+      <w:r>
+        <w:rPr>
+          <w:rFonts w:ascii="Times New Roman" w:hAnsi="Times New Roman" w:cs="Times New Roman"/>
+          <w:sz w:val="20"/>
+          <w:szCs w:val="20"/>
+        </w:rPr>
+        <w:t>ATmega2560</w:t>
+      </w:r>
+      <w:r>
+        <w:rPr>
+          <w:rFonts w:ascii="Times New Roman" w:hAnsi="Times New Roman" w:cs="Times New Roman"/>
+          <w:sz w:val="20"/>
+          <w:szCs w:val="20"/>
+        </w:rPr>
+        <w:t xml:space="preserve"> MCU and transmitting sensor values to Firebase. Since the ESP8266 is a microcontroller, it allows compatibility of programs and functions similar to that of the </w:t>
+      </w:r>
+      <w:r>
+        <w:rPr>
+          <w:rFonts w:ascii="Times New Roman" w:hAnsi="Times New Roman" w:cs="Times New Roman"/>
+          <w:sz w:val="20"/>
+          <w:szCs w:val="20"/>
+        </w:rPr>
+        <w:t>ATmega2560</w:t>
+      </w:r>
+      <w:r>
+        <w:rPr>
+          <w:rFonts w:ascii="Times New Roman" w:hAnsi="Times New Roman" w:cs="Times New Roman"/>
+          <w:sz w:val="20"/>
+          <w:szCs w:val="20"/>
+        </w:rPr>
+        <w:t xml:space="preserve"> MCU.</w:t>
+      </w:r>
+    </w:p>
+    <w:p>
+      <w:pPr>
+        <w:spacing w:after="0" w:line="240" w:lineRule="exact"/>
+        <w:ind w:firstLine="187"/>
+        <w:rPr>
+          <w:rFonts w:ascii="Times New Roman" w:hAnsi="Times New Roman" w:cs="Times New Roman"/>
+          <w:sz w:val="20"/>
+          <w:szCs w:val="20"/>
+        </w:rPr>
+      </w:pPr>
+      <w:r>
+        <w:rPr>
+          <w:rFonts w:ascii="Times New Roman" w:hAnsi="Times New Roman" w:cs="Times New Roman"/>
+          <w:sz w:val="20"/>
+          <w:szCs w:val="20"/>
+        </w:rPr>
+        <w:t xml:space="preserve">Programming the NodeMCU is almost as simple as the </w:t>
+      </w:r>
+      <w:r>
+        <w:rPr>
+          <w:rFonts w:ascii="Times New Roman" w:hAnsi="Times New Roman" w:cs="Times New Roman"/>
+          <w:sz w:val="20"/>
+          <w:szCs w:val="20"/>
+        </w:rPr>
+        <w:t>ATmega2560</w:t>
+      </w:r>
+      <w:r>
+        <w:rPr>
+          <w:rFonts w:ascii="Times New Roman" w:hAnsi="Times New Roman" w:cs="Times New Roman"/>
+          <w:sz w:val="20"/>
+          <w:szCs w:val="20"/>
+        </w:rPr>
+        <w:t xml:space="preserve"> MCU, while requiring board management and downloading libraries from the manufacturer. The similar compatibility makes it accessible to the various components that can be used as a master and slave device. The transfer of data becomes more seamless thanks to the compatibilities with other MCU and transmitting incoming and outgoing data to the database online via Wi-Fi.</w:t>
+      </w:r>
     </w:p>
     <w:p>
       <w:pPr>
         <w:spacing w:before="120" w:after="120" w:line="240" w:lineRule="exact"/>
         <w:ind w:firstLine="187"/>
-        <w:jc w:val="both"/>
-        <w:rPr>
-          <w:rFonts w:ascii="Times New Roman" w:hAnsi="Times New Roman" w:cs="Times New Roman"/>
-          <w:b/>
-          <w:bCs/>
+        <w:rPr>
+          <w:rFonts w:ascii="Times New Roman" w:hAnsi="Times New Roman" w:cs="Times New Roman"/>
           <w:i/>
           <w:iCs/>
           <w:sz w:val="20"/>
           <w:szCs w:val="20"/>
         </w:rPr>
       </w:pPr>
+      <w:r>
+        <w:rPr>
+          <w:rFonts w:ascii="Times New Roman" w:hAnsi="Times New Roman" w:cs="Times New Roman"/>
+          <w:i/>
+          <w:iCs/>
+          <w:sz w:val="20"/>
+          <w:szCs w:val="20"/>
+        </w:rPr>
+        <w:t>C. ATMega2560</w:t>
+      </w:r>
     </w:p>
     <w:p>
       <w:pPr>
         <w:spacing w:before="120" w:after="120" w:line="240" w:lineRule="exact"/>
         <w:ind w:firstLine="187"/>
-        <w:jc w:val="both"/>
-        <w:rPr>
-          <w:rFonts w:ascii="Times New Roman" w:hAnsi="Times New Roman" w:cs="Times New Roman"/>
-          <w:sz w:val="20"/>
-          <w:szCs w:val="20"/>
-        </w:rPr>
-      </w:pPr>
-      <w:r>
-        <w:rPr>
-          <w:rFonts w:ascii="Times New Roman" w:hAnsi="Times New Roman" w:cs="Times New Roman"/>
-          <w:sz w:val="20"/>
-          <w:szCs w:val="20"/>
-        </w:rPr>
-        <w:lastRenderedPageBreak/>
-        <w:t xml:space="preserve">What makes the </w:t>
-      </w:r>
-      <w:r>
-        <w:rPr>
-          <w:rFonts w:ascii="Times New Roman" w:hAnsi="Times New Roman" w:cs="Times New Roman"/>
-          <w:sz w:val="20"/>
-          <w:szCs w:val="20"/>
-        </w:rPr>
-        <w:t>ESP8266</w:t>
-      </w:r>
-      <w:r>
-        <w:rPr>
-          <w:rFonts w:ascii="Times New Roman" w:hAnsi="Times New Roman" w:cs="Times New Roman"/>
-          <w:sz w:val="20"/>
-          <w:szCs w:val="20"/>
-        </w:rPr>
-        <w:t xml:space="preserve"> important for making the project, is that is allows serial communication between the </w:t>
-      </w:r>
-      <w:r>
-        <w:rPr>
-          <w:rFonts w:ascii="Times New Roman" w:hAnsi="Times New Roman" w:cs="Times New Roman"/>
-          <w:sz w:val="20"/>
-          <w:szCs w:val="20"/>
-        </w:rPr>
-        <w:t>ATmega2560</w:t>
-      </w:r>
-      <w:r>
-        <w:rPr>
-          <w:rFonts w:ascii="Times New Roman" w:hAnsi="Times New Roman" w:cs="Times New Roman"/>
-          <w:sz w:val="20"/>
-          <w:szCs w:val="20"/>
-        </w:rPr>
-        <w:t xml:space="preserve"> MCU to transfer and receive data. This method was proved to be beneficial in the progress of the project, because the data transmission allows being transmitted wirelessly to connect to a database. The database of choice used in the project is Firebase, a mobile and web application that was acquired by Google.</w:t>
-      </w:r>
-    </w:p>
-    <w:p>
-      <w:pPr>
-        <w:spacing w:before="120" w:after="120" w:line="240" w:lineRule="exact"/>
-        <w:ind w:firstLine="187"/>
-        <w:jc w:val="both"/>
-        <w:rPr>
-          <w:rFonts w:ascii="Times New Roman" w:hAnsi="Times New Roman" w:cs="Times New Roman"/>
-          <w:i/>
-          <w:iCs/>
-          <w:sz w:val="20"/>
-          <w:szCs w:val="20"/>
-        </w:rPr>
-      </w:pPr>
-      <w:r>
-        <w:rPr>
-          <w:rFonts w:ascii="Times New Roman" w:hAnsi="Times New Roman" w:cs="Times New Roman"/>
-          <w:i/>
-          <w:iCs/>
-          <w:sz w:val="20"/>
-          <w:szCs w:val="20"/>
-        </w:rPr>
-        <w:t xml:space="preserve">B. </w:t>
-      </w:r>
-      <w:r>
-        <w:rPr>
-          <w:rFonts w:ascii="Times New Roman" w:hAnsi="Times New Roman" w:cs="Times New Roman"/>
-          <w:i/>
-          <w:iCs/>
-          <w:sz w:val="20"/>
-          <w:szCs w:val="20"/>
-        </w:rPr>
-        <w:t>Wireless Communication</w:t>
-      </w:r>
-    </w:p>
-    <w:p>
-      <w:pPr>
-        <w:spacing w:after="0" w:line="240" w:lineRule="exact"/>
-        <w:ind w:firstLine="187"/>
-        <w:jc w:val="both"/>
-        <w:rPr>
-          <w:rFonts w:ascii="Times New Roman" w:hAnsi="Times New Roman" w:cs="Times New Roman"/>
-          <w:sz w:val="20"/>
-          <w:szCs w:val="20"/>
-        </w:rPr>
-      </w:pPr>
-      <w:r>
-        <w:rPr>
-          <w:rFonts w:ascii="Times New Roman" w:hAnsi="Times New Roman" w:cs="Times New Roman"/>
-          <w:sz w:val="20"/>
-          <w:szCs w:val="20"/>
-        </w:rPr>
-        <w:t xml:space="preserve">In order to access to the database online, the ESP8266 with its Wi-Fi capabilities has made this possible to have connection to the Firebase database. This makes the process of receiving the data from the </w:t>
-      </w:r>
-      <w:r>
-        <w:rPr>
-          <w:rFonts w:ascii="Times New Roman" w:hAnsi="Times New Roman" w:cs="Times New Roman"/>
-          <w:sz w:val="20"/>
-          <w:szCs w:val="20"/>
-        </w:rPr>
-        <w:t>ATmega2560</w:t>
-      </w:r>
-      <w:r>
-        <w:rPr>
-          <w:rFonts w:ascii="Times New Roman" w:hAnsi="Times New Roman" w:cs="Times New Roman"/>
-          <w:sz w:val="20"/>
-          <w:szCs w:val="20"/>
-        </w:rPr>
-        <w:t xml:space="preserve"> MCU and transmitting sensor values to Firebase. Since the ESP8266 is a microcontroller, it allows compatibility of programs and functions similar to that of the </w:t>
-      </w:r>
-      <w:r>
-        <w:rPr>
-          <w:rFonts w:ascii="Times New Roman" w:hAnsi="Times New Roman" w:cs="Times New Roman"/>
-          <w:sz w:val="20"/>
-          <w:szCs w:val="20"/>
-        </w:rPr>
-        <w:t>ATmega2560</w:t>
-      </w:r>
-      <w:r>
-        <w:rPr>
-          <w:rFonts w:ascii="Times New Roman" w:hAnsi="Times New Roman" w:cs="Times New Roman"/>
-          <w:sz w:val="20"/>
-          <w:szCs w:val="20"/>
-        </w:rPr>
-        <w:t xml:space="preserve"> MCU.</w:t>
-      </w:r>
-    </w:p>
-    <w:p>
-      <w:pPr>
-        <w:spacing w:after="0" w:line="240" w:lineRule="exact"/>
-        <w:ind w:firstLine="187"/>
-        <w:jc w:val="both"/>
-        <w:rPr>
-          <w:rFonts w:ascii="Times New Roman" w:hAnsi="Times New Roman" w:cs="Times New Roman"/>
-          <w:sz w:val="20"/>
-          <w:szCs w:val="20"/>
-        </w:rPr>
-      </w:pPr>
-      <w:r>
-        <w:rPr>
-          <w:rFonts w:ascii="Times New Roman" w:hAnsi="Times New Roman" w:cs="Times New Roman"/>
-          <w:sz w:val="20"/>
-          <w:szCs w:val="20"/>
-        </w:rPr>
-        <w:t xml:space="preserve">Programming the </w:t>
-      </w:r>
-      <w:proofErr w:type="spellStart"/>
-      <w:r>
-        <w:rPr>
-          <w:rFonts w:ascii="Times New Roman" w:hAnsi="Times New Roman" w:cs="Times New Roman"/>
-          <w:sz w:val="20"/>
-          <w:szCs w:val="20"/>
-        </w:rPr>
-        <w:t>NodeMCU</w:t>
-      </w:r>
-      <w:proofErr w:type="spellEnd"/>
-      <w:r>
-        <w:rPr>
-          <w:rFonts w:ascii="Times New Roman" w:hAnsi="Times New Roman" w:cs="Times New Roman"/>
-          <w:sz w:val="20"/>
-          <w:szCs w:val="20"/>
-        </w:rPr>
-        <w:t xml:space="preserve"> is almost as simple as the </w:t>
-      </w:r>
-      <w:r>
-        <w:rPr>
-          <w:rFonts w:ascii="Times New Roman" w:hAnsi="Times New Roman" w:cs="Times New Roman"/>
-          <w:sz w:val="20"/>
-          <w:szCs w:val="20"/>
-        </w:rPr>
-        <w:t>ATmega2560</w:t>
-      </w:r>
-      <w:r>
-        <w:rPr>
-          <w:rFonts w:ascii="Times New Roman" w:hAnsi="Times New Roman" w:cs="Times New Roman"/>
-          <w:sz w:val="20"/>
-          <w:szCs w:val="20"/>
-        </w:rPr>
-        <w:t xml:space="preserve"> MCU, while requiring board management and downloading libraries from the manufacturer. The similar compatibility makes it accessible to the various components that can be used as a master and slave device. The transfer of data becomes more seamless thanks to the compatibilities with other MCU and transmitting incoming and outgoing data to the database online via Wi-Fi.</w:t>
-      </w:r>
-    </w:p>
-    <w:p>
-      <w:pPr>
-        <w:spacing w:before="120" w:after="120" w:line="240" w:lineRule="exact"/>
-        <w:ind w:firstLine="187"/>
-        <w:jc w:val="both"/>
-        <w:rPr>
-          <w:rFonts w:ascii="Times New Roman" w:hAnsi="Times New Roman" w:cs="Times New Roman"/>
-          <w:i/>
-          <w:iCs/>
-          <w:sz w:val="20"/>
-          <w:szCs w:val="20"/>
-        </w:rPr>
-      </w:pPr>
-      <w:r>
-        <w:rPr>
-          <w:rFonts w:ascii="Times New Roman" w:hAnsi="Times New Roman" w:cs="Times New Roman"/>
-          <w:i/>
-          <w:iCs/>
-          <w:sz w:val="20"/>
-          <w:szCs w:val="20"/>
-        </w:rPr>
-        <w:t>C. ATMega2560</w:t>
-      </w:r>
-    </w:p>
-    <w:p>
-      <w:pPr>
-        <w:spacing w:before="120" w:after="120" w:line="240" w:lineRule="exact"/>
-        <w:ind w:firstLine="187"/>
-        <w:jc w:val="both"/>
         <w:rPr>
           <w:rFonts w:ascii="Times New Roman" w:hAnsi="Times New Roman" w:cs="Times New Roman"/>
           <w:sz w:val="20"/>
@@ -4677,107 +4384,33 @@
     <w:p>
       <w:pPr>
         <w:spacing w:after="0"/>
-        <w:jc w:val="both"/>
-        <w:rPr>
-          <w:rFonts w:ascii="Times New Roman" w:hAnsi="Times New Roman" w:cs="Times New Roman"/>
-          <w:sz w:val="20"/>
-          <w:szCs w:val="20"/>
-        </w:rPr>
-      </w:pPr>
-      <w:r>
-        <w:rPr>
-          <w:rFonts w:ascii="Times New Roman" w:hAnsi="Times New Roman" w:cs="Times New Roman"/>
-          <w:sz w:val="20"/>
-          <w:szCs w:val="20"/>
-        </w:rPr>
-        <w:t xml:space="preserve">The selection of MCU’s from microchip technology is </w:t>
-      </w:r>
-      <w:proofErr w:type="spellStart"/>
-      <w:r>
-        <w:rPr>
-          <w:rFonts w:ascii="Times New Roman" w:hAnsi="Times New Roman" w:cs="Times New Roman"/>
-          <w:sz w:val="20"/>
-          <w:szCs w:val="20"/>
-        </w:rPr>
-        <w:t>vasted</w:t>
-      </w:r>
-      <w:proofErr w:type="spellEnd"/>
-      <w:r>
-        <w:rPr>
-          <w:rFonts w:ascii="Times New Roman" w:hAnsi="Times New Roman" w:cs="Times New Roman"/>
-          <w:sz w:val="20"/>
-          <w:szCs w:val="20"/>
-        </w:rPr>
-        <w:t xml:space="preserve"> with their acquired Atmel portfolio of </w:t>
-      </w:r>
-      <w:proofErr w:type="spellStart"/>
-      <w:r>
-        <w:rPr>
-          <w:rFonts w:ascii="Times New Roman" w:hAnsi="Times New Roman" w:cs="Times New Roman"/>
-          <w:sz w:val="20"/>
-          <w:szCs w:val="20"/>
-        </w:rPr>
-        <w:t>ATMEGAxxx’s</w:t>
-      </w:r>
-      <w:proofErr w:type="spellEnd"/>
-      <w:r>
-        <w:rPr>
-          <w:rFonts w:ascii="Times New Roman" w:hAnsi="Times New Roman" w:cs="Times New Roman"/>
-          <w:sz w:val="20"/>
-          <w:szCs w:val="20"/>
-        </w:rPr>
-        <w:t xml:space="preserve">. Specifically, the ATMEGA2560U16 offers a 16MHz frequency (internally clocked with an XO), This MCU allows for up to 256 KB of programmable flash which would allow for our project </w:t>
-      </w:r>
-      <w:r>
-        <w:rPr>
-          <w:rFonts w:ascii="Times New Roman" w:hAnsi="Times New Roman" w:cs="Times New Roman"/>
-          <w:sz w:val="20"/>
-          <w:szCs w:val="20"/>
-        </w:rPr>
-        <w:t xml:space="preserve">to be of relatively large file size. It contains 2 8-bit timers and 4 16-bit timers for a total of 6 isolated timers. It also offers a total of 86 I/O’s, and 16 ADC channels [39]. These ADC channels are crucial to our design as we will have 10 sensors and may accommodate more should our measurements require a higher degree of accuracy, as defined in our engineering specifications. This MCU employs real-time clock. Another great feature is that it has six low power modes to ensure efficiency and power savings. The MCU allows for four external interrupts which is slightly less than the previously looked at MCU [39]. One of the benefits is that this MCU has a total of 86 general purpose I/O lines which means we will be able to connect several components onto the MCU without any issues.  Another plus in this MCU is that it uses the highly favorable 16-bit computer architecture. The chip contains 4 UART, 5 SPI, and 1 I2C serial ports for digital communication [39]. This is by far one of the best options we have as it allows us to simultaneously communicate with the various components we have in our design. Additional requirements that are met with the selection of this microcontroller are the size constraints of our </w:t>
-      </w:r>
-      <w:proofErr w:type="spellStart"/>
-      <w:r>
-        <w:rPr>
-          <w:rFonts w:ascii="Times New Roman" w:hAnsi="Times New Roman" w:cs="Times New Roman"/>
-          <w:sz w:val="20"/>
-          <w:szCs w:val="20"/>
-        </w:rPr>
-        <w:t>pcb</w:t>
-      </w:r>
-      <w:proofErr w:type="spellEnd"/>
-      <w:r>
-        <w:rPr>
-          <w:rFonts w:ascii="Times New Roman" w:hAnsi="Times New Roman" w:cs="Times New Roman"/>
-          <w:sz w:val="20"/>
-          <w:szCs w:val="20"/>
-        </w:rPr>
-        <w:t xml:space="preserve"> as this is smaller than the TI equivalent. In terms of cost this controller does price higher than the </w:t>
-      </w:r>
-      <w:proofErr w:type="spellStart"/>
-      <w:r>
-        <w:rPr>
-          <w:rFonts w:ascii="Times New Roman" w:hAnsi="Times New Roman" w:cs="Times New Roman"/>
-          <w:sz w:val="20"/>
-          <w:szCs w:val="20"/>
-        </w:rPr>
-        <w:t>ti</w:t>
-      </w:r>
-      <w:proofErr w:type="spellEnd"/>
-      <w:r>
-        <w:rPr>
-          <w:rFonts w:ascii="Times New Roman" w:hAnsi="Times New Roman" w:cs="Times New Roman"/>
-          <w:sz w:val="20"/>
-          <w:szCs w:val="20"/>
-        </w:rPr>
-        <w:t xml:space="preserve"> at 12.04 per unit (under 25 units). This controller offers an operating voltage of 5 volts with a tolerance of ten percent (plus or minus), this is more ideal for the sensors being considered</w:t>
+        <w:rPr>
+          <w:rFonts w:ascii="Times New Roman" w:hAnsi="Times New Roman" w:cs="Times New Roman"/>
+          <w:sz w:val="20"/>
+          <w:szCs w:val="20"/>
+        </w:rPr>
+      </w:pPr>
+      <w:r>
+        <w:rPr>
+          <w:rFonts w:ascii="Times New Roman" w:hAnsi="Times New Roman" w:cs="Times New Roman"/>
+          <w:sz w:val="20"/>
+          <w:szCs w:val="20"/>
+        </w:rPr>
+        <w:t xml:space="preserve">The selection of MCU’s from microchip technology is vasted with their acquired Atmel portfolio of ATMEGAxxx’s. Specifically, the ATMEGA2560U16 offers a 16MHz frequency (internally clocked with an XO), This MCU allows for up to 256 KB of programmable flash which would allow for our project to be of relatively large file size. It contains 2 8-bit timers and 4 16-bit timers for a total of 6 isolated timers. It also offers a total of 86 I/O’s, and 16 ADC channels [39]. These ADC channels are crucial to our design as we will have 10 sensors and may accommodate more should our measurements require a higher degree of accuracy, as defined in our engineering specifications. This MCU employs real-time clock. Another great feature is that it has six low power modes to ensure efficiency and </w:t>
+      </w:r>
+      <w:r>
+        <w:rPr>
+          <w:rFonts w:ascii="Times New Roman" w:hAnsi="Times New Roman" w:cs="Times New Roman"/>
+          <w:sz w:val="20"/>
+          <w:szCs w:val="20"/>
+        </w:rPr>
+        <w:t>power savings. The MCU allows for four external interrupts which is slightly less than the previously looked at MCU [39]. One of the benefits is that this MCU has a total of 86 general purpose I/O lines which means we will be able to connect several components onto the MCU without any issues.  Another plus in this MCU is that it uses the highly favorable 16-bit computer architecture. The chip contains 4 UART, 5 SPI, and 1 I2C serial ports for digital communication [39]. This is by far one of the best options we have as it allows us to simultaneously communicate with the various components we have in our design. Additional requirements that are met with the selection of this microcontroller are the size constraints of our pcb as this is smaller than the TI equivalent. In terms of cost this controller does price higher than the ti at 12.04 per unit (under 25 units). This controller offers an operating voltage of 5 volts with a tolerance of ten percent (plus or minus), this is more ideal for the sensors being considered</w:t>
       </w:r>
     </w:p>
     <w:p>
       <w:pPr>
         <w:pStyle w:val="Heading3"/>
         <w:spacing w:before="360" w:after="120" w:line="240" w:lineRule="exact"/>
-        <w:jc w:val="both"/>
         <w:rPr>
           <w:rFonts w:ascii="Times" w:hAnsi="Times"/>
           <w:b w:val="0"/>
@@ -4844,7 +4477,7 @@
           <w:sz w:val="20"/>
           <w:szCs w:val="20"/>
         </w:rPr>
-        <w:t xml:space="preserve">on research and specifications of our project as it relates to sensing the user, the sensor type that met our constraints is the piezoresistive force sensor. A brief recap, the piezo sensor applies a known voltage across a variable resistance material, as pressure (or force) is applied to the material, the resistance will change. This change in resistance is not linear across the entire load range of the sensor, however when coupled with the right measuring setup, tuned to a specific range, it can be accurate to within 5 percent. While the sensor cannot accurately determine where within its physical housing the pressure is applied, in an array it can very well offer data on weight distribution relative to other sensors. Considerations made when determining sensor choice include cost, surface area, load range, drive voltage, and response delay. It is important to note that based on the sensor selected, the driving circuit will be constrained to best suited for said sensor. the driving circuit can be a </w:t>
+        <w:t xml:space="preserve">on research and specifications of our project as it relates to sensing the user, the sensor type that met our constraints is the piezoresistive force sensor. A brief recap, the piezo sensor applies a known voltage across a variable resistance material, as pressure (or force) is applied to the material, the resistance will change. This change in resistance is not linear across the entire load range of the sensor, however when coupled with the right measuring setup, tuned to a specific range, it can be accurate to within 5 percent. While the sensor cannot accurately determine where within its physical housing the pressure is applied, in an array it can very well offer data on weight distribution relative to other sensors. Considerations made when determining sensor choice include cost, surface area, load range, drive voltage, and response delay. It is important to note that based on the sensor selected, the driving circuit will be constrained to best suited for said sensor. the driving circuit can be a number of choices including inverting/non inverting op amp or voltage divider. In our application, to meet pcb size constraint and cost, we chose the voltage divider setup which allowed for tuning to a range within average weight of a person in the United States. The following chart shows a typical response of </w:t>
       </w:r>
       <w:r>
         <w:rPr>
@@ -4853,25 +4486,15 @@
           <w:szCs w:val="20"/>
         </w:rPr>
         <w:lastRenderedPageBreak/>
-        <w:t xml:space="preserve">number of choices including inverting/non inverting op amp or voltage divider. In our application, to meet </w:t>
-      </w:r>
-      <w:proofErr w:type="spellStart"/>
-      <w:r>
-        <w:rPr>
-          <w:rFonts w:ascii="Times New Roman" w:hAnsi="Times New Roman" w:cs="Times New Roman"/>
-          <w:sz w:val="20"/>
-          <w:szCs w:val="20"/>
-        </w:rPr>
-        <w:t>pcb</w:t>
-      </w:r>
-      <w:proofErr w:type="spellEnd"/>
-      <w:r>
-        <w:rPr>
-          <w:rFonts w:ascii="Times New Roman" w:hAnsi="Times New Roman" w:cs="Times New Roman"/>
-          <w:sz w:val="20"/>
-          <w:szCs w:val="20"/>
-        </w:rPr>
-        <w:t xml:space="preserve"> size constraint and cost, we chose the voltage divider setup which allowed for tuning to a range within average weight of a person in the United States. The following chart shows a typical response of resistance vs. force in a piezoresistive force sensor, </w:t>
+        <w:t>re</w:t>
+      </w:r>
+      <w:r>
+        <w:rPr>
+          <w:rFonts w:ascii="Times New Roman" w:hAnsi="Times New Roman" w:cs="Times New Roman"/>
+          <w:sz w:val="20"/>
+          <w:szCs w:val="20"/>
+        </w:rPr>
+        <w:t xml:space="preserve">sistance vs. force in a piezoresistive force sensor, </w:t>
       </w:r>
       <w:r>
         <w:rPr>
@@ -4880,13 +4503,13 @@
           <w:color w:val="000000"/>
         </w:rPr>
         <w:drawing>
-          <wp:anchor distT="0" distB="0" distL="114300" distR="114300" simplePos="0" relativeHeight="251666432" behindDoc="0" locked="0" layoutInCell="1" allowOverlap="1" wp14:anchorId="7037B553" wp14:editId="3A90674A">
+          <wp:anchor distT="0" distB="0" distL="114300" distR="114300" simplePos="0" relativeHeight="251666432" behindDoc="0" locked="0" layoutInCell="1" allowOverlap="1" wp14:anchorId="7037B553" wp14:editId="703DB6EC">
             <wp:simplePos x="0" y="0"/>
             <wp:positionH relativeFrom="column">
               <wp:posOffset>0</wp:posOffset>
             </wp:positionH>
             <wp:positionV relativeFrom="paragraph">
-              <wp:posOffset>1481406</wp:posOffset>
+              <wp:posOffset>368935</wp:posOffset>
             </wp:positionV>
             <wp:extent cx="2743200" cy="1664970"/>
             <wp:effectExtent l="0" t="0" r="0" b="0"/>
@@ -4905,7 +4528,7 @@
                     </pic:cNvPicPr>
                   </pic:nvPicPr>
                   <pic:blipFill>
-                    <a:blip r:embed="rId6" cstate="print">
+                    <a:blip r:embed="rId5" cstate="print">
                       <a:extLst>
                         <a:ext uri="{28A0092B-C50C-407E-A947-70E740481C1C}">
                           <a14:useLocalDpi xmlns:a14="http://schemas.microsoft.com/office/drawing/2010/main" val="0"/>
@@ -4948,7 +4571,23 @@
           <w:sz w:val="20"/>
           <w:szCs w:val="20"/>
         </w:rPr>
-        <w:t>provided by TEKSCAN.</w:t>
+        <w:t>provided by TEKSCAN</w:t>
+      </w:r>
+      <w:r>
+        <w:rPr>
+          <w:rFonts w:ascii="Times New Roman" w:hAnsi="Times New Roman" w:cs="Times New Roman"/>
+          <w:sz w:val="20"/>
+          <w:szCs w:val="20"/>
+        </w:rPr>
+        <w:t xml:space="preserve"> [6]</w:t>
+      </w:r>
+      <w:r>
+        <w:rPr>
+          <w:rFonts w:ascii="Times New Roman" w:hAnsi="Times New Roman" w:cs="Times New Roman"/>
+          <w:sz w:val="20"/>
+          <w:szCs w:val="20"/>
+        </w:rPr>
+        <w:t>.</w:t>
       </w:r>
     </w:p>
     <w:p>
@@ -5025,25 +4664,7 @@
           <w:sz w:val="20"/>
           <w:szCs w:val="20"/>
         </w:rPr>
-        <w:t xml:space="preserve">In testing the sensors </w:t>
-      </w:r>
-      <w:proofErr w:type="spellStart"/>
-      <w:r>
-        <w:rPr>
-          <w:rFonts w:ascii="Times New Roman" w:hAnsi="Times New Roman" w:cs="Times New Roman"/>
-          <w:sz w:val="20"/>
-          <w:szCs w:val="20"/>
-        </w:rPr>
-        <w:t>Tekscan</w:t>
-      </w:r>
-      <w:proofErr w:type="spellEnd"/>
-      <w:r>
-        <w:rPr>
-          <w:rFonts w:ascii="Times New Roman" w:hAnsi="Times New Roman" w:cs="Times New Roman"/>
-          <w:sz w:val="20"/>
-          <w:szCs w:val="20"/>
-        </w:rPr>
-        <w:t xml:space="preserve"> recommended the sensor’s be calibrated before initial use. According to their implementation guide, this is done by uniformly over loading the sensors several times; doing so allows sets a reference by which the sensor can be tuned. What is happening during this process is we are looking for a specific voltage output from the sensor based on a ten percent over load (110% loading). Whatever the deviation is from the desired output we can tune the sensor by supply voltage or, line resistor. This line resistor acts as a voltage divider between the supply voltage and the sensor.</w:t>
+        <w:t>In testing the sensors Tekscan recommended the sensor’s be calibrated before initial use. According to their implementation guide, this is done by uniformly over loading the sensors several times; doing so allows sets a reference by which the sensor can be tuned. What is happening during this process is we are looking for a specific voltage output from the sensor based on a ten percent over load (110% loading). Whatever the deviation is from the desired output we can tune the sensor by supply voltage or, line resistor. This line resistor acts as a voltage divider between the supply voltage and the sensor.</w:t>
       </w:r>
     </w:p>
     <w:p>
@@ -5063,25 +4684,15 @@
           <w:sz w:val="20"/>
           <w:szCs w:val="20"/>
         </w:rPr>
-        <w:t xml:space="preserve">Due to the construction of the sensor, it is important that care is taken in mounting the devices. They are designed for point or distributed loading, not shear force measurements which means forces are exclusive to the z-plane we do not want lateral pulling or pushing on the sensor. however, as their name suggests the </w:t>
-      </w:r>
-      <w:proofErr w:type="spellStart"/>
-      <w:r>
-        <w:rPr>
-          <w:rFonts w:ascii="Times New Roman" w:hAnsi="Times New Roman" w:cs="Times New Roman"/>
-          <w:sz w:val="20"/>
-          <w:szCs w:val="20"/>
-        </w:rPr>
-        <w:t>flexiforce</w:t>
-      </w:r>
-      <w:proofErr w:type="spellEnd"/>
-      <w:r>
-        <w:rPr>
-          <w:rFonts w:ascii="Times New Roman" w:hAnsi="Times New Roman" w:cs="Times New Roman"/>
-          <w:sz w:val="20"/>
-          <w:szCs w:val="20"/>
-        </w:rPr>
-        <w:t xml:space="preserve"> sensor is somewhat malleable which will prove useful for the contours of our chairs seat. Again following the OEM’s recommendation, double stick adhesive tape is used to mount the sensors in place. By using tape versus a permanent adhesive we can ensure that the sensors don’t experience uneven or biased load distribution.</w:t>
+        <w:t xml:space="preserve">Due to the construction of the sensor, it is important that care is taken in mounting the devices. They are designed for point or distributed loading, not shear force measurements which means forces are exclusive to the z-plane we do not want lateral pulling or pushing on the sensor. however, as their name suggests the flexiforce sensor is somewhat malleable which will prove useful for the contours of our chairs seat. Again following the OEM’s recommendation, double stick adhesive tape is used to mount the sensors in place. By using tape versus a permanent adhesive we can ensure </w:t>
+      </w:r>
+      <w:r>
+        <w:rPr>
+          <w:rFonts w:ascii="Times New Roman" w:hAnsi="Times New Roman" w:cs="Times New Roman"/>
+          <w:sz w:val="20"/>
+          <w:szCs w:val="20"/>
+        </w:rPr>
+        <w:t>that the sensors don’t experience uneven or biased load distribution.</w:t>
       </w:r>
     </w:p>
     <w:p>
@@ -5122,7 +4733,6 @@
       <w:pPr>
         <w:spacing w:before="120" w:after="120" w:line="240" w:lineRule="exact"/>
         <w:ind w:firstLine="187"/>
-        <w:jc w:val="both"/>
         <w:rPr>
           <w:rFonts w:ascii="Times New Roman" w:hAnsi="Times New Roman" w:cs="Times New Roman"/>
           <w:i/>
@@ -5381,47 +4991,35 @@
           <w:smallCaps/>
           <w:sz w:val="20"/>
         </w:rPr>
+        <w:t>VI. Vibration Module</w:t>
+      </w:r>
+    </w:p>
+    <w:p>
+      <w:pPr>
+        <w:ind w:firstLine="180"/>
+      </w:pPr>
+      <w:r>
+        <w:rPr>
+          <w:rFonts w:ascii="Times New Roman" w:hAnsi="Times New Roman" w:cs="Times New Roman"/>
+          <w:sz w:val="20"/>
+          <w:szCs w:val="20"/>
+        </w:rPr>
+        <w:t xml:space="preserve">In researching methods of notification commonplace in today’s technology we considered methods employed by smart phones. The vibrate style notification offers discretion and minimal distraction versus sound or light based notifications. Our design called for a small, low power device to be </w:t>
+      </w:r>
+      <w:r>
+        <w:rPr>
+          <w:rFonts w:ascii="Times New Roman" w:hAnsi="Times New Roman" w:cs="Times New Roman"/>
+          <w:sz w:val="20"/>
+          <w:szCs w:val="20"/>
+        </w:rPr>
         <w:lastRenderedPageBreak/>
-        <w:t>VI. Vibration Module</w:t>
-      </w:r>
-    </w:p>
-    <w:p>
-      <w:pPr>
-        <w:ind w:firstLine="180"/>
-        <w:jc w:val="both"/>
-      </w:pPr>
-      <w:r>
-        <w:rPr>
-          <w:rFonts w:ascii="Times New Roman" w:hAnsi="Times New Roman" w:cs="Times New Roman"/>
-          <w:sz w:val="20"/>
-          <w:szCs w:val="20"/>
-        </w:rPr>
-        <w:t xml:space="preserve">In researching methods of notification commonplace in today’s technology we considered methods employed by smart phones. The vibrate style notification offers discretion and minimal distraction versus sound or light based notifications. Our design called for a small, low power device to be mounted within the chair. We came upon the DC coin vibrate module as a feasible solution. The model in use is the </w:t>
-      </w:r>
-      <w:proofErr w:type="spellStart"/>
-      <w:r>
-        <w:rPr>
-          <w:rFonts w:ascii="Times New Roman" w:hAnsi="Times New Roman" w:cs="Times New Roman"/>
-          <w:sz w:val="20"/>
-          <w:szCs w:val="20"/>
-        </w:rPr>
-        <w:t>Dowonsol</w:t>
-      </w:r>
-      <w:proofErr w:type="spellEnd"/>
-      <w:r>
-        <w:rPr>
-          <w:rFonts w:ascii="Times New Roman" w:hAnsi="Times New Roman" w:cs="Times New Roman"/>
-          <w:sz w:val="20"/>
-          <w:szCs w:val="20"/>
-        </w:rPr>
-        <w:t xml:space="preserve"> 2v-5v DC Coin Vibration Motor, also known as a pancake coin DC motor. This is small is size measuring at approximately 12mm diameter by 4 mm height. The motor is of a brushed type, and the z axis acceleration measures at approximately 0.8-1.2G. the device can be reflowed for surface mount applications, or can be ordered with an adhesive backing for non-SMT applications. In our design, the drive circuit consists of an NPN BJT, specifically the N2222A. The supply voltage is set at 5v, with peak current consumption at 70mA. From the microcontroller this is controlled with a pulse width modulation (PWM) channel. The circuit is demonstrated below. Nested inside our aforementioned poor posture conditions are triggers for a vibrate sequence. From the user’s phone application we can toggle the modules between on and off.</w:t>
+        <w:t>mounted within the chair. We came upon the DC coin vibrate module as a feasible solution. The model in use is the Dowonsol 2v-5v DC Coin Vibration Motor, also known as a pancake coin DC motor. This is small is size measuring at approximately 12mm diameter by 4 mm height. The motor is of a brushed type, and the z axis acceleration measures at approximately 0.8-1.2G. the device can be reflowed for surface mount applications, or can be ordered with an adhesive backing for non-SMT applications. In our design, the drive circuit consists of an NPN BJT, specifically the N2222A. The supply voltage is set at 5v, with peak current consumption at 70mA. From the microcontroller this is controlled with a pulse width modulation (PWM) channel. The circuit is demonstrated below. Nested inside our aforementioned poor posture conditions are triggers for a vibrate sequence. From the user’s phone application we can toggle the modules between on and off.</w:t>
       </w:r>
     </w:p>
     <w:p>
       <w:pPr>
         <w:pStyle w:val="Heading3"/>
         <w:spacing w:before="360" w:after="120" w:line="240" w:lineRule="exact"/>
-        <w:jc w:val="both"/>
         <w:rPr>
           <w:rFonts w:ascii="Times" w:hAnsi="Times"/>
           <w:b w:val="0"/>
@@ -5464,7 +5062,6 @@
     <w:p>
       <w:pPr>
         <w:ind w:firstLine="180"/>
-        <w:jc w:val="both"/>
       </w:pPr>
       <w:r>
         <w:rPr>
@@ -5479,7 +5076,6 @@
       <w:pPr>
         <w:pStyle w:val="Heading3"/>
         <w:spacing w:before="360" w:after="120" w:line="240" w:lineRule="exact"/>
-        <w:jc w:val="both"/>
         <w:rPr>
           <w:rFonts w:ascii="Times" w:hAnsi="Times"/>
           <w:b w:val="0"/>
@@ -5546,15 +5142,7 @@
           <w:sz w:val="20"/>
           <w:szCs w:val="20"/>
         </w:rPr>
-        <w:t xml:space="preserve">After data is transmitted to the database by the embedded software, it is accessed by the mobile application. The data is organized into sets of posture measurements. Each posture measurement is </w:t>
-      </w:r>
-      <w:r>
-        <w:rPr>
-          <w:rFonts w:ascii="Times New Roman" w:hAnsi="Times New Roman" w:cs="Times New Roman"/>
-          <w:sz w:val="20"/>
-          <w:szCs w:val="20"/>
-        </w:rPr>
-        <w:t xml:space="preserve">composed of the x and y coordinates as well as a timestamp. </w:t>
+        <w:t xml:space="preserve">After data is transmitted to the database by the embedded software, it is accessed by the mobile application. The data is organized into sets of posture measurements. Each posture measurement is composed of the x and y coordinates as well as a timestamp. </w:t>
       </w:r>
     </w:p>
     <w:p>
@@ -5574,43 +5162,15 @@
           <w:sz w:val="20"/>
           <w:szCs w:val="20"/>
         </w:rPr>
-        <w:t>The database also holds a set of flags that are used to communicate settings between the front and back ends. Fields such as ‘notification’ and ‘vibration’ are modified as the user sets user preferences. These flags are checked by both front and back ends to verify that vibrations and notifications should be served. The ‘</w:t>
-      </w:r>
-      <w:proofErr w:type="spellStart"/>
-      <w:r>
-        <w:rPr>
-          <w:rFonts w:ascii="Times New Roman" w:hAnsi="Times New Roman" w:cs="Times New Roman"/>
-          <w:sz w:val="20"/>
-          <w:szCs w:val="20"/>
-        </w:rPr>
-        <w:t>firePhoneNotif</w:t>
-      </w:r>
-      <w:proofErr w:type="spellEnd"/>
-      <w:r>
-        <w:rPr>
-          <w:rFonts w:ascii="Times New Roman" w:hAnsi="Times New Roman" w:cs="Times New Roman"/>
-          <w:sz w:val="20"/>
-          <w:szCs w:val="20"/>
-        </w:rPr>
-        <w:t>’ field is used by the back end to communicate to the front end that the user is sitting with poor posture and a notification should be served if applicable. The ‘</w:t>
-      </w:r>
-      <w:proofErr w:type="spellStart"/>
-      <w:r>
-        <w:rPr>
-          <w:rFonts w:ascii="Times New Roman" w:hAnsi="Times New Roman" w:cs="Times New Roman"/>
-          <w:sz w:val="20"/>
-          <w:szCs w:val="20"/>
-        </w:rPr>
-        <w:t>getUp</w:t>
-      </w:r>
-      <w:proofErr w:type="spellEnd"/>
-      <w:r>
-        <w:rPr>
-          <w:rFonts w:ascii="Times New Roman" w:hAnsi="Times New Roman" w:cs="Times New Roman"/>
-          <w:sz w:val="20"/>
-          <w:szCs w:val="20"/>
-        </w:rPr>
-        <w:t xml:space="preserve">’ field is also set by the back end to </w:t>
+        <w:t xml:space="preserve">The database also holds a set of flags that are used to communicate settings between the front and back ends. Fields such as ‘notification’ and ‘vibration’ are modified as the user sets user preferences. These flags </w:t>
+      </w:r>
+      <w:r>
+        <w:rPr>
+          <w:rFonts w:ascii="Times New Roman" w:hAnsi="Times New Roman" w:cs="Times New Roman"/>
+          <w:sz w:val="20"/>
+          <w:szCs w:val="20"/>
+        </w:rPr>
+        <w:t xml:space="preserve">are checked by both front and back ends to verify that vibrations and notifications should be served. The ‘firePhoneNotif’ field is used by the back end to communicate to the front end that the user is sitting with poor posture and a notification should be served if applicable. The ‘getUp’ field is also set by the back end to </w:t>
       </w:r>
       <w:r>
         <w:rPr>
@@ -5658,68 +5218,13 @@
           <w:sz w:val="20"/>
           <w:szCs w:val="20"/>
         </w:rPr>
-        <w:t xml:space="preserve">Once a user has created an account, that pin is </w:t>
-      </w:r>
-      <w:proofErr w:type="spellStart"/>
-      <w:r>
-        <w:rPr>
-          <w:rFonts w:ascii="Times New Roman" w:hAnsi="Times New Roman" w:cs="Times New Roman"/>
-          <w:sz w:val="20"/>
-          <w:szCs w:val="20"/>
-        </w:rPr>
-        <w:t>not longer</w:t>
-      </w:r>
-      <w:proofErr w:type="spellEnd"/>
-      <w:r>
-        <w:rPr>
-          <w:rFonts w:ascii="Times New Roman" w:hAnsi="Times New Roman" w:cs="Times New Roman"/>
-          <w:sz w:val="20"/>
-          <w:szCs w:val="20"/>
-        </w:rPr>
-        <w:t xml:space="preserve"> available for anyone else to use. While the pins should not be duplicated, extra protection is added into the database to prevent writing over another user’s data in the form of the ‘</w:t>
-      </w:r>
-      <w:proofErr w:type="spellStart"/>
-      <w:r>
-        <w:rPr>
-          <w:rFonts w:ascii="Times New Roman" w:hAnsi="Times New Roman" w:cs="Times New Roman"/>
-          <w:sz w:val="20"/>
-          <w:szCs w:val="20"/>
-        </w:rPr>
-        <w:t>usedPins</w:t>
-      </w:r>
-      <w:proofErr w:type="spellEnd"/>
-      <w:r>
-        <w:rPr>
-          <w:rFonts w:ascii="Times New Roman" w:hAnsi="Times New Roman" w:cs="Times New Roman"/>
-          <w:sz w:val="20"/>
-          <w:szCs w:val="20"/>
-        </w:rPr>
-        <w:t>’ fields. Under the ‘</w:t>
-      </w:r>
-      <w:proofErr w:type="spellStart"/>
-      <w:r>
-        <w:rPr>
-          <w:rFonts w:ascii="Times New Roman" w:hAnsi="Times New Roman" w:cs="Times New Roman"/>
-          <w:sz w:val="20"/>
-          <w:szCs w:val="20"/>
-        </w:rPr>
-        <w:t>usedPins</w:t>
-      </w:r>
-      <w:proofErr w:type="spellEnd"/>
-      <w:r>
-        <w:rPr>
-          <w:rFonts w:ascii="Times New Roman" w:hAnsi="Times New Roman" w:cs="Times New Roman"/>
-          <w:sz w:val="20"/>
-          <w:szCs w:val="20"/>
-        </w:rPr>
-        <w:t>’ Firebase child, there is a list of pins that have already been claimed by a user. When a user is signing up, if the pin is already claimed, the user is served an error message and the account is not created until a valid pin is entered.</w:t>
+        <w:t>Once a user has created an account, that pin is not longer available for anyone else to use. While the pins should not be duplicated, extra protection is added into the database to prevent writing over another user’s data in the form of the ‘usedPins’ fields. Under the ‘usedPins’ Firebase child, there is a list of pins that have already been claimed by a user. When a user is signing up, if the pin is already claimed, the user is served an error message and the account is not created until a valid pin is entered.</w:t>
       </w:r>
     </w:p>
     <w:p>
       <w:pPr>
         <w:pStyle w:val="Heading3"/>
         <w:spacing w:before="360" w:after="120" w:line="240" w:lineRule="exact"/>
-        <w:jc w:val="both"/>
         <w:rPr>
           <w:rFonts w:ascii="Times" w:hAnsi="Times"/>
           <w:b w:val="0"/>
@@ -5938,7 +5443,6 @@
           <w:sz w:val="20"/>
           <w:szCs w:val="20"/>
         </w:rPr>
-        <w:lastRenderedPageBreak/>
         <w:t>Settings</w:t>
       </w:r>
     </w:p>
@@ -5959,6 +5463,7 @@
           <w:sz w:val="20"/>
           <w:szCs w:val="20"/>
         </w:rPr>
+        <w:lastRenderedPageBreak/>
         <w:drawing>
           <wp:anchor distT="0" distB="0" distL="114300" distR="114300" simplePos="0" relativeHeight="251661312" behindDoc="0" locked="0" layoutInCell="1" allowOverlap="1" wp14:anchorId="5F44B75F" wp14:editId="75446148">
             <wp:simplePos x="0" y="0"/>
@@ -5983,7 +5488,7 @@
                     <pic:cNvPicPr/>
                   </pic:nvPicPr>
                   <pic:blipFill>
-                    <a:blip r:embed="rId7">
+                    <a:blip r:embed="rId6">
                       <a:extLst>
                         <a:ext uri="{28A0092B-C50C-407E-A947-70E740481C1C}">
                           <a14:useLocalDpi xmlns:a14="http://schemas.microsoft.com/office/drawing/2010/main" val="0"/>
@@ -6167,7 +5672,6 @@
       <w:pPr>
         <w:pStyle w:val="Heading3"/>
         <w:spacing w:before="360" w:after="120" w:line="240" w:lineRule="exact"/>
-        <w:jc w:val="both"/>
         <w:rPr>
           <w:rFonts w:ascii="Times" w:hAnsi="Times"/>
           <w:b w:val="0"/>
@@ -6191,7 +5695,6 @@
       <w:pPr>
         <w:spacing w:after="0"/>
         <w:ind w:left="187" w:firstLine="187"/>
-        <w:jc w:val="both"/>
         <w:rPr>
           <w:rFonts w:ascii="Times New Roman" w:hAnsi="Times New Roman" w:cs="Times New Roman"/>
           <w:sz w:val="20"/>
@@ -6228,7 +5731,6 @@
       <w:pPr>
         <w:spacing w:after="0"/>
         <w:ind w:left="187" w:firstLine="187"/>
-        <w:jc w:val="both"/>
         <w:rPr>
           <w:rFonts w:ascii="Times New Roman" w:hAnsi="Times New Roman" w:cs="Times New Roman"/>
           <w:sz w:val="20"/>
@@ -6274,48 +5776,29 @@
           <w:sz w:val="20"/>
           <w:szCs w:val="20"/>
         </w:rPr>
-        <w:t xml:space="preserve"> to transfer the posture data to the database, the team explored using Bluetooth to transfer the data to the application and allowing the application to transfer the data to the </w:t>
-      </w:r>
-      <w:r>
-        <w:rPr>
-          <w:rFonts w:ascii="Times New Roman" w:hAnsi="Times New Roman" w:cs="Times New Roman"/>
-          <w:sz w:val="20"/>
-          <w:szCs w:val="20"/>
-        </w:rPr>
-        <w:t xml:space="preserve">database. This process was aborted due to </w:t>
-      </w:r>
-      <w:r>
-        <w:rPr>
-          <w:rFonts w:ascii="Times New Roman" w:hAnsi="Times New Roman" w:cs="Times New Roman"/>
-          <w:sz w:val="20"/>
-          <w:szCs w:val="20"/>
-        </w:rPr>
-        <w:t xml:space="preserve">limitations in the library compatibility. Using </w:t>
-      </w:r>
-      <w:proofErr w:type="spellStart"/>
-      <w:r>
-        <w:rPr>
-          <w:rFonts w:ascii="Times New Roman" w:hAnsi="Times New Roman" w:cs="Times New Roman"/>
-          <w:sz w:val="20"/>
-          <w:szCs w:val="20"/>
-        </w:rPr>
-        <w:t>wifi</w:t>
-      </w:r>
-      <w:proofErr w:type="spellEnd"/>
-      <w:r>
-        <w:rPr>
-          <w:rFonts w:ascii="Times New Roman" w:hAnsi="Times New Roman" w:cs="Times New Roman"/>
-          <w:sz w:val="20"/>
-          <w:szCs w:val="20"/>
-        </w:rPr>
-        <w:t xml:space="preserve"> proved to me much easier and a more reliable form of communication. </w:t>
+        <w:t xml:space="preserve"> to transfer the posture data to the database, the team explored using Bluetooth to transfer the data to the application and allowing the application to transfer the data to the database. This process was aborted </w:t>
+      </w:r>
+      <w:r>
+        <w:rPr>
+          <w:rFonts w:ascii="Times New Roman" w:hAnsi="Times New Roman" w:cs="Times New Roman"/>
+          <w:sz w:val="20"/>
+          <w:szCs w:val="20"/>
+        </w:rPr>
+        <w:t xml:space="preserve">due to </w:t>
+      </w:r>
+      <w:r>
+        <w:rPr>
+          <w:rFonts w:ascii="Times New Roman" w:hAnsi="Times New Roman" w:cs="Times New Roman"/>
+          <w:sz w:val="20"/>
+          <w:szCs w:val="20"/>
+        </w:rPr>
+        <w:t xml:space="preserve">limitations in the library compatibility. Using wifi proved to me much easier and a more reliable form of communication. </w:t>
       </w:r>
     </w:p>
     <w:p>
       <w:pPr>
         <w:pStyle w:val="Heading3"/>
         <w:spacing w:before="360" w:after="120" w:line="240" w:lineRule="exact"/>
-        <w:jc w:val="both"/>
         <w:rPr>
           <w:rFonts w:ascii="Times" w:hAnsi="Times"/>
           <w:b w:val="0"/>
@@ -6324,23 +5807,22 @@
           <w:sz w:val="20"/>
         </w:rPr>
       </w:pPr>
-      <w:bookmarkStart w:id="3" w:name="_GoBack"/>
       <w:r>
         <w:rPr>
           <w:noProof/>
           <w:color w:val="FF0000"/>
         </w:rPr>
         <w:drawing>
-          <wp:anchor distT="0" distB="0" distL="114300" distR="114300" simplePos="0" relativeHeight="251662336" behindDoc="0" locked="0" layoutInCell="1" allowOverlap="1" wp14:anchorId="24683FAE" wp14:editId="399D0853">
+          <wp:anchor distT="0" distB="0" distL="114300" distR="114300" simplePos="0" relativeHeight="251662336" behindDoc="0" locked="0" layoutInCell="1" allowOverlap="1" wp14:anchorId="24683FAE" wp14:editId="5D579590">
             <wp:simplePos x="0" y="0"/>
             <wp:positionH relativeFrom="column">
-              <wp:posOffset>2202815</wp:posOffset>
+              <wp:posOffset>2313647</wp:posOffset>
             </wp:positionH>
             <wp:positionV relativeFrom="paragraph">
-              <wp:posOffset>307340</wp:posOffset>
+              <wp:posOffset>405618</wp:posOffset>
             </wp:positionV>
-            <wp:extent cx="1009015" cy="1393190"/>
-            <wp:effectExtent l="0" t="0" r="635" b="0"/>
+            <wp:extent cx="801370" cy="815340"/>
+            <wp:effectExtent l="0" t="0" r="0" b="3810"/>
             <wp:wrapSquare wrapText="bothSides"/>
             <wp:docPr id="8" name="Picture 8" descr="https://lh3.googleusercontent.com/QVBI1CAqLjsc-gA_qoNGIbosQtqGjarF6DUs4qDLTt2GSEYjpkx1UGX0c5K3Pt3z6XrwAb-vbTqGC1VGStRIrAb9Gb0-KNvy39pVWnP1ZKBO1dVM1opMG3AW4DEZtAvW6lj64w4"/>
             <wp:cNvGraphicFramePr>
@@ -6355,23 +5837,21 @@
                       <a:picLocks noChangeAspect="1" noChangeArrowheads="1"/>
                     </pic:cNvPicPr>
                   </pic:nvPicPr>
-                  <pic:blipFill>
-                    <a:blip r:embed="rId8">
+                  <pic:blipFill rotWithShape="1">
+                    <a:blip r:embed="rId7">
                       <a:extLst>
                         <a:ext uri="{28A0092B-C50C-407E-A947-70E740481C1C}">
                           <a14:useLocalDpi xmlns:a14="http://schemas.microsoft.com/office/drawing/2010/main" val="0"/>
                         </a:ext>
                       </a:extLst>
                     </a:blip>
-                    <a:srcRect/>
-                    <a:stretch>
-                      <a:fillRect/>
-                    </a:stretch>
+                    <a:srcRect b="26238"/>
+                    <a:stretch/>
                   </pic:blipFill>
                   <pic:spPr bwMode="auto">
                     <a:xfrm>
                       <a:off x="0" y="0"/>
-                      <a:ext cx="1009015" cy="1393190"/>
+                      <a:ext cx="801370" cy="815340"/>
                     </a:xfrm>
                     <a:prstGeom prst="rect">
                       <a:avLst/>
@@ -6380,6 +5860,11 @@
                     <a:ln>
                       <a:noFill/>
                     </a:ln>
+                    <a:extLst>
+                      <a:ext uri="{53640926-AAD7-44D8-BBD7-CCE9431645EC}">
+                        <a14:shadowObscured xmlns:a14="http://schemas.microsoft.com/office/drawing/2010/main"/>
+                      </a:ext>
+                    </a:extLst>
                   </pic:spPr>
                 </pic:pic>
               </a:graphicData>
@@ -6393,7 +5878,6 @@
           </wp:anchor>
         </w:drawing>
       </w:r>
-      <w:bookmarkEnd w:id="3"/>
       <w:r>
         <w:rPr>
           <w:rFonts w:ascii="Times" w:hAnsi="Times"/>
@@ -6407,7 +5891,6 @@
     </w:p>
     <w:p>
       <w:pPr>
-        <w:jc w:val="both"/>
         <w:rPr>
           <w:rFonts w:ascii="Times New Roman" w:hAnsi="Times New Roman" w:cs="Times New Roman"/>
           <w:sz w:val="20"/>
@@ -6436,77 +5919,104 @@
           <w:sz w:val="20"/>
           <w:szCs w:val="20"/>
         </w:rPr>
-        <w:t xml:space="preserve">. He plans to </w:t>
-      </w:r>
-      <w:r>
-        <w:rPr>
-          <w:rFonts w:ascii="Times New Roman" w:hAnsi="Times New Roman" w:cs="Times New Roman"/>
-          <w:sz w:val="20"/>
-          <w:szCs w:val="20"/>
-        </w:rPr>
-        <w:t>pursue a</w:t>
-      </w:r>
-      <w:r>
-        <w:rPr>
-          <w:rFonts w:ascii="Times New Roman" w:hAnsi="Times New Roman" w:cs="Times New Roman"/>
-          <w:sz w:val="20"/>
-          <w:szCs w:val="20"/>
-        </w:rPr>
-        <w:t xml:space="preserve"> career in the field of Embedded Systems.</w:t>
-      </w:r>
-      <w:r>
-        <w:rPr>
-          <w:rFonts w:ascii="Times New Roman" w:hAnsi="Times New Roman" w:cs="Times New Roman"/>
-          <w:sz w:val="20"/>
-          <w:szCs w:val="20"/>
-        </w:rPr>
-        <w:t xml:space="preserve"> He is currently a Software Developer for a startup company known as </w:t>
-      </w:r>
-      <w:proofErr w:type="spellStart"/>
-      <w:r>
-        <w:rPr>
-          <w:rFonts w:ascii="Times New Roman" w:hAnsi="Times New Roman" w:cs="Times New Roman"/>
-          <w:sz w:val="20"/>
-          <w:szCs w:val="20"/>
-        </w:rPr>
-        <w:t>GratSee</w:t>
-      </w:r>
-      <w:proofErr w:type="spellEnd"/>
-      <w:r>
-        <w:rPr>
-          <w:rFonts w:ascii="Times New Roman" w:hAnsi="Times New Roman" w:cs="Times New Roman"/>
-          <w:sz w:val="20"/>
-          <w:szCs w:val="20"/>
-        </w:rPr>
-        <w:t>.</w:t>
-      </w:r>
-    </w:p>
-    <w:p>
-      <w:pPr>
-        <w:jc w:val="both"/>
-        <w:rPr>
-          <w:rFonts w:ascii="Times New Roman" w:hAnsi="Times New Roman" w:cs="Times New Roman"/>
-          <w:sz w:val="20"/>
-          <w:szCs w:val="20"/>
-        </w:rPr>
-      </w:pPr>
-      <w:proofErr w:type="spellStart"/>
-      <w:r>
-        <w:rPr>
-          <w:rFonts w:ascii="Times New Roman" w:hAnsi="Times New Roman" w:cs="Times New Roman"/>
-          <w:sz w:val="20"/>
-          <w:szCs w:val="20"/>
-        </w:rPr>
-        <w:t>Annavay</w:t>
-      </w:r>
-      <w:proofErr w:type="spellEnd"/>
-      <w:r>
-        <w:rPr>
-          <w:rFonts w:ascii="Times New Roman" w:hAnsi="Times New Roman" w:cs="Times New Roman"/>
-          <w:sz w:val="20"/>
-          <w:szCs w:val="20"/>
-        </w:rPr>
-        <w:t xml:space="preserve"> Kean is a senior in Computer Engineering at the University of Central Florida.</w:t>
+        <w:t>. He plans to pursue  a career in the field of Embedded Systems.</w:t>
+      </w:r>
+      <w:r>
+        <w:rPr>
+          <w:rFonts w:ascii="Times New Roman" w:hAnsi="Times New Roman" w:cs="Times New Roman"/>
+          <w:sz w:val="20"/>
+          <w:szCs w:val="20"/>
+        </w:rPr>
+        <w:t xml:space="preserve"> Developer for a startup company known as GratSee.</w:t>
+      </w:r>
+      <w:bookmarkStart w:id="3" w:name="_GoBack"/>
+      <w:bookmarkEnd w:id="3"/>
+    </w:p>
+    <w:p>
+      <w:pPr>
+        <w:rPr>
+          <w:rFonts w:ascii="Times New Roman" w:hAnsi="Times New Roman" w:cs="Times New Roman"/>
+          <w:sz w:val="20"/>
+          <w:szCs w:val="20"/>
+        </w:rPr>
+      </w:pPr>
+      <w:r>
+        <w:rPr>
+          <w:noProof/>
+        </w:rPr>
+        <w:drawing>
+          <wp:anchor distT="0" distB="0" distL="114300" distR="114300" simplePos="0" relativeHeight="251668480" behindDoc="0" locked="0" layoutInCell="1" allowOverlap="1" wp14:anchorId="001B6D45" wp14:editId="55009879">
+            <wp:simplePos x="0" y="0"/>
+            <wp:positionH relativeFrom="column">
+              <wp:posOffset>2349353</wp:posOffset>
+            </wp:positionH>
+            <wp:positionV relativeFrom="paragraph">
+              <wp:posOffset>8890</wp:posOffset>
+            </wp:positionV>
+            <wp:extent cx="765810" cy="709930"/>
+            <wp:effectExtent l="0" t="0" r="0" b="0"/>
+            <wp:wrapSquare wrapText="bothSides"/>
+            <wp:docPr id="11" name="Picture 11"/>
+            <wp:cNvGraphicFramePr>
+              <a:graphicFrameLocks xmlns:a="http://schemas.openxmlformats.org/drawingml/2006/main" noChangeAspect="1"/>
+            </wp:cNvGraphicFramePr>
+            <a:graphic xmlns:a="http://schemas.openxmlformats.org/drawingml/2006/main">
+              <a:graphicData uri="http://schemas.openxmlformats.org/drawingml/2006/picture">
+                <pic:pic xmlns:pic="http://schemas.openxmlformats.org/drawingml/2006/picture">
+                  <pic:nvPicPr>
+                    <pic:cNvPr id="0" name="Picture 16"/>
+                    <pic:cNvPicPr>
+                      <a:picLocks noChangeAspect="1" noChangeArrowheads="1"/>
+                    </pic:cNvPicPr>
+                  </pic:nvPicPr>
+                  <pic:blipFill rotWithShape="1">
+                    <a:blip r:embed="rId8" cstate="print">
+                      <a:extLst>
+                        <a:ext uri="{28A0092B-C50C-407E-A947-70E740481C1C}">
+                          <a14:useLocalDpi xmlns:a14="http://schemas.microsoft.com/office/drawing/2010/main" val="0"/>
+                        </a:ext>
+                      </a:extLst>
+                    </a:blip>
+                    <a:srcRect l="11148" r="7878"/>
+                    <a:stretch/>
+                  </pic:blipFill>
+                  <pic:spPr bwMode="auto">
+                    <a:xfrm>
+                      <a:off x="0" y="0"/>
+                      <a:ext cx="765810" cy="709930"/>
+                    </a:xfrm>
+                    <a:prstGeom prst="rect">
+                      <a:avLst/>
+                    </a:prstGeom>
+                    <a:noFill/>
+                    <a:ln>
+                      <a:noFill/>
+                    </a:ln>
+                    <a:extLst>
+                      <a:ext uri="{53640926-AAD7-44D8-BBD7-CCE9431645EC}">
+                        <a14:shadowObscured xmlns:a14="http://schemas.microsoft.com/office/drawing/2010/main"/>
+                      </a:ext>
+                    </a:extLst>
+                  </pic:spPr>
+                </pic:pic>
+              </a:graphicData>
+            </a:graphic>
+            <wp14:sizeRelH relativeFrom="margin">
+              <wp14:pctWidth>0</wp14:pctWidth>
+            </wp14:sizeRelH>
+            <wp14:sizeRelV relativeFrom="margin">
+              <wp14:pctHeight>0</wp14:pctHeight>
+            </wp14:sizeRelV>
+          </wp:anchor>
+        </w:drawing>
+      </w:r>
+      <w:r>
+        <w:rPr>
+          <w:rFonts w:ascii="Times New Roman" w:hAnsi="Times New Roman" w:cs="Times New Roman"/>
+          <w:sz w:val="20"/>
+          <w:szCs w:val="20"/>
+        </w:rPr>
+        <w:t>Annavay Kean is a senior in Computer Engineering at the University of Central Florida.</w:t>
       </w:r>
       <w:r>
         <w:rPr>
@@ -6535,7 +6045,6 @@
     </w:p>
     <w:p>
       <w:pPr>
-        <w:jc w:val="both"/>
         <w:rPr>
           <w:rFonts w:ascii="Times New Roman" w:hAnsi="Times New Roman" w:cs="Times New Roman"/>
           <w:sz w:val="20"/>
@@ -6549,16 +6058,16 @@
           <w:color w:val="C55911"/>
         </w:rPr>
         <w:drawing>
-          <wp:anchor distT="0" distB="0" distL="114300" distR="114300" simplePos="0" relativeHeight="251664384" behindDoc="0" locked="0" layoutInCell="1" allowOverlap="1" wp14:anchorId="4E96ADCB" wp14:editId="019983AB">
+          <wp:anchor distT="0" distB="0" distL="114300" distR="114300" simplePos="0" relativeHeight="251664384" behindDoc="0" locked="0" layoutInCell="1" allowOverlap="1" wp14:anchorId="4E96ADCB" wp14:editId="6F9C1255">
             <wp:simplePos x="0" y="0"/>
             <wp:positionH relativeFrom="column">
-              <wp:posOffset>2173214</wp:posOffset>
+              <wp:posOffset>2348963</wp:posOffset>
             </wp:positionH>
             <wp:positionV relativeFrom="paragraph">
-              <wp:posOffset>325706</wp:posOffset>
+              <wp:posOffset>16510</wp:posOffset>
             </wp:positionV>
-            <wp:extent cx="1097280" cy="886460"/>
-            <wp:effectExtent l="0" t="0" r="7620" b="8890"/>
+            <wp:extent cx="787400" cy="726440"/>
+            <wp:effectExtent l="0" t="0" r="0" b="0"/>
             <wp:wrapSquare wrapText="bothSides"/>
             <wp:docPr id="10" name="Picture 10" descr="https://lh5.googleusercontent.com/WM_6UdnFdZ89RDz4g4PZwe0scwfyg9Pv0lXT4nxVBAeYm4sz0-dz80UzfIAC4Hx3xkrYtwt-HA1tYmnykoD1b8EF8Lyb8QyLgdjbPjVZLPhkZr9vWoWd0CVwsdKJfDSGLRhd1jQ"/>
             <wp:cNvGraphicFramePr>
@@ -6573,7 +6082,7 @@
                       <a:picLocks noChangeAspect="1" noChangeArrowheads="1"/>
                     </pic:cNvPicPr>
                   </pic:nvPicPr>
-                  <pic:blipFill>
+                  <pic:blipFill rotWithShape="1">
                     <a:blip r:embed="rId9" cstate="print">
                       <a:extLst>
                         <a:ext uri="{28A0092B-C50C-407E-A947-70E740481C1C}">
@@ -6581,15 +6090,13 @@
                         </a:ext>
                       </a:extLst>
                     </a:blip>
-                    <a:srcRect/>
-                    <a:stretch>
-                      <a:fillRect/>
-                    </a:stretch>
+                    <a:srcRect l="7042" r="5346"/>
+                    <a:stretch/>
                   </pic:blipFill>
                   <pic:spPr bwMode="auto">
                     <a:xfrm>
                       <a:off x="0" y="0"/>
-                      <a:ext cx="1097280" cy="886460"/>
+                      <a:ext cx="787400" cy="726440"/>
                     </a:xfrm>
                     <a:prstGeom prst="rect">
                       <a:avLst/>
@@ -6598,105 +6105,49 @@
                     <a:ln>
                       <a:noFill/>
                     </a:ln>
+                    <a:extLst>
+                      <a:ext uri="{53640926-AAD7-44D8-BBD7-CCE9431645EC}">
+                        <a14:shadowObscured xmlns:a14="http://schemas.microsoft.com/office/drawing/2010/main"/>
+                      </a:ext>
+                    </a:extLst>
                   </pic:spPr>
                 </pic:pic>
               </a:graphicData>
             </a:graphic>
+            <wp14:sizeRelH relativeFrom="margin">
+              <wp14:pctWidth>0</wp14:pctWidth>
+            </wp14:sizeRelH>
+            <wp14:sizeRelV relativeFrom="margin">
+              <wp14:pctHeight>0</wp14:pctHeight>
+            </wp14:sizeRelV>
           </wp:anchor>
         </w:drawing>
       </w:r>
-      <w:proofErr w:type="spellStart"/>
-      <w:r>
-        <w:rPr>
-          <w:rFonts w:ascii="Times New Roman" w:hAnsi="Times New Roman" w:cs="Times New Roman"/>
-          <w:sz w:val="20"/>
-          <w:szCs w:val="20"/>
-        </w:rPr>
-        <w:t>Bonarine</w:t>
-      </w:r>
-      <w:proofErr w:type="spellEnd"/>
-      <w:r>
-        <w:rPr>
-          <w:rFonts w:ascii="Times New Roman" w:hAnsi="Times New Roman" w:cs="Times New Roman"/>
-          <w:sz w:val="20"/>
-          <w:szCs w:val="20"/>
-        </w:rPr>
-        <w:t xml:space="preserve"> </w:t>
-      </w:r>
-      <w:proofErr w:type="spellStart"/>
-      <w:r>
-        <w:rPr>
-          <w:rFonts w:ascii="Times New Roman" w:hAnsi="Times New Roman" w:cs="Times New Roman"/>
-          <w:sz w:val="20"/>
-          <w:szCs w:val="20"/>
-        </w:rPr>
-        <w:t>Ramjas</w:t>
-      </w:r>
-      <w:proofErr w:type="spellEnd"/>
-      <w:r>
-        <w:rPr>
-          <w:rFonts w:ascii="Times New Roman" w:hAnsi="Times New Roman" w:cs="Times New Roman"/>
-          <w:sz w:val="20"/>
-          <w:szCs w:val="20"/>
-        </w:rPr>
-        <w:t xml:space="preserve">, a senior at the University of  Central Florida,  will receive his </w:t>
-      </w:r>
-      <w:proofErr w:type="spellStart"/>
-      <w:r>
-        <w:rPr>
-          <w:rFonts w:ascii="Times New Roman" w:hAnsi="Times New Roman" w:cs="Times New Roman"/>
-          <w:sz w:val="20"/>
-          <w:szCs w:val="20"/>
-        </w:rPr>
-        <w:t>Bachelor’s</w:t>
-      </w:r>
-      <w:proofErr w:type="spellEnd"/>
-      <w:r>
-        <w:rPr>
-          <w:rFonts w:ascii="Times New Roman" w:hAnsi="Times New Roman" w:cs="Times New Roman"/>
-          <w:sz w:val="20"/>
-          <w:szCs w:val="20"/>
-        </w:rPr>
-        <w:t xml:space="preserve"> of Science in Electrical Engineering in August of 2019. His professional interests include RF engineering and Control Systems. Currently, he is an Applications Engineer for </w:t>
-      </w:r>
-      <w:proofErr w:type="spellStart"/>
-      <w:r>
-        <w:rPr>
-          <w:rFonts w:ascii="Times New Roman" w:hAnsi="Times New Roman" w:cs="Times New Roman"/>
-          <w:sz w:val="20"/>
-          <w:szCs w:val="20"/>
-        </w:rPr>
-        <w:t>MtronPTI</w:t>
-      </w:r>
-      <w:proofErr w:type="spellEnd"/>
-      <w:r>
-        <w:rPr>
-          <w:rFonts w:ascii="Times New Roman" w:hAnsi="Times New Roman" w:cs="Times New Roman"/>
-          <w:sz w:val="20"/>
-          <w:szCs w:val="20"/>
-        </w:rPr>
-        <w:t>. He is considering pursuing his Master’s.</w:t>
-      </w:r>
-    </w:p>
-    <w:p>
-      <w:pPr>
-        <w:jc w:val="both"/>
-      </w:pPr>
+      <w:r>
+        <w:rPr>
+          <w:rFonts w:ascii="Times New Roman" w:hAnsi="Times New Roman" w:cs="Times New Roman"/>
+          <w:sz w:val="20"/>
+          <w:szCs w:val="20"/>
+        </w:rPr>
+        <w:t>Bonarine Ramjas, a senior at the University of  Central Florida,  will receive his Bachelor’s of Science in Electrical Engineering in August of 2019. His professional interests include RF engineering and Control Systems. Currently, he is an Applications Engineer for MtronPTI. He is considering pursuing his Master’s.</w:t>
+      </w:r>
+    </w:p>
+    <w:p>
       <w:r>
         <w:rPr>
           <w:noProof/>
         </w:rPr>
         <w:drawing>
-          <wp:anchor distT="0" distB="0" distL="114300" distR="114300" simplePos="0" relativeHeight="251667456" behindDoc="0" locked="0" layoutInCell="1" allowOverlap="1" wp14:anchorId="4F06029B" wp14:editId="7BA52C33">
+          <wp:anchor distT="0" distB="0" distL="114300" distR="114300" simplePos="0" relativeHeight="251667456" behindDoc="0" locked="0" layoutInCell="1" allowOverlap="1" wp14:anchorId="4F06029B" wp14:editId="04D377A8">
             <wp:simplePos x="0" y="0"/>
             <wp:positionH relativeFrom="column">
-              <wp:posOffset>2276475</wp:posOffset>
+              <wp:posOffset>2393950</wp:posOffset>
             </wp:positionH>
             <wp:positionV relativeFrom="paragraph">
               <wp:posOffset>-635</wp:posOffset>
             </wp:positionV>
-            <wp:extent cx="982980" cy="1089025"/>
-            <wp:effectExtent l="4127" t="0" r="0" b="0"/>
+            <wp:extent cx="869950" cy="890270"/>
+            <wp:effectExtent l="8890" t="0" r="0" b="0"/>
             <wp:wrapSquare wrapText="bothSides"/>
             <wp:docPr id="1" name="Picture 1"/>
             <wp:cNvGraphicFramePr/>
@@ -6723,7 +6174,7 @@
                   <pic:spPr bwMode="auto">
                     <a:xfrm rot="16200000">
                       <a:off x="0" y="0"/>
-                      <a:ext cx="982980" cy="1089025"/>
+                      <a:ext cx="869950" cy="890270"/>
                     </a:xfrm>
                     <a:prstGeom prst="rect">
                       <a:avLst/>
@@ -6751,25 +6202,7 @@
           <w:sz w:val="20"/>
           <w:szCs w:val="20"/>
         </w:rPr>
-        <w:t xml:space="preserve">Hi, my name is </w:t>
-      </w:r>
-      <w:proofErr w:type="spellStart"/>
-      <w:r>
-        <w:rPr>
-          <w:rFonts w:ascii="Times New Roman" w:hAnsi="Times New Roman" w:cs="Times New Roman"/>
-          <w:sz w:val="20"/>
-          <w:szCs w:val="20"/>
-        </w:rPr>
-        <w:t>Mackenson</w:t>
-      </w:r>
-      <w:proofErr w:type="spellEnd"/>
-      <w:r>
-        <w:rPr>
-          <w:rFonts w:ascii="Times New Roman" w:hAnsi="Times New Roman" w:cs="Times New Roman"/>
-          <w:sz w:val="20"/>
-          <w:szCs w:val="20"/>
-        </w:rPr>
-        <w:t xml:space="preserve"> Jean. I am currently a senior at University of Central Florida (UCF) Orlando and will receive my Bachelor of Science in Electrical Engineering in August of 2019. I have attended UCF for 3 years and hope to focus on power distribution and working for utility industries. I worked on several classes project team, and I enjoy developing new solutions for the power systems then learn and execute the importance of engineering in the world of technology.</w:t>
+        <w:t>Hi, my name is Mackenson Jean. I am currently a senior at University of Central Florida (UCF) Orlando and will receive my Bachelor of Science in Electrical Engineering in August of 2019. I have attended UCF for 3 years and hope to focus on power distribution and working for utility industries. I worked on several classes project team, and I enjoy developing new solutions for the power systems then learn and execute the importance of engineering in the world of technology.</w:t>
       </w:r>
       <w:r>
         <w:rPr>
@@ -6782,7 +6215,6 @@
       <w:pPr>
         <w:pStyle w:val="Heading3"/>
         <w:spacing w:before="360" w:after="120" w:line="240" w:lineRule="exact"/>
-        <w:jc w:val="both"/>
         <w:rPr>
           <w:rFonts w:ascii="Times" w:hAnsi="Times"/>
           <w:b w:val="0"/>
@@ -6853,12 +6285,121 @@
           <w:ilvl w:val="0"/>
           <w:numId w:val="8"/>
         </w:numPr>
+      </w:pPr>
+      <w:r>
+        <w:t>MACK</w:t>
+      </w:r>
+    </w:p>
+    <w:p>
+      <w:pPr>
+        <w:pStyle w:val="ListParagraph"/>
+        <w:numPr>
+          <w:ilvl w:val="0"/>
+          <w:numId w:val="8"/>
+        </w:numPr>
+      </w:pPr>
+      <w:r>
+        <w:t>MACK</w:t>
+      </w:r>
+    </w:p>
+    <w:p>
+      <w:pPr>
+        <w:pStyle w:val="ListParagraph"/>
+        <w:numPr>
+          <w:ilvl w:val="0"/>
+          <w:numId w:val="8"/>
+        </w:numPr>
+      </w:pPr>
+      <w:r>
+        <w:t>MACK</w:t>
+      </w:r>
+    </w:p>
+    <w:p>
+      <w:pPr>
+        <w:pStyle w:val="ListParagraph"/>
+        <w:numPr>
+          <w:ilvl w:val="0"/>
+          <w:numId w:val="8"/>
+        </w:numPr>
+      </w:pPr>
+      <w:r>
+        <w:lastRenderedPageBreak/>
+        <w:t>Rishabh Jain, “Getting Started with NodeMCU ESP-12”</w:t>
+      </w:r>
+    </w:p>
+    <w:p>
+      <w:pPr>
+        <w:pStyle w:val="ListParagraph"/>
+        <w:numPr>
+          <w:ilvl w:val="0"/>
+          <w:numId w:val="8"/>
+        </w:numPr>
+      </w:pPr>
+      <w:r>
+        <w:rPr>
+          <w:rFonts w:ascii="Arial" w:hAnsi="Arial" w:cs="Arial"/>
+          <w:color w:val="000000"/>
+          <w:sz w:val="20"/>
+          <w:szCs w:val="20"/>
+          <w:shd w:val="clear" w:color="auto" w:fill="FFFFFF"/>
+        </w:rPr>
+        <w:t>Tekscan. (2019). </w:t>
+      </w:r>
+      <w:r>
+        <w:rPr>
+          <w:rFonts w:ascii="Arial" w:hAnsi="Arial" w:cs="Arial"/>
+          <w:i/>
+          <w:iCs/>
+          <w:color w:val="000000"/>
+          <w:sz w:val="20"/>
+          <w:szCs w:val="20"/>
+          <w:shd w:val="clear" w:color="auto" w:fill="FFFFFF"/>
+        </w:rPr>
+        <w:t>Square Force Sensing Resistor | FlexiForce A502 Sensor</w:t>
+      </w:r>
+      <w:r>
+        <w:rPr>
+          <w:rFonts w:ascii="Arial" w:hAnsi="Arial" w:cs="Arial"/>
+          <w:color w:val="000000"/>
+          <w:sz w:val="20"/>
+          <w:szCs w:val="20"/>
+          <w:shd w:val="clear" w:color="auto" w:fill="FFFFFF"/>
+        </w:rPr>
+        <w:t>. [online] Available at: https://www.tekscan.com/products-solutions/force-sensors/a502 [Accessed 18 Jul. 2019].</w:t>
+      </w:r>
+    </w:p>
+    <w:p/>
+    <w:p/>
+    <w:p/>
+    <w:p/>
+    <w:p/>
+    <w:p/>
+    <w:p/>
+    <w:p/>
+    <w:p/>
+    <w:p>
+      <w:pPr>
+        <w:spacing w:after="0" w:line="240" w:lineRule="exact"/>
+        <w:ind w:firstLine="180"/>
         <w:jc w:val="both"/>
+        <w:rPr>
+          <w:rFonts w:ascii="Times New Roman" w:hAnsi="Times New Roman" w:cs="Times New Roman"/>
+          <w:sz w:val="20"/>
+          <w:szCs w:val="20"/>
+        </w:rPr>
+      </w:pPr>
+    </w:p>
+    <w:p>
+      <w:pPr>
+        <w:spacing w:after="0" w:line="240" w:lineRule="exact"/>
+        <w:ind w:firstLine="180"/>
+        <w:jc w:val="both"/>
       </w:pPr>
     </w:p>
     <w:p>
       <w:pPr>
         <w:spacing w:before="200" w:after="200" w:line="240" w:lineRule="auto"/>
+        <w:ind w:left="180"/>
         <w:contextualSpacing/>
         <w:jc w:val="both"/>
         <w:rPr>

</xml_diff>

<commit_message>
added and formatted references
</commit_message>
<xml_diff>
--- a/ConferencePaper.docx
+++ b/ConferencePaper.docx
@@ -47,7 +47,7 @@
           <w:sz w:val="24"/>
           <w:szCs w:val="24"/>
         </w:rPr>
-        <w:t xml:space="preserve"> Jean, </w:t>
+        <w:t xml:space="preserve"> Jean, Annavay Kean, </w:t>
       </w:r>
       <w:proofErr w:type="spellStart"/>
       <w:r>
@@ -56,7 +56,7 @@
           <w:sz w:val="24"/>
           <w:szCs w:val="24"/>
         </w:rPr>
-        <w:t>Annavay</w:t>
+        <w:t>Bonarine</w:t>
       </w:r>
       <w:proofErr w:type="spellEnd"/>
       <w:r>
@@ -65,7 +65,25 @@
           <w:sz w:val="24"/>
           <w:szCs w:val="24"/>
         </w:rPr>
-        <w:t xml:space="preserve"> Kean, Bonarine Ramjas, and </w:t>
+        <w:t xml:space="preserve"> </w:t>
+      </w:r>
+      <w:proofErr w:type="spellStart"/>
+      <w:r>
+        <w:rPr>
+          <w:rFonts w:ascii="Times New Roman" w:hAnsi="Times New Roman" w:cs="Times New Roman"/>
+          <w:sz w:val="24"/>
+          <w:szCs w:val="24"/>
+        </w:rPr>
+        <w:t>Ramjas</w:t>
+      </w:r>
+      <w:proofErr w:type="spellEnd"/>
+      <w:r>
+        <w:rPr>
+          <w:rFonts w:ascii="Times New Roman" w:hAnsi="Times New Roman" w:cs="Times New Roman"/>
+          <w:sz w:val="24"/>
+          <w:szCs w:val="24"/>
+        </w:rPr>
+        <w:t xml:space="preserve">, and </w:t>
       </w:r>
       <w:proofErr w:type="spellStart"/>
       <w:r>
@@ -130,6 +148,7 @@
           <w:szCs w:val="18"/>
         </w:rPr>
       </w:pPr>
+      <w:proofErr w:type="gramStart"/>
       <w:r>
         <w:rPr>
           <w:rFonts w:ascii="Times New Roman" w:hAnsi="Times New Roman" w:cs="Times New Roman"/>
@@ -166,6 +185,7 @@
         </w:rPr>
         <w:t>–</w:t>
       </w:r>
+      <w:proofErr w:type="gramEnd"/>
       <w:r>
         <w:rPr>
           <w:rFonts w:ascii="Times New Roman" w:hAnsi="Times New Roman" w:cs="Times New Roman"/>
@@ -237,8 +257,9 @@
           <w:sz w:val="18"/>
           <w:szCs w:val="18"/>
         </w:rPr>
-        <w:t xml:space="preserve">Index Terms  - </w:t>
-      </w:r>
+        <w:t xml:space="preserve">Index </w:t>
+      </w:r>
+      <w:proofErr w:type="gramStart"/>
       <w:r>
         <w:rPr>
           <w:rFonts w:ascii="Times New Roman" w:hAnsi="Times New Roman" w:cs="Times New Roman"/>
@@ -249,8 +270,9 @@
           <w:sz w:val="18"/>
           <w:szCs w:val="18"/>
         </w:rPr>
-        <w:t xml:space="preserve"> </w:t>
-      </w:r>
+        <w:t>Terms  -</w:t>
+      </w:r>
+      <w:proofErr w:type="gramEnd"/>
       <w:r>
         <w:rPr>
           <w:rFonts w:ascii="Times New Roman" w:hAnsi="Times New Roman" w:cs="Times New Roman"/>
@@ -268,10 +290,24 @@
           <w:rFonts w:ascii="Times New Roman" w:hAnsi="Times New Roman" w:cs="Times New Roman"/>
           <w:b/>
           <w:bCs/>
+          <w:i/>
+          <w:iCs/>
           <w:sz w:val="18"/>
           <w:szCs w:val="18"/>
         </w:rPr>
-        <w:t>Diseases, Internet of</w:t>
+        <w:t xml:space="preserve"> </w:t>
+      </w:r>
+      <w:r>
+        <w:rPr>
+          <w:rFonts w:ascii="Times New Roman" w:hAnsi="Times New Roman" w:cs="Times New Roman"/>
+          <w:b/>
+          <w:bCs/>
+          <w:i/>
+          <w:iCs/>
+          <w:sz w:val="18"/>
+          <w:szCs w:val="18"/>
+        </w:rPr>
+        <w:t xml:space="preserve"> </w:t>
       </w:r>
       <w:r>
         <w:rPr>
@@ -281,7 +317,7 @@
           <w:sz w:val="18"/>
           <w:szCs w:val="18"/>
         </w:rPr>
-        <w:t xml:space="preserve"> </w:t>
+        <w:t>Diseases, Internet of</w:t>
       </w:r>
       <w:r>
         <w:rPr>
@@ -291,6 +327,16 @@
           <w:sz w:val="18"/>
           <w:szCs w:val="18"/>
         </w:rPr>
+        <w:t xml:space="preserve"> </w:t>
+      </w:r>
+      <w:r>
+        <w:rPr>
+          <w:rFonts w:ascii="Times New Roman" w:hAnsi="Times New Roman" w:cs="Times New Roman"/>
+          <w:b/>
+          <w:bCs/>
+          <w:sz w:val="18"/>
+          <w:szCs w:val="18"/>
+        </w:rPr>
         <w:t>Things, Mobile Applications, Pressure Sensors, Web Services</w:t>
       </w:r>
     </w:p>
@@ -707,6 +753,19 @@
     </w:p>
     <w:p>
       <w:pPr>
+        <w:ind w:firstLine="180"/>
+      </w:pPr>
+      <w:r>
+        <w:rPr>
+          <w:rFonts w:ascii="Times New Roman" w:hAnsi="Times New Roman" w:cs="Times New Roman"/>
+          <w:sz w:val="20"/>
+          <w:szCs w:val="20"/>
+        </w:rPr>
+        <w:t>Electricity is very dangerous in the project that we have been in because it can kill people in a second. Power is one of the main purposes in this project to implement the components so that it can be smart. Without power, the system would not be able to do what we want it to do because we need power to send signal to the system and manage the electrical and electronic components.</w:t>
+      </w:r>
+    </w:p>
+    <w:p>
+      <w:pPr>
         <w:spacing w:before="120" w:after="120" w:line="240" w:lineRule="exact"/>
         <w:ind w:firstLine="187"/>
         <w:jc w:val="both"/>
@@ -1190,13 +1249,23 @@
         </w:rPr>
         <w:t xml:space="preserve"> but around the world. As we know, every project should meet the national and international standards, </w:t>
       </w:r>
-      <w:r>
-        <w:rPr>
-          <w:rFonts w:ascii="Times New Roman" w:hAnsi="Times New Roman" w:cs="Times New Roman"/>
-          <w:sz w:val="20"/>
-          <w:szCs w:val="20"/>
-        </w:rPr>
-        <w:t>The following table has</w:t>
+      <w:proofErr w:type="gramStart"/>
+      <w:r>
+        <w:rPr>
+          <w:rFonts w:ascii="Times New Roman" w:hAnsi="Times New Roman" w:cs="Times New Roman"/>
+          <w:sz w:val="20"/>
+          <w:szCs w:val="20"/>
+        </w:rPr>
+        <w:t>The</w:t>
+      </w:r>
+      <w:proofErr w:type="gramEnd"/>
+      <w:r>
+        <w:rPr>
+          <w:rFonts w:ascii="Times New Roman" w:hAnsi="Times New Roman" w:cs="Times New Roman"/>
+          <w:sz w:val="20"/>
+          <w:szCs w:val="20"/>
+        </w:rPr>
+        <w:t xml:space="preserve"> following table has</w:t>
       </w:r>
       <w:r>
         <w:rPr>
@@ -1236,7 +1305,15 @@
           <w:sz w:val="20"/>
           <w:szCs w:val="20"/>
         </w:rPr>
-        <w:t xml:space="preserve"> use around the world for any projects that contain power supply specifically explosive stuff like batteries that can cause negative effects on humans being and materials.</w:t>
+        <w:t xml:space="preserve"> use around the world for any projects that contain power supply specifically </w:t>
+      </w:r>
+      <w:r>
+        <w:rPr>
+          <w:rFonts w:ascii="Times New Roman" w:hAnsi="Times New Roman" w:cs="Times New Roman"/>
+          <w:sz w:val="20"/>
+          <w:szCs w:val="20"/>
+        </w:rPr>
+        <w:t>explosive stuff like batteries that can cause negative effects on humans being and materials.</w:t>
       </w:r>
     </w:p>
     <w:p>
@@ -2288,7 +2365,16 @@
           <w:sz w:val="20"/>
           <w:szCs w:val="20"/>
         </w:rPr>
-        <w:t xml:space="preserve"> DC current, we had to use a wall adapter that convert AC to DC to run power to our board. All the equipment in the smart chair have used from 5 to 3.3 volt direct current but the power from the wall is 120V, we had to stepdown the voltage that come from the wall then using a rectifier and a voltage regulator that kept the components running at a constant voltage so that the components will not be burned and explode due to unstable voltage rate.  </w:t>
+        <w:t xml:space="preserve"> DC current, we had to use a wall adapter that convert AC to DC to run power to our board. All the equipment in the smart chair have used from 5 to 3.3 volt direct current but the power </w:t>
+      </w:r>
+      <w:r>
+        <w:rPr>
+          <w:rFonts w:ascii="Times New Roman" w:hAnsi="Times New Roman" w:cs="Times New Roman"/>
+          <w:sz w:val="20"/>
+          <w:szCs w:val="20"/>
+        </w:rPr>
+        <w:lastRenderedPageBreak/>
+        <w:t xml:space="preserve">from the wall is 120V, we had to stepdown the voltage that come from the wall then using a rectifier and a voltage regulator that kept the components running at a constant voltage so that the components will not be burned and explode due to unstable voltage rate.  </w:t>
       </w:r>
     </w:p>
     <w:p>
@@ -2308,16 +2394,7 @@
           <w:sz w:val="20"/>
           <w:szCs w:val="20"/>
         </w:rPr>
-        <w:t xml:space="preserve"> First, the AC power in the wall is 120V. we used a stepdown transformer from 120V to 5V because the most of our components are using 3.3 to 5V. These calculations could run our systems that are using low power material to run all the equipment that needs power to function. As you know the input voltage is </w:t>
-      </w:r>
-      <w:r>
-        <w:rPr>
-          <w:rFonts w:ascii="Times New Roman" w:hAnsi="Times New Roman" w:cs="Times New Roman"/>
-          <w:sz w:val="20"/>
-          <w:szCs w:val="20"/>
-        </w:rPr>
-        <w:lastRenderedPageBreak/>
-        <w:t xml:space="preserve">not always perfect, we had a capacitor that connected in parallel to the load, regulator and a diode where the main function is to regulates the DC voltage from the transformation AC to DC so that the battery that used in the system can charge automatically and keep the charge for an amount of time because the smart chair is not connected to the wall every single minutes. To do so the battery that used is rechargeable and </w:t>
+        <w:t xml:space="preserve"> First, the AC power in the wall is 120V. we used a stepdown transformer from 120V to 5V because the most of our components are using 3.3 to 5V. These calculations could run our systems that are using low power material to run all the equipment that needs power to function. As you know the input voltage is not always perfect, we had a capacitor that connected in parallel to the load, regulator and a diode where the main function is to regulates the DC voltage from the transformation AC to DC so that the battery that used in the system can charge automatically and keep the charge for an amount of time because the smart chair is not connected to the wall every single minutes. To do so the battery that used is rechargeable and </w:t>
       </w:r>
       <w:r>
         <w:rPr>
@@ -2401,7 +2478,25 @@
           <w:sz w:val="20"/>
           <w:szCs w:val="20"/>
         </w:rPr>
-        <w:t xml:space="preserve">According to Wikipedia, using a rectifier in the project helps to take the alternating current AC power  transform it to Direct current (DC) to reach the amount of current that we are using on the load. As we learned in electronics classes, we have two (2) types of rectifier: half-wave rectifier and full-wave rectifier. The half wave used in a single phase like our projects, but it will have a negative effect on the smart chair because it is ignored the negative sinusoidal ways to being zero that we have in the input as a step function. We have one half of the input waveform that is reached the output waveform which means it has a lower voltage.  </w:t>
+        <w:t xml:space="preserve">According to Wikipedia, using a rectifier in the project helps to take the alternating current AC </w:t>
+      </w:r>
+      <w:proofErr w:type="gramStart"/>
+      <w:r>
+        <w:rPr>
+          <w:rFonts w:ascii="Times New Roman" w:hAnsi="Times New Roman" w:cs="Times New Roman"/>
+          <w:sz w:val="20"/>
+          <w:szCs w:val="20"/>
+        </w:rPr>
+        <w:t>power  transform</w:t>
+      </w:r>
+      <w:proofErr w:type="gramEnd"/>
+      <w:r>
+        <w:rPr>
+          <w:rFonts w:ascii="Times New Roman" w:hAnsi="Times New Roman" w:cs="Times New Roman"/>
+          <w:sz w:val="20"/>
+          <w:szCs w:val="20"/>
+        </w:rPr>
+        <w:t xml:space="preserve"> it to Direct current (DC) to reach the amount of current that we are using on the load. As we learned in electronics classes, we have two (2) types of rectifier: half-wave rectifier and full-wave rectifier. The half wave used in a single phase like our projects, but it will have a negative effect on the smart chair because it is ignored the negative sinusoidal ways to being zero that we have in the input as a step function. We have one half of the input waveform that is reached the output waveform which means it has a lower voltage.  </w:t>
       </w:r>
     </w:p>
     <w:p>
@@ -2441,15 +2536,15 @@
           <w:sz w:val="20"/>
           <w:szCs w:val="20"/>
         </w:rPr>
-        <w:t xml:space="preserve">Using a full-wave diode connection gave us the opportunity to accomplish the project because it had 4 diodes connection to get the transformation that we need. One of the diode functions is helping to get the direct current in the right direction and have two pairs of diodes that conduct the direct current DC in one direction. Having four diodes in the rectifier is divided in two halfwave, one half wave for the positive direction and the other halfwave for the negative direction of the cycle that gave us the possibility to get the positive cycles to go the right direction that we needed to power the load in direct current DC. Through to the full wave, we had a capacitor that place </w:t>
-      </w:r>
-      <w:r>
-        <w:rPr>
-          <w:rFonts w:ascii="Times New Roman" w:hAnsi="Times New Roman" w:cs="Times New Roman"/>
-          <w:sz w:val="20"/>
-          <w:szCs w:val="20"/>
-        </w:rPr>
-        <w:t>in parallel with the load to regulate the current going to the load which is the straight line that we were needed to have in the direct current DC. The reason that we need the capacitor is to charge and discharge the alternate current AC input when they are switching one to the other by a sinusoidal wave to correct from sine wave to line that we need to get in direct current for the transition from one peak to the other peak. The battery is storing charge in case of a rupture where it provides a backup voltage to the load and prevent the components without any loss of power.</w:t>
+        <w:t xml:space="preserve">Using a full-wave diode connection gave us the opportunity to accomplish the project because it had 4 </w:t>
+      </w:r>
+      <w:r>
+        <w:rPr>
+          <w:rFonts w:ascii="Times New Roman" w:hAnsi="Times New Roman" w:cs="Times New Roman"/>
+          <w:sz w:val="20"/>
+          <w:szCs w:val="20"/>
+        </w:rPr>
+        <w:t>diodes connection to get the transformation that we need. One of the diode functions is helping to get the direct current in the right direction and have two pairs of diodes that conduct the direct current DC in one direction. Having four diodes in the rectifier is divided in two halfwave, one half wave for the positive direction and the other halfwave for the negative direction of the cycle that gave us the possibility to get the positive cycles to go the right direction that we needed to power the load in direct current DC. Through to the full wave, we had a capacitor that place in parallel with the load to regulate the current going to the load which is the straight line that we were needed to have in the direct current DC. The reason that we need the capacitor is to charge and discharge the alternate current AC input when they are switching one to the other by a sinusoidal wave to correct from sine wave to line that we need to get in direct current for the transition from one peak to the other peak. The battery is storing charge in case of a rupture where it provides a backup voltage to the load and prevent the components without any loss of power.</w:t>
       </w:r>
     </w:p>
     <w:p>
@@ -2517,6 +2612,7 @@
           <w:sz w:val="20"/>
           <w:szCs w:val="20"/>
         </w:rPr>
+        <w:lastRenderedPageBreak/>
         <w:t>C. Powering PCB</w:t>
       </w:r>
     </w:p>
@@ -2539,16 +2635,7 @@
           <w:sz w:val="20"/>
           <w:szCs w:val="20"/>
         </w:rPr>
-        <w:t xml:space="preserve">On every project that used printed circuit Board, we thought first about how it works. The PCB is provided by one of the best ways that almost all material has to deal with is power. Powering the PCB is provided with the electricity which is the flowing of electron in a system. We had contrivance a female pin that linked on the printed circuit board, and it connected to the board so that the PCB can be powered, then we decided to have our source from the wall where it </w:t>
-      </w:r>
-      <w:r>
-        <w:rPr>
-          <w:rFonts w:ascii="Times New Roman" w:hAnsi="Times New Roman" w:cs="Times New Roman"/>
-          <w:sz w:val="20"/>
-          <w:szCs w:val="20"/>
-        </w:rPr>
-        <w:lastRenderedPageBreak/>
-        <w:t>provided us an amount of voltages that was needed to power the microcontroller that is used for the Microchip that is ATMEGA and the amount of power that needed for the part is enough to power all the electrical and electronics components that is used in the printed circuit board PCB.</w:t>
+        <w:t>On every project that used printed circuit Board, we thought first about how it works. The PCB is provided by one of the best ways that almost all material has to deal with is power. Powering the PCB is provided with the electricity which is the flowing of electron in a system. We had contrivance a female pin that linked on the printed circuit board, and it connected to the board so that the PCB can be powered, then we decided to have our source from the wall where it provided us an amount of voltages that was needed to power the microcontroller that is used for the Microchip that is ATMEGA and the amount of power that needed for the part is enough to power all the electrical and electronics components that is used in the printed circuit board PCB.</w:t>
       </w:r>
     </w:p>
     <w:p>
@@ -2615,7 +2702,33 @@
           <w:sz w:val="20"/>
           <w:szCs w:val="20"/>
         </w:rPr>
-        <w:t>As we know the PCB should be inside a box, we decided to design a 3D printing box that can fit for the printed circuit board PCB. We had a 3D wood printing that a dimension of 20 inches by 15 inches so that the PCB and all the other components can sit inside for safety because everything that has electricity flow on it should be protected to people. Smart Chair can move around and sell to world, we used SolidWorks to design the 3D wood board so that the dimension can be shape because plastic 3D printing costs too much. It is protected with the plastic cover because in electricity we used plastic as an isolate that means even there is water in the area, it should be protected. As we are doing this project out of pocket, we do not want to make it too expensive that’s why we are using a 3D wood board to design the shape.</w:t>
+        <w:t xml:space="preserve">As we know the PCB should be inside a box, we decided to design a 3D printing box that can fit for the printed circuit board PCB. We had a 3D wood printing that a dimension of 20 inches by 15 inches so that the PCB and all the other components can sit inside for safety because everything that has electricity flow on it should be protected to people. Smart Chair can move around and sell to world, we used SolidWorks to design the 3D wood board so that the dimension can be shape because plastic 3D printing costs too much. It is protected with the plastic cover because in electricity we used plastic as an isolate that means even there is water in the area, it should be protected. As we are doing this project out of pocket, we do not want to make it too expensive that’s why we are using a 3D wood board to design the </w:t>
+      </w:r>
+      <w:proofErr w:type="gramStart"/>
+      <w:r>
+        <w:rPr>
+          <w:rFonts w:ascii="Times New Roman" w:hAnsi="Times New Roman" w:cs="Times New Roman"/>
+          <w:sz w:val="20"/>
+          <w:szCs w:val="20"/>
+        </w:rPr>
+        <w:t>shape</w:t>
+      </w:r>
+      <w:r>
+        <w:rPr>
+          <w:rFonts w:ascii="Times New Roman" w:hAnsi="Times New Roman" w:cs="Times New Roman"/>
+          <w:sz w:val="20"/>
+          <w:szCs w:val="20"/>
+        </w:rPr>
+        <w:t>[</w:t>
+      </w:r>
+      <w:proofErr w:type="gramEnd"/>
+      <w:r>
+        <w:rPr>
+          <w:rFonts w:ascii="Times New Roman" w:hAnsi="Times New Roman" w:cs="Times New Roman"/>
+          <w:sz w:val="20"/>
+          <w:szCs w:val="20"/>
+        </w:rPr>
+        <w:t>2].</w:t>
       </w:r>
     </w:p>
     <w:p>
@@ -2781,7 +2894,15 @@
           <w:sz w:val="20"/>
           <w:szCs w:val="20"/>
         </w:rPr>
-        <w:t xml:space="preserve"> is a device that allows Internet of Things platform functionality, such as connecting online via Wi-Fi. The specific module of choice from the </w:t>
+        <w:t xml:space="preserve"> is a device that allows Internet of Things platform functionality, such as connecting online via Wi-Fi. The specific module of choice from </w:t>
+      </w:r>
+      <w:r>
+        <w:rPr>
+          <w:rFonts w:ascii="Times New Roman" w:hAnsi="Times New Roman" w:cs="Times New Roman"/>
+          <w:sz w:val="20"/>
+          <w:szCs w:val="20"/>
+        </w:rPr>
+        <w:t xml:space="preserve">the </w:t>
       </w:r>
       <w:proofErr w:type="spellStart"/>
       <w:r>
@@ -2825,7 +2946,23 @@
           <w:sz w:val="20"/>
           <w:szCs w:val="20"/>
         </w:rPr>
-        <w:t xml:space="preserve"> [5]</w:t>
+        <w:t xml:space="preserve"> [</w:t>
+      </w:r>
+      <w:r>
+        <w:rPr>
+          <w:rFonts w:ascii="Times New Roman" w:hAnsi="Times New Roman" w:cs="Times New Roman"/>
+          <w:sz w:val="20"/>
+          <w:szCs w:val="20"/>
+        </w:rPr>
+        <w:t>3</w:t>
+      </w:r>
+      <w:r>
+        <w:rPr>
+          <w:rFonts w:ascii="Times New Roman" w:hAnsi="Times New Roman" w:cs="Times New Roman"/>
+          <w:sz w:val="20"/>
+          <w:szCs w:val="20"/>
+        </w:rPr>
+        <w:t>]</w:t>
       </w:r>
       <w:r>
         <w:rPr>
@@ -3632,7 +3769,16 @@
           <w:sz w:val="20"/>
           <w:szCs w:val="20"/>
         </w:rPr>
-        <w:t xml:space="preserve">. This makes the process of receiving the data from the </w:t>
+        <w:t xml:space="preserve">. </w:t>
+      </w:r>
+      <w:r>
+        <w:rPr>
+          <w:rFonts w:ascii="Times New Roman" w:hAnsi="Times New Roman" w:cs="Times New Roman"/>
+          <w:sz w:val="20"/>
+          <w:szCs w:val="20"/>
+        </w:rPr>
+        <w:lastRenderedPageBreak/>
+        <w:t xml:space="preserve">This makes the process of receiving the data from the </w:t>
       </w:r>
       <w:r>
         <w:rPr>
@@ -3718,16 +3864,7 @@
           <w:sz w:val="20"/>
           <w:szCs w:val="20"/>
         </w:rPr>
-        <w:t xml:space="preserve"> MCU, while requiring board management and downloading libraries from the manufacturer. The similar compatibility makes it accessible to the various components that can be used </w:t>
-      </w:r>
-      <w:r>
-        <w:rPr>
-          <w:rFonts w:ascii="Times New Roman" w:hAnsi="Times New Roman" w:cs="Times New Roman"/>
-          <w:sz w:val="20"/>
-          <w:szCs w:val="20"/>
-        </w:rPr>
-        <w:lastRenderedPageBreak/>
-        <w:t>as a master and slave device. The transfer of data becomes more seamless thanks to the compatibilities with other MCU and transmitting incoming and outgoing data to the database online via Wi-Fi.</w:t>
+        <w:t xml:space="preserve"> MCU, while requiring board management and downloading libraries from the manufacturer. The similar compatibility makes it accessible to the various components that can be used as a master and slave device. The transfer of data becomes more seamless thanks to the compatibilities with other MCU and transmitting incoming and outgoing data to the database online via Wi-Fi.</w:t>
       </w:r>
     </w:p>
     <w:p>
@@ -5129,8 +5266,18 @@
                 <w:sz w:val="18"/>
                 <w:szCs w:val="18"/>
               </w:rPr>
-              <w:t>10 bit</w:t>
+              <w:t xml:space="preserve">10 </w:t>
             </w:r>
+            <w:proofErr w:type="gramStart"/>
+            <w:r>
+              <w:rPr>
+                <w:rFonts w:ascii="Helvetica" w:eastAsia="Times New Roman" w:hAnsi="Helvetica" w:cs="Helvetica"/>
+                <w:sz w:val="18"/>
+                <w:szCs w:val="18"/>
+              </w:rPr>
+              <w:t>bit</w:t>
+            </w:r>
+            <w:proofErr w:type="gramEnd"/>
           </w:p>
         </w:tc>
         <w:tc>
@@ -5296,7 +5443,15 @@
           <w:sz w:val="20"/>
           <w:szCs w:val="20"/>
         </w:rPr>
-        <w:t xml:space="preserve">. Specifically, the ATMEGA2560U16 offers a 16MHz frequency (internally clocked with an XO), This MCU allows for up to 256 KB of programmable flash which would allow for our project to be of relatively large file size. It contains 2 8-bit timers and 4 16-bit timers for a total of 6 isolated timers. It also offers a total of 86 I/O’s, and 16 ADC channels [39]. These ADC channels are crucial to our design as we will have 10 sensors and may accommodate more should our measurements require a higher degree of accuracy, as defined in our engineering specifications. This MCU employs real-time clock. Another great feature is that it has six low power modes to ensure efficiency and power savings. The MCU allows for four external interrupts which is slightly less than the previously looked at MCU [39]. One of the benefits is that this MCU has a total of 86 general purpose I/O lines which means we will be able to connect several components onto the MCU without any issues.  Another plus in this MCU is that it uses the highly favorable 16-bit computer architecture. The chip contains 4 UART, 5 SPI, and 1 I2C serial ports for digital communication [39]. This is by far one of the best options we have as it allows us to simultaneously communicate with the various components we have in our design. Additional requirements that are met with the selection of this microcontroller are the size constraints of our </w:t>
+        <w:t xml:space="preserve">. Specifically, the ATMEGA2560U16 offers a 16MHz frequency (internally clocked with an XO), This MCU allows for up to 256 KB of programmable flash which would allow for our project to be of relatively large file size. It contains 2 8-bit timers and 4 16-bit timers for a total of 6 isolated timers. It also offers a total of 86 I/O’s, and 16 ADC channels [39]. These ADC channels are crucial to our design as we will have 10 sensors and may accommodate more should our measurements require a higher degree of accuracy, as defined in our engineering specifications. This MCU employs real-time clock. Another great feature is that it has six low power modes to ensure efficiency and power savings. The MCU allows for four external interrupts which is slightly less than the previously looked at MCU [39]. One of the benefits is that this MCU has a total of 86 general purpose I/O lines which means we will be able </w:t>
+      </w:r>
+      <w:r>
+        <w:rPr>
+          <w:rFonts w:ascii="Times New Roman" w:hAnsi="Times New Roman" w:cs="Times New Roman"/>
+          <w:sz w:val="20"/>
+          <w:szCs w:val="20"/>
+        </w:rPr>
+        <w:t xml:space="preserve">to connect several components onto the MCU without any issues.  Another plus in this MCU is that it uses the highly favorable 16-bit computer architecture. The chip contains 4 UART, 5 SPI, and 1 I2C serial ports for digital communication [39]. This is by far one of the best options we have as it allows us to simultaneously communicate with the various components we have in our design. Additional requirements that are met with the selection of this microcontroller are the size constraints of our </w:t>
       </w:r>
       <w:proofErr w:type="spellStart"/>
       <w:r>
@@ -5314,15 +5469,7 @@
           <w:sz w:val="20"/>
           <w:szCs w:val="20"/>
         </w:rPr>
-        <w:t xml:space="preserve"> as </w:t>
-      </w:r>
-      <w:r>
-        <w:rPr>
-          <w:rFonts w:ascii="Times New Roman" w:hAnsi="Times New Roman" w:cs="Times New Roman"/>
-          <w:sz w:val="20"/>
-          <w:szCs w:val="20"/>
-        </w:rPr>
-        <w:t xml:space="preserve">this is smaller than the TI equivalent. In terms of cost this controller does price higher than the </w:t>
+        <w:t xml:space="preserve"> as this is smaller than the TI equivalent. In terms of cost this controller does price higher than the </w:t>
       </w:r>
       <w:proofErr w:type="spellStart"/>
       <w:r>
@@ -5340,7 +5487,41 @@
           <w:sz w:val="20"/>
           <w:szCs w:val="20"/>
         </w:rPr>
-        <w:t xml:space="preserve"> at 12.04 per unit (under 25 units). This controller offers an operating voltage of 5 volts with a tolerance of ten percent (plus or minus), this is more ideal for the sensors being considered</w:t>
+        <w:t xml:space="preserve"> at 12.04 per unit (under 25 units). This controller offers an operating voltage of 5 volts with a tolerance of ten percent (plus or minus), this is more ideal for the sensors being </w:t>
+      </w:r>
+      <w:proofErr w:type="gramStart"/>
+      <w:r>
+        <w:rPr>
+          <w:rFonts w:ascii="Times New Roman" w:hAnsi="Times New Roman" w:cs="Times New Roman"/>
+          <w:sz w:val="20"/>
+          <w:szCs w:val="20"/>
+        </w:rPr>
+        <w:t>considered</w:t>
+      </w:r>
+      <w:r>
+        <w:rPr>
+          <w:rFonts w:ascii="Times New Roman" w:hAnsi="Times New Roman" w:cs="Times New Roman"/>
+          <w:sz w:val="20"/>
+          <w:szCs w:val="20"/>
+        </w:rPr>
+        <w:t>[</w:t>
+      </w:r>
+      <w:proofErr w:type="gramEnd"/>
+      <w:r>
+        <w:rPr>
+          <w:rFonts w:ascii="Times New Roman" w:hAnsi="Times New Roman" w:cs="Times New Roman"/>
+          <w:sz w:val="20"/>
+          <w:szCs w:val="20"/>
+        </w:rPr>
+        <w:t>4</w:t>
+      </w:r>
+      <w:r>
+        <w:rPr>
+          <w:rFonts w:ascii="Times New Roman" w:hAnsi="Times New Roman" w:cs="Times New Roman"/>
+          <w:sz w:val="20"/>
+          <w:szCs w:val="20"/>
+        </w:rPr>
+        <w:t>].</w:t>
       </w:r>
     </w:p>
     <w:p>
@@ -5544,7 +5725,16 @@
           <w:sz w:val="20"/>
           <w:szCs w:val="20"/>
         </w:rPr>
-        <w:t xml:space="preserve"> size constraint and cost, we chose the voltage divider setup which allowed for tuning to a range within average weight of a person in the United States. The following chart shows a typical response of </w:t>
+        <w:t xml:space="preserve"> size constraint and cost, we chose the voltage divider setup which allowed for tuning to a range within average weight of a person in the United States. The following chart shows a typical response </w:t>
+      </w:r>
+      <w:r>
+        <w:rPr>
+          <w:rFonts w:ascii="Times New Roman" w:hAnsi="Times New Roman" w:cs="Times New Roman"/>
+          <w:sz w:val="20"/>
+          <w:szCs w:val="20"/>
+        </w:rPr>
+        <w:lastRenderedPageBreak/>
+        <w:t xml:space="preserve">of </w:t>
       </w:r>
       <w:r>
         <w:rPr>
@@ -5645,7 +5835,23 @@
           <w:sz w:val="20"/>
           <w:szCs w:val="20"/>
         </w:rPr>
-        <w:t xml:space="preserve"> [6]</w:t>
+        <w:t xml:space="preserve"> [</w:t>
+      </w:r>
+      <w:r>
+        <w:rPr>
+          <w:rFonts w:ascii="Times New Roman" w:hAnsi="Times New Roman" w:cs="Times New Roman"/>
+          <w:sz w:val="20"/>
+          <w:szCs w:val="20"/>
+        </w:rPr>
+        <w:t>5</w:t>
+      </w:r>
+      <w:r>
+        <w:rPr>
+          <w:rFonts w:ascii="Times New Roman" w:hAnsi="Times New Roman" w:cs="Times New Roman"/>
+          <w:sz w:val="20"/>
+          <w:szCs w:val="20"/>
+        </w:rPr>
+        <w:t>]</w:t>
       </w:r>
       <w:r>
         <w:rPr>
@@ -5710,16 +5916,7 @@
           <w:sz w:val="20"/>
           <w:szCs w:val="20"/>
         </w:rPr>
-        <w:t xml:space="preserve">In order to verify the functionality of the force sensors, we devised a method to power them and define a reasonable response based on the following parameters: is the return signal amplified, what is the </w:t>
-      </w:r>
-      <w:r>
-        <w:rPr>
-          <w:rFonts w:ascii="Times New Roman" w:hAnsi="Times New Roman" w:cs="Times New Roman"/>
-          <w:sz w:val="20"/>
-          <w:szCs w:val="20"/>
-        </w:rPr>
-        <w:lastRenderedPageBreak/>
-        <w:t>supply voltage, how much force is being applied (this must be some form of standardized weight for calibration. Referencing manufacturer provided test data, we should be able to determine with a high level of certainty, whether the sensors are operating within specification. After verifying functionality to manufacture spec, we confirmed our design theory that the sensors can be amplified using the MCU. We utilized circuit analysis and reference designs to aid in the integration of the crucial components.</w:t>
+        <w:t>In order to verify the functionality of the force sensors, we devised a method to power them and define a reasonable response based on the following parameters: is the return signal amplified, what is the supply voltage, how much force is being applied (this must be some form of standardized weight for calibration. Referencing manufacturer provided test data, we should be able to determine with a high level of certainty, whether the sensors are operating within specification. After verifying functionality to manufacture spec, we confirmed our design theory that the sensors can be amplified using the MCU. We utilized circuit analysis and reference designs to aid in the integration of the crucial components.</w:t>
       </w:r>
     </w:p>
     <w:p>
@@ -5757,7 +5954,25 @@
           <w:sz w:val="20"/>
           <w:szCs w:val="20"/>
         </w:rPr>
-        <w:t xml:space="preserve"> recommended the sensor’s be calibrated before initial use. According to their implementation guide, this is done by uniformly over loading the sensors several times; doing so allows sets a reference by which the sensor can be tuned. What is happening during this process is we are looking for a specific voltage output from the sensor based on a ten percent over load (110% loading). Whatever the deviation is from the desired output we can tune the sensor by supply voltage or, line resistor. This line resistor acts as a voltage divider between the supply voltage and the sensor.</w:t>
+        <w:t xml:space="preserve"> recommended the </w:t>
+      </w:r>
+      <w:proofErr w:type="gramStart"/>
+      <w:r>
+        <w:rPr>
+          <w:rFonts w:ascii="Times New Roman" w:hAnsi="Times New Roman" w:cs="Times New Roman"/>
+          <w:sz w:val="20"/>
+          <w:szCs w:val="20"/>
+        </w:rPr>
+        <w:t>sensor’s</w:t>
+      </w:r>
+      <w:proofErr w:type="gramEnd"/>
+      <w:r>
+        <w:rPr>
+          <w:rFonts w:ascii="Times New Roman" w:hAnsi="Times New Roman" w:cs="Times New Roman"/>
+          <w:sz w:val="20"/>
+          <w:szCs w:val="20"/>
+        </w:rPr>
+        <w:t xml:space="preserve"> be calibrated before initial use. According to their implementation guide, this is done by uniformly over loading the sensors several times; doing so allows sets a reference by which the sensor can be tuned. What is happening during this process is we are looking for a specific voltage output from the sensor based on a ten percent over load (110% loading). Whatever the deviation is from the desired output we can tune the sensor by supply voltage or, line resistor. This line resistor acts as a voltage divider between the supply voltage and the sensor.</w:t>
       </w:r>
     </w:p>
     <w:p>
@@ -5795,7 +6010,51 @@
           <w:sz w:val="20"/>
           <w:szCs w:val="20"/>
         </w:rPr>
-        <w:t xml:space="preserve"> sensor is somewhat malleable which will prove useful for the contours of our chairs seat. Again following the OEM’s recommendation, double stick adhesive tape is used to mount the sensors in place. By using tape versus a permanent adhesive we can ensure that the sensors don’t experience uneven or biased load distribution.</w:t>
+        <w:t xml:space="preserve"> sensor is somewhat malleable which will prove useful for the contours of our chairs seat. </w:t>
+      </w:r>
+      <w:proofErr w:type="gramStart"/>
+      <w:r>
+        <w:rPr>
+          <w:rFonts w:ascii="Times New Roman" w:hAnsi="Times New Roman" w:cs="Times New Roman"/>
+          <w:sz w:val="20"/>
+          <w:szCs w:val="20"/>
+        </w:rPr>
+        <w:t>Again</w:t>
+      </w:r>
+      <w:proofErr w:type="gramEnd"/>
+      <w:r>
+        <w:rPr>
+          <w:rFonts w:ascii="Times New Roman" w:hAnsi="Times New Roman" w:cs="Times New Roman"/>
+          <w:sz w:val="20"/>
+          <w:szCs w:val="20"/>
+        </w:rPr>
+        <w:t xml:space="preserve"> following the OEM’s recommendation, double stick adhesive tape is used to mount the sensors in place. By using tape versus a permanent </w:t>
+      </w:r>
+      <w:proofErr w:type="gramStart"/>
+      <w:r>
+        <w:rPr>
+          <w:rFonts w:ascii="Times New Roman" w:hAnsi="Times New Roman" w:cs="Times New Roman"/>
+          <w:sz w:val="20"/>
+          <w:szCs w:val="20"/>
+        </w:rPr>
+        <w:t>adhesive</w:t>
+      </w:r>
+      <w:proofErr w:type="gramEnd"/>
+      <w:r>
+        <w:rPr>
+          <w:rFonts w:ascii="Times New Roman" w:hAnsi="Times New Roman" w:cs="Times New Roman"/>
+          <w:sz w:val="20"/>
+          <w:szCs w:val="20"/>
+        </w:rPr>
+        <w:t xml:space="preserve"> we can ensure </w:t>
+      </w:r>
+      <w:r>
+        <w:rPr>
+          <w:rFonts w:ascii="Times New Roman" w:hAnsi="Times New Roman" w:cs="Times New Roman"/>
+          <w:sz w:val="20"/>
+          <w:szCs w:val="20"/>
+        </w:rPr>
+        <w:t>that the sensors don’t experience uneven or biased load distribution.</w:t>
       </w:r>
     </w:p>
     <w:p>
@@ -6111,7 +6370,34 @@
           <w:sz w:val="20"/>
           <w:szCs w:val="20"/>
         </w:rPr>
-        <w:t xml:space="preserve">In researching methods of notification commonplace in today’s technology we considered methods employed by smart phones. The vibrate style notification offers discretion and minimal distraction versus sound or light based notifications. Our design called for a small, low power device to be mounted within the chair. We came upon the DC coin vibrate module as a feasible solution. The model in use is the </w:t>
+        <w:t xml:space="preserve">In researching methods of notification commonplace in today’s technology we considered methods employed by smart phones. The vibrate style notification offers discretion and minimal distraction versus sound or </w:t>
+      </w:r>
+      <w:proofErr w:type="gramStart"/>
+      <w:r>
+        <w:rPr>
+          <w:rFonts w:ascii="Times New Roman" w:hAnsi="Times New Roman" w:cs="Times New Roman"/>
+          <w:sz w:val="20"/>
+          <w:szCs w:val="20"/>
+        </w:rPr>
+        <w:t>light based</w:t>
+      </w:r>
+      <w:proofErr w:type="gramEnd"/>
+      <w:r>
+        <w:rPr>
+          <w:rFonts w:ascii="Times New Roman" w:hAnsi="Times New Roman" w:cs="Times New Roman"/>
+          <w:sz w:val="20"/>
+          <w:szCs w:val="20"/>
+        </w:rPr>
+        <w:t xml:space="preserve"> notifications. Our design called for a small, low power device to be mounted </w:t>
+      </w:r>
+      <w:r>
+        <w:rPr>
+          <w:rFonts w:ascii="Times New Roman" w:hAnsi="Times New Roman" w:cs="Times New Roman"/>
+          <w:sz w:val="20"/>
+          <w:szCs w:val="20"/>
+        </w:rPr>
+        <w:lastRenderedPageBreak/>
+        <w:t xml:space="preserve">within the chair. We came upon the DC coin vibrate module as a feasible solution. The model in use is the </w:t>
       </w:r>
       <w:proofErr w:type="spellStart"/>
       <w:r>
@@ -6131,14 +6417,23 @@
         </w:rPr>
         <w:t xml:space="preserve"> 2v-5v DC Coin Vibration Motor, also known as a pancake coin DC motor. This is small is size measuring at approximately 12mm diameter by 4 mm height. The motor is of a brushed type, and the z axis acceleration measures at approximately 0.8-1.2G. the device can be reflowed for surface mount applications, or can be ordered with an adhesive backing for non-SMT applications. In our design, the drive circuit consists of an NPN BJT, specifically the N2222A. The supply voltage is set at 5v, with peak current consumption at 70mA. From the microcontroller this is controlled with a pulse width modulation (PWM) channel. The circuit is demonstrated below. Nested inside our aforementioned poor posture conditions are triggers for a vibrate sequence. From the user’s phone </w:t>
       </w:r>
-      <w:r>
-        <w:rPr>
-          <w:rFonts w:ascii="Times New Roman" w:hAnsi="Times New Roman" w:cs="Times New Roman"/>
-          <w:sz w:val="20"/>
-          <w:szCs w:val="20"/>
-        </w:rPr>
-        <w:lastRenderedPageBreak/>
-        <w:t>application we can toggle the modules between on and off.</w:t>
+      <w:proofErr w:type="gramStart"/>
+      <w:r>
+        <w:rPr>
+          <w:rFonts w:ascii="Times New Roman" w:hAnsi="Times New Roman" w:cs="Times New Roman"/>
+          <w:sz w:val="20"/>
+          <w:szCs w:val="20"/>
+        </w:rPr>
+        <w:t>application</w:t>
+      </w:r>
+      <w:proofErr w:type="gramEnd"/>
+      <w:r>
+        <w:rPr>
+          <w:rFonts w:ascii="Times New Roman" w:hAnsi="Times New Roman" w:cs="Times New Roman"/>
+          <w:sz w:val="20"/>
+          <w:szCs w:val="20"/>
+        </w:rPr>
+        <w:t xml:space="preserve"> we can toggle the modules between on and off.</w:t>
       </w:r>
     </w:p>
     <w:p>
@@ -6290,7 +6585,15 @@
           <w:sz w:val="20"/>
           <w:szCs w:val="20"/>
         </w:rPr>
-        <w:t>The database also holds a set of flags that are used to communicate settings between the front and back ends. Fields such as ‘notification’ and ‘vibration’ are modified as the user sets user preferences. These flags are checked by both front and back ends to verify that vibrations and notifications should be served. The ‘</w:t>
+        <w:t xml:space="preserve">The database also holds a set of flags that are used to communicate settings between the front and back ends. Fields such as ‘notification’ and ‘vibration’ are modified as the user sets user preferences. These flags are checked by both front and back ends to verify that </w:t>
+      </w:r>
+      <w:r>
+        <w:rPr>
+          <w:rFonts w:ascii="Times New Roman" w:hAnsi="Times New Roman" w:cs="Times New Roman"/>
+          <w:sz w:val="20"/>
+          <w:szCs w:val="20"/>
+        </w:rPr>
+        <w:t>vibrations and notifications should be served. The ‘</w:t>
       </w:r>
       <w:proofErr w:type="spellStart"/>
       <w:r>
@@ -6392,15 +6695,7 @@
           <w:sz w:val="20"/>
           <w:szCs w:val="20"/>
         </w:rPr>
-        <w:t xml:space="preserve"> available for anyone else to use. While the pins should not be duplicated, extra protection is added into the database to prevent writing over another user’s </w:t>
-      </w:r>
-      <w:r>
-        <w:rPr>
-          <w:rFonts w:ascii="Times New Roman" w:hAnsi="Times New Roman" w:cs="Times New Roman"/>
-          <w:sz w:val="20"/>
-          <w:szCs w:val="20"/>
-        </w:rPr>
-        <w:t>data in the form of the ‘</w:t>
+        <w:t xml:space="preserve"> available for anyone else to use. While the pins should not be duplicated, extra protection is added into the database to prevent writing over another user’s data in the form of the ‘</w:t>
       </w:r>
       <w:proofErr w:type="spellStart"/>
       <w:r>
@@ -6682,6 +6977,7 @@
           <w:sz w:val="20"/>
           <w:szCs w:val="20"/>
         </w:rPr>
+        <w:lastRenderedPageBreak/>
         <w:drawing>
           <wp:anchor distT="0" distB="0" distL="114300" distR="114300" simplePos="0" relativeHeight="251661312" behindDoc="0" locked="0" layoutInCell="1" allowOverlap="1" wp14:anchorId="5F44B75F" wp14:editId="75446148">
             <wp:simplePos x="0" y="0"/>
@@ -6839,7 +7135,6 @@
           <w:sz w:val="20"/>
           <w:szCs w:val="20"/>
         </w:rPr>
-        <w:lastRenderedPageBreak/>
         <w:t xml:space="preserve">The </w:t>
       </w:r>
       <w:r>
@@ -7163,7 +7458,25 @@
           <w:sz w:val="20"/>
           <w:szCs w:val="20"/>
         </w:rPr>
-        <w:t>. He plans to pursue  a career in the field of Embedded Systems.</w:t>
+        <w:t xml:space="preserve">. He plans to </w:t>
+      </w:r>
+      <w:proofErr w:type="gramStart"/>
+      <w:r>
+        <w:rPr>
+          <w:rFonts w:ascii="Times New Roman" w:hAnsi="Times New Roman" w:cs="Times New Roman"/>
+          <w:sz w:val="20"/>
+          <w:szCs w:val="20"/>
+        </w:rPr>
+        <w:t>pursue  a</w:t>
+      </w:r>
+      <w:proofErr w:type="gramEnd"/>
+      <w:r>
+        <w:rPr>
+          <w:rFonts w:ascii="Times New Roman" w:hAnsi="Times New Roman" w:cs="Times New Roman"/>
+          <w:sz w:val="20"/>
+          <w:szCs w:val="20"/>
+        </w:rPr>
+        <w:t xml:space="preserve"> career in the field of Embedded Systems.</w:t>
       </w:r>
       <w:r>
         <w:rPr>
@@ -7271,23 +7584,13 @@
           </wp:anchor>
         </w:drawing>
       </w:r>
-      <w:proofErr w:type="spellStart"/>
-      <w:r>
-        <w:rPr>
-          <w:rFonts w:ascii="Times New Roman" w:hAnsi="Times New Roman" w:cs="Times New Roman"/>
-          <w:sz w:val="20"/>
-          <w:szCs w:val="20"/>
-        </w:rPr>
-        <w:t>Annavay</w:t>
-      </w:r>
-      <w:proofErr w:type="spellEnd"/>
-      <w:r>
-        <w:rPr>
-          <w:rFonts w:ascii="Times New Roman" w:hAnsi="Times New Roman" w:cs="Times New Roman"/>
-          <w:sz w:val="20"/>
-          <w:szCs w:val="20"/>
-        </w:rPr>
-        <w:t xml:space="preserve"> Kean is a senior in Computer Engineering at the University of Central Florida.</w:t>
+      <w:r>
+        <w:rPr>
+          <w:rFonts w:ascii="Times New Roman" w:hAnsi="Times New Roman" w:cs="Times New Roman"/>
+          <w:sz w:val="20"/>
+          <w:szCs w:val="20"/>
+        </w:rPr>
+        <w:t>Annavay Kean is a senior in Computer Engineering at the University of Central Florida.</w:t>
       </w:r>
       <w:r>
         <w:rPr>
@@ -7401,7 +7704,25 @@
           <w:sz w:val="20"/>
           <w:szCs w:val="20"/>
         </w:rPr>
-        <w:t xml:space="preserve">Bonarine Ramjas, a senior at the University of  Central Florida,  will receive his Bachelor of Science in Electrical Engineering in August of 2019. His professional interests include RF engineering and Control Systems. Currently, he is an Applications Engineer for </w:t>
+        <w:t xml:space="preserve">Bonarine Ramjas, a senior at the University </w:t>
+      </w:r>
+      <w:proofErr w:type="gramStart"/>
+      <w:r>
+        <w:rPr>
+          <w:rFonts w:ascii="Times New Roman" w:hAnsi="Times New Roman" w:cs="Times New Roman"/>
+          <w:sz w:val="20"/>
+          <w:szCs w:val="20"/>
+        </w:rPr>
+        <w:t>of  Central</w:t>
+      </w:r>
+      <w:proofErr w:type="gramEnd"/>
+      <w:r>
+        <w:rPr>
+          <w:rFonts w:ascii="Times New Roman" w:hAnsi="Times New Roman" w:cs="Times New Roman"/>
+          <w:sz w:val="20"/>
+          <w:szCs w:val="20"/>
+        </w:rPr>
+        <w:t xml:space="preserve"> Florida,  will receive his Bachelor of Science in Electrical Engineering in August of 2019. His professional interests include RF engineering and Control Systems. Currently, he is an Applications Engineer for </w:t>
       </w:r>
       <w:proofErr w:type="spellStart"/>
       <w:r>
@@ -7553,7 +7874,7 @@
           <w:ilvl w:val="0"/>
           <w:numId w:val="8"/>
         </w:numPr>
-        <w:spacing w:after="0" w:line="240" w:lineRule="auto"/>
+        <w:spacing w:after="0" w:line="200" w:lineRule="exact"/>
         <w:jc w:val="both"/>
         <w:rPr>
           <w:rFonts w:ascii="Times New Roman" w:hAnsi="Times New Roman" w:cs="Times New Roman"/>
@@ -7597,10 +7918,40 @@
           <w:ilvl w:val="0"/>
           <w:numId w:val="8"/>
         </w:numPr>
-        <w:jc w:val="both"/>
-      </w:pPr>
-      <w:r>
-        <w:t>MACK</w:t>
+        <w:spacing w:line="200" w:lineRule="exact"/>
+        <w:jc w:val="both"/>
+        <w:rPr>
+          <w:rFonts w:ascii="Times New Roman" w:hAnsi="Times New Roman" w:cs="Times New Roman"/>
+          <w:sz w:val="18"/>
+          <w:szCs w:val="18"/>
+        </w:rPr>
+      </w:pPr>
+      <w:r>
+        <w:rPr>
+          <w:rFonts w:ascii="Times New Roman" w:hAnsi="Times New Roman" w:cs="Times New Roman"/>
+          <w:sz w:val="18"/>
+          <w:szCs w:val="18"/>
+        </w:rPr>
+        <w:t>N. Davis, “The</w:t>
+      </w:r>
+      <w:bookmarkStart w:id="3" w:name="_GoBack"/>
+      <w:bookmarkEnd w:id="3"/>
+      <w:r>
+        <w:rPr>
+          <w:rFonts w:ascii="Times New Roman" w:hAnsi="Times New Roman" w:cs="Times New Roman"/>
+          <w:sz w:val="18"/>
+          <w:szCs w:val="18"/>
+        </w:rPr>
+        <w:t xml:space="preserve"> History and Basics of IPC Standards: The Official Standards for PCBs,” All About Circuits, 20-Oct-2017. [Online]. Available: https://www.allaboutcircuits.com/news/ipc-</w:t>
+      </w:r>
+      <w:r>
+        <w:rPr>
+          <w:rFonts w:ascii="Times New Roman" w:hAnsi="Times New Roman" w:cs="Times New Roman"/>
+          <w:sz w:val="18"/>
+          <w:szCs w:val="18"/>
+        </w:rPr>
+        <w:lastRenderedPageBreak/>
+        <w:t>standards-the-official-standards-forpcbs/. [Accessed: 20-Apr-2019].</w:t>
       </w:r>
     </w:p>
     <w:p>
@@ -7610,10 +7961,39 @@
           <w:ilvl w:val="0"/>
           <w:numId w:val="8"/>
         </w:numPr>
-        <w:jc w:val="both"/>
-      </w:pPr>
-      <w:r>
-        <w:t>MACK</w:t>
+        <w:spacing w:line="200" w:lineRule="exact"/>
+        <w:jc w:val="both"/>
+        <w:rPr>
+          <w:rFonts w:ascii="Times New Roman" w:hAnsi="Times New Roman" w:cs="Times New Roman"/>
+          <w:sz w:val="18"/>
+          <w:szCs w:val="18"/>
+        </w:rPr>
+      </w:pPr>
+      <w:r>
+        <w:rPr>
+          <w:rFonts w:ascii="Times New Roman" w:hAnsi="Times New Roman" w:cs="Times New Roman"/>
+          <w:sz w:val="18"/>
+          <w:szCs w:val="18"/>
+        </w:rPr>
+        <w:t xml:space="preserve">Rishabh Jain, “Getting Started with </w:t>
+      </w:r>
+      <w:proofErr w:type="spellStart"/>
+      <w:r>
+        <w:rPr>
+          <w:rFonts w:ascii="Times New Roman" w:hAnsi="Times New Roman" w:cs="Times New Roman"/>
+          <w:sz w:val="18"/>
+          <w:szCs w:val="18"/>
+        </w:rPr>
+        <w:t>NodeMCU</w:t>
+      </w:r>
+      <w:proofErr w:type="spellEnd"/>
+      <w:r>
+        <w:rPr>
+          <w:rFonts w:ascii="Times New Roman" w:hAnsi="Times New Roman" w:cs="Times New Roman"/>
+          <w:sz w:val="18"/>
+          <w:szCs w:val="18"/>
+        </w:rPr>
+        <w:t xml:space="preserve"> ESP-12”</w:t>
       </w:r>
     </w:p>
     <w:p>
@@ -7623,10 +8003,21 @@
           <w:ilvl w:val="0"/>
           <w:numId w:val="8"/>
         </w:numPr>
-        <w:jc w:val="both"/>
-      </w:pPr>
-      <w:r>
-        <w:t>MACK</w:t>
+        <w:spacing w:line="200" w:lineRule="exact"/>
+        <w:jc w:val="both"/>
+        <w:rPr>
+          <w:rFonts w:ascii="Times New Roman" w:hAnsi="Times New Roman" w:cs="Times New Roman"/>
+          <w:sz w:val="18"/>
+          <w:szCs w:val="18"/>
+        </w:rPr>
+      </w:pPr>
+      <w:r>
+        <w:rPr>
+          <w:rFonts w:ascii="Times New Roman" w:hAnsi="Times New Roman" w:cs="Times New Roman"/>
+          <w:sz w:val="18"/>
+          <w:szCs w:val="18"/>
+        </w:rPr>
+        <w:t>“ATMEGA2560-16AU by Microchip Technology | Microcontroller,” Arrow.com. [Online]. Available: https://www.arrow.com/en/products/atmega2560-16au/microchip-technology. [Accessed: 20-Apr-2019].</w:t>
       </w:r>
     </w:p>
     <w:p>
@@ -7636,59 +8027,44 @@
           <w:ilvl w:val="0"/>
           <w:numId w:val="8"/>
         </w:numPr>
-        <w:jc w:val="both"/>
-      </w:pPr>
-      <w:r>
-        <w:t xml:space="preserve">Rishabh Jain, “Getting Started with </w:t>
-      </w:r>
+        <w:spacing w:line="200" w:lineRule="exact"/>
+        <w:jc w:val="both"/>
+        <w:rPr>
+          <w:rFonts w:ascii="Times New Roman" w:hAnsi="Times New Roman" w:cs="Times New Roman"/>
+          <w:sz w:val="18"/>
+          <w:szCs w:val="18"/>
+        </w:rPr>
+      </w:pPr>
       <w:proofErr w:type="spellStart"/>
       <w:r>
-        <w:t>NodeMCU</w:t>
+        <w:rPr>
+          <w:rFonts w:ascii="Times New Roman" w:hAnsi="Times New Roman" w:cs="Times New Roman"/>
+          <w:color w:val="000000"/>
+          <w:sz w:val="18"/>
+          <w:szCs w:val="18"/>
+          <w:shd w:val="clear" w:color="auto" w:fill="FFFFFF"/>
+        </w:rPr>
+        <w:t>Tekscan</w:t>
       </w:r>
       <w:proofErr w:type="spellEnd"/>
       <w:r>
-        <w:t xml:space="preserve"> ESP-12”</w:t>
-      </w:r>
-    </w:p>
-    <w:p>
-      <w:pPr>
-        <w:pStyle w:val="ListParagraph"/>
-        <w:numPr>
-          <w:ilvl w:val="0"/>
-          <w:numId w:val="8"/>
-        </w:numPr>
-        <w:jc w:val="both"/>
-      </w:pPr>
-      <w:proofErr w:type="spellStart"/>
-      <w:r>
-        <w:rPr>
-          <w:rFonts w:ascii="Arial" w:hAnsi="Arial" w:cs="Arial"/>
+        <w:rPr>
+          <w:rFonts w:ascii="Times New Roman" w:hAnsi="Times New Roman" w:cs="Times New Roman"/>
           <w:color w:val="000000"/>
-          <w:sz w:val="20"/>
-          <w:szCs w:val="20"/>
+          <w:sz w:val="18"/>
+          <w:szCs w:val="18"/>
           <w:shd w:val="clear" w:color="auto" w:fill="FFFFFF"/>
         </w:rPr>
-        <w:t>Tekscan</w:t>
-      </w:r>
-      <w:proofErr w:type="spellEnd"/>
-      <w:r>
-        <w:rPr>
-          <w:rFonts w:ascii="Arial" w:hAnsi="Arial" w:cs="Arial"/>
-          <w:color w:val="000000"/>
-          <w:sz w:val="20"/>
-          <w:szCs w:val="20"/>
-          <w:shd w:val="clear" w:color="auto" w:fill="FFFFFF"/>
-        </w:rPr>
         <w:t>. (2019). </w:t>
       </w:r>
       <w:r>
         <w:rPr>
-          <w:rFonts w:ascii="Arial" w:hAnsi="Arial" w:cs="Arial"/>
+          <w:rFonts w:ascii="Times New Roman" w:hAnsi="Times New Roman" w:cs="Times New Roman"/>
           <w:i/>
           <w:iCs/>
           <w:color w:val="000000"/>
-          <w:sz w:val="20"/>
-          <w:szCs w:val="20"/>
+          <w:sz w:val="18"/>
+          <w:szCs w:val="18"/>
           <w:shd w:val="clear" w:color="auto" w:fill="FFFFFF"/>
         </w:rPr>
         <w:t xml:space="preserve">Square Force Sensing Resistor | </w:t>
@@ -7696,12 +8072,12 @@
       <w:proofErr w:type="spellStart"/>
       <w:r>
         <w:rPr>
-          <w:rFonts w:ascii="Arial" w:hAnsi="Arial" w:cs="Arial"/>
+          <w:rFonts w:ascii="Times New Roman" w:hAnsi="Times New Roman" w:cs="Times New Roman"/>
           <w:i/>
           <w:iCs/>
           <w:color w:val="000000"/>
-          <w:sz w:val="20"/>
-          <w:szCs w:val="20"/>
+          <w:sz w:val="18"/>
+          <w:szCs w:val="18"/>
           <w:shd w:val="clear" w:color="auto" w:fill="FFFFFF"/>
         </w:rPr>
         <w:t>FlexiForce</w:t>
@@ -7709,37 +8085,25 @@
       <w:proofErr w:type="spellEnd"/>
       <w:r>
         <w:rPr>
-          <w:rFonts w:ascii="Arial" w:hAnsi="Arial" w:cs="Arial"/>
+          <w:rFonts w:ascii="Times New Roman" w:hAnsi="Times New Roman" w:cs="Times New Roman"/>
           <w:i/>
           <w:iCs/>
           <w:color w:val="000000"/>
-          <w:sz w:val="20"/>
-          <w:szCs w:val="20"/>
+          <w:sz w:val="18"/>
+          <w:szCs w:val="18"/>
           <w:shd w:val="clear" w:color="auto" w:fill="FFFFFF"/>
         </w:rPr>
         <w:t xml:space="preserve"> A502 Sensor</w:t>
       </w:r>
       <w:r>
         <w:rPr>
-          <w:rFonts w:ascii="Arial" w:hAnsi="Arial" w:cs="Arial"/>
+          <w:rFonts w:ascii="Times New Roman" w:hAnsi="Times New Roman" w:cs="Times New Roman"/>
           <w:color w:val="000000"/>
-          <w:sz w:val="20"/>
-          <w:szCs w:val="20"/>
+          <w:sz w:val="18"/>
+          <w:szCs w:val="18"/>
           <w:shd w:val="clear" w:color="auto" w:fill="FFFFFF"/>
         </w:rPr>
-        <w:t>. [online] Available at: https://www.tekscan.com/products-solutions/force-sensors/a502 [Accessed 18 Jul. 201</w:t>
-      </w:r>
-      <w:bookmarkStart w:id="3" w:name="_GoBack"/>
-      <w:bookmarkEnd w:id="3"/>
-      <w:r>
-        <w:rPr>
-          <w:rFonts w:ascii="Arial" w:hAnsi="Arial" w:cs="Arial"/>
-          <w:color w:val="000000"/>
-          <w:sz w:val="20"/>
-          <w:szCs w:val="20"/>
-          <w:shd w:val="clear" w:color="auto" w:fill="FFFFFF"/>
-        </w:rPr>
-        <w:t>9].</w:t>
+        <w:t>. [online] Available at: https://www.tekscan.com/products-solutions/force-sensors/a502 [Accessed 18 Jul. 2019].</w:t>
       </w:r>
     </w:p>
     <w:p>

</xml_diff>